<commit_message>
saving most recent work.
</commit_message>
<xml_diff>
--- a/final_paper/final_draft1.docx
+++ b/final_paper/final_draft1.docx
@@ -862,11 +862,14 @@
       </w:r>
       <w:proofErr w:type="gramStart"/>
       <w:r>
-        <w:t>four time</w:t>
+        <w:t xml:space="preserve">four </w:t>
+      </w:r>
+      <w:r>
+        <w:t>series</w:t>
       </w:r>
       <w:proofErr w:type="gramEnd"/>
       <w:r>
-        <w:t xml:space="preserve"> series analyzed in this paper</w:t>
+        <w:t xml:space="preserve"> analyzed in this paper</w:t>
       </w:r>
       <w:r>
         <w:t>.</w:t>
@@ -901,7 +904,10 @@
         <w:t xml:space="preserve"> </w:t>
       </w:r>
       <w:r>
-        <w:t>non-stationarity. Daily soybean price data were likewise found to be non-stationarit</w:t>
+        <w:t>stationarity. Daily soybean price data were like</w:t>
+      </w:r>
+      <w:r>
+        <w:t>wise found to be non-stationar</w:t>
       </w:r>
       <w:r>
         <w:t xml:space="preserve">y. This finding is </w:t>
@@ -998,6 +1004,7 @@
       <w:tr>
         <w:trPr>
           <w:cnfStyle w:val="000000100000" w:firstRow="0" w:lastRow="0" w:firstColumn="0" w:lastColumn="0" w:oddVBand="0" w:evenVBand="0" w:oddHBand="1" w:evenHBand="0" w:firstRowFirstColumn="0" w:firstRowLastColumn="0" w:lastRowFirstColumn="0" w:lastRowLastColumn="0"/>
+          <w:trHeight w:val="332"/>
         </w:trPr>
         <w:tc>
           <w:tcPr>
@@ -1046,7 +1053,7 @@
               <w:cnfStyle w:val="000000100000" w:firstRow="0" w:lastRow="0" w:firstColumn="0" w:lastColumn="0" w:oddVBand="0" w:evenVBand="0" w:oddHBand="1" w:evenHBand="0" w:firstRowFirstColumn="0" w:firstRowLastColumn="0" w:lastRowFirstColumn="0" w:lastRowLastColumn="0"/>
             </w:pPr>
             <w:r>
-              <w:t>No</w:t>
+              <w:t>Yes</w:t>
             </w:r>
           </w:p>
         </w:tc>
@@ -1115,7 +1122,7 @@
               <w:cnfStyle w:val="000000000000" w:firstRow="0" w:lastRow="0" w:firstColumn="0" w:lastColumn="0" w:oddVBand="0" w:evenVBand="0" w:oddHBand="0" w:evenHBand="0" w:firstRowFirstColumn="0" w:firstRowLastColumn="0" w:lastRowFirstColumn="0" w:lastRowLastColumn="0"/>
             </w:pPr>
             <w:r>
-              <w:t>No</w:t>
+              <w:t>Yes</w:t>
             </w:r>
           </w:p>
         </w:tc>
@@ -1184,7 +1191,7 @@
               <w:cnfStyle w:val="000000100000" w:firstRow="0" w:lastRow="0" w:firstColumn="0" w:lastColumn="0" w:oddVBand="0" w:evenVBand="0" w:oddHBand="1" w:evenHBand="0" w:firstRowFirstColumn="0" w:firstRowLastColumn="0" w:lastRowFirstColumn="0" w:lastRowLastColumn="0"/>
             </w:pPr>
             <w:r>
-              <w:t>No</w:t>
+              <w:t>Yes</w:t>
             </w:r>
           </w:p>
         </w:tc>
@@ -2229,7 +2236,137 @@
           <w:rFonts w:eastAsiaTheme="minorEastAsia"/>
           <w:iCs/>
         </w:rPr>
-        <w:t xml:space="preserve">The below table describes the results of the pre-intervention model fits for each time series. </w:t>
+        <w:t>The below table describes the results of the</w:t>
+      </w:r>
+      <w:r>
+        <w:rPr>
+          <w:rFonts w:eastAsiaTheme="minorEastAsia"/>
+          <w:iCs/>
+        </w:rPr>
+        <w:t xml:space="preserve"> best </w:t>
+      </w:r>
+      <w:r>
+        <w:rPr>
+          <w:rFonts w:eastAsiaTheme="minorEastAsia"/>
+          <w:iCs/>
+        </w:rPr>
+        <w:t>fitting pre</w:t>
+      </w:r>
+      <w:r>
+        <w:rPr>
+          <w:rFonts w:eastAsiaTheme="minorEastAsia"/>
+          <w:iCs/>
+        </w:rPr>
+        <w:t xml:space="preserve">-intervention models </w:t>
+      </w:r>
+      <w:r>
+        <w:rPr>
+          <w:rFonts w:eastAsiaTheme="minorEastAsia"/>
+          <w:iCs/>
+        </w:rPr>
+        <w:t xml:space="preserve">for each time series. </w:t>
+      </w:r>
+      <w:r>
+        <w:rPr>
+          <w:rFonts w:eastAsiaTheme="minorEastAsia"/>
+          <w:iCs/>
+        </w:rPr>
+        <w:t xml:space="preserve">Best fitting </w:t>
+      </w:r>
+      <w:r>
+        <w:rPr>
+          <w:rFonts w:eastAsiaTheme="minorEastAsia"/>
+          <w:iCs/>
+        </w:rPr>
+        <w:t xml:space="preserve">ARIMA </w:t>
+      </w:r>
+      <w:r>
+        <w:rPr>
+          <w:rFonts w:eastAsiaTheme="minorEastAsia"/>
+          <w:iCs/>
+        </w:rPr>
+        <w:t xml:space="preserve">models were </w:t>
+      </w:r>
+      <w:r>
+        <w:rPr>
+          <w:rFonts w:eastAsiaTheme="minorEastAsia"/>
+          <w:iCs/>
+        </w:rPr>
+        <w:t>determined by a two-</w:t>
+      </w:r>
+      <w:r>
+        <w:rPr>
+          <w:rFonts w:eastAsiaTheme="minorEastAsia"/>
+          <w:iCs/>
+        </w:rPr>
+        <w:t xml:space="preserve">step process. </w:t>
+      </w:r>
+      <w:r>
+        <w:rPr>
+          <w:rFonts w:eastAsiaTheme="minorEastAsia"/>
+          <w:iCs/>
+        </w:rPr>
+        <w:t xml:space="preserve">First, </w:t>
+      </w:r>
+      <w:r>
+        <w:rPr>
+          <w:rFonts w:eastAsiaTheme="minorEastAsia"/>
+          <w:iCs/>
+        </w:rPr>
+        <w:t xml:space="preserve">the </w:t>
+      </w:r>
+      <w:r>
+        <w:rPr>
+          <w:rFonts w:eastAsiaTheme="minorEastAsia"/>
+          <w:iCs/>
+        </w:rPr>
+        <w:t>programming function “</w:t>
+      </w:r>
+      <w:proofErr w:type="spellStart"/>
+      <w:proofErr w:type="gramStart"/>
+      <w:r>
+        <w:rPr>
+          <w:rFonts w:eastAsiaTheme="minorEastAsia"/>
+          <w:iCs/>
+        </w:rPr>
+        <w:t>auto.arima</w:t>
+      </w:r>
+      <w:proofErr w:type="spellEnd"/>
+      <w:proofErr w:type="gramEnd"/>
+      <w:r>
+        <w:rPr>
+          <w:rFonts w:eastAsiaTheme="minorEastAsia"/>
+          <w:iCs/>
+        </w:rPr>
+        <w:t>,</w:t>
+      </w:r>
+      <w:r>
+        <w:rPr>
+          <w:rFonts w:eastAsiaTheme="minorEastAsia"/>
+          <w:iCs/>
+        </w:rPr>
+        <w:t xml:space="preserve">” </w:t>
+      </w:r>
+      <w:r>
+        <w:rPr>
+          <w:rFonts w:eastAsiaTheme="minorEastAsia"/>
+          <w:iCs/>
+        </w:rPr>
+        <w:t xml:space="preserve">located in the Forecast package in R, was used with each series to isolate the 3 best fitting models determined by lowest AIC values. </w:t>
+      </w:r>
+      <w:r>
+        <w:rPr>
+          <w:rFonts w:eastAsiaTheme="minorEastAsia"/>
+          <w:iCs/>
+        </w:rPr>
+        <w:t>Residual autocorrelation functions</w:t>
+      </w:r>
+      <w:r>
+        <w:rPr>
+          <w:rFonts w:eastAsiaTheme="minorEastAsia"/>
+          <w:iCs/>
+        </w:rPr>
+        <w:t xml:space="preserve"> for each model were then inspected to determine the presence of significant residual autocorrelation. Low AIC models with the least amount of residual autocorrelation were selected as best fitting for each series. </w:t>
       </w:r>
     </w:p>
     <w:p>
@@ -2257,17 +2394,22 @@
         <w:tc>
           <w:tcPr>
             <w:tcW w:w="2337" w:type="dxa"/>
-          </w:tcPr>
-          <w:p>
-            <w:pPr>
-              <w:rPr>
-                <w:rFonts w:eastAsiaTheme="minorEastAsia"/>
-                <w:iCs/>
-              </w:rPr>
-            </w:pPr>
-            <w:r>
-              <w:rPr>
-                <w:rFonts w:eastAsiaTheme="minorEastAsia"/>
+            <w:shd w:val="clear" w:color="auto" w:fill="DEEAF6" w:themeFill="accent5" w:themeFillTint="33"/>
+          </w:tcPr>
+          <w:p>
+            <w:pPr>
+              <w:rPr>
+                <w:rFonts w:eastAsiaTheme="minorEastAsia"/>
+                <w:b/>
+                <w:bCs/>
+                <w:iCs/>
+              </w:rPr>
+            </w:pPr>
+            <w:r>
+              <w:rPr>
+                <w:rFonts w:eastAsiaTheme="minorEastAsia"/>
+                <w:b/>
+                <w:bCs/>
                 <w:iCs/>
               </w:rPr>
               <w:t>Series</w:t>
@@ -2277,17 +2419,22 @@
         <w:tc>
           <w:tcPr>
             <w:tcW w:w="2337" w:type="dxa"/>
-          </w:tcPr>
-          <w:p>
-            <w:pPr>
-              <w:rPr>
-                <w:rFonts w:eastAsiaTheme="minorEastAsia"/>
-                <w:iCs/>
-              </w:rPr>
-            </w:pPr>
-            <w:r>
-              <w:rPr>
-                <w:rFonts w:eastAsiaTheme="minorEastAsia"/>
+            <w:shd w:val="clear" w:color="auto" w:fill="DEEAF6" w:themeFill="accent5" w:themeFillTint="33"/>
+          </w:tcPr>
+          <w:p>
+            <w:pPr>
+              <w:rPr>
+                <w:rFonts w:eastAsiaTheme="minorEastAsia"/>
+                <w:b/>
+                <w:bCs/>
+                <w:iCs/>
+              </w:rPr>
+            </w:pPr>
+            <w:r>
+              <w:rPr>
+                <w:rFonts w:eastAsiaTheme="minorEastAsia"/>
+                <w:b/>
+                <w:bCs/>
                 <w:iCs/>
               </w:rPr>
               <w:t xml:space="preserve">ARIMA </w:t>
@@ -2295,6 +2442,8 @@
             <w:r>
               <w:rPr>
                 <w:rFonts w:eastAsiaTheme="minorEastAsia"/>
+                <w:b/>
+                <w:bCs/>
                 <w:iCs/>
               </w:rPr>
               <w:t xml:space="preserve">Model </w:t>
@@ -2304,17 +2453,22 @@
         <w:tc>
           <w:tcPr>
             <w:tcW w:w="1891" w:type="dxa"/>
-          </w:tcPr>
-          <w:p>
-            <w:pPr>
-              <w:rPr>
-                <w:rFonts w:eastAsiaTheme="minorEastAsia"/>
-                <w:iCs/>
-              </w:rPr>
-            </w:pPr>
-            <w:r>
-              <w:rPr>
-                <w:rFonts w:eastAsiaTheme="minorEastAsia"/>
+            <w:shd w:val="clear" w:color="auto" w:fill="DEEAF6" w:themeFill="accent5" w:themeFillTint="33"/>
+          </w:tcPr>
+          <w:p>
+            <w:pPr>
+              <w:rPr>
+                <w:rFonts w:eastAsiaTheme="minorEastAsia"/>
+                <w:b/>
+                <w:bCs/>
+                <w:iCs/>
+              </w:rPr>
+            </w:pPr>
+            <w:r>
+              <w:rPr>
+                <w:rFonts w:eastAsiaTheme="minorEastAsia"/>
+                <w:b/>
+                <w:bCs/>
                 <w:iCs/>
               </w:rPr>
               <w:t>AIC</w:t>
@@ -2324,17 +2478,22 @@
         <w:tc>
           <w:tcPr>
             <w:tcW w:w="2785" w:type="dxa"/>
-          </w:tcPr>
-          <w:p>
-            <w:pPr>
-              <w:rPr>
-                <w:rFonts w:eastAsiaTheme="minorEastAsia"/>
-                <w:iCs/>
-              </w:rPr>
-            </w:pPr>
-            <w:r>
-              <w:rPr>
-                <w:rFonts w:eastAsiaTheme="minorEastAsia"/>
+            <w:shd w:val="clear" w:color="auto" w:fill="DEEAF6" w:themeFill="accent5" w:themeFillTint="33"/>
+          </w:tcPr>
+          <w:p>
+            <w:pPr>
+              <w:rPr>
+                <w:rFonts w:eastAsiaTheme="minorEastAsia"/>
+                <w:b/>
+                <w:bCs/>
+                <w:iCs/>
+              </w:rPr>
+            </w:pPr>
+            <w:r>
+              <w:rPr>
+                <w:rFonts w:eastAsiaTheme="minorEastAsia"/>
+                <w:b/>
+                <w:bCs/>
                 <w:iCs/>
               </w:rPr>
               <w:t>Residual Autocorrelation</w:t>
@@ -2806,10 +2965,157 @@
                 <w:rFonts w:eastAsiaTheme="minorEastAsia"/>
                 <w:iCs/>
               </w:rPr>
-              <w:t xml:space="preserve">Yes - </w:t>
-            </w:r>
-            <w:bookmarkStart w:id="0" w:name="_GoBack"/>
-            <w:bookmarkEnd w:id="0"/>
+              <w:t>Yes - L</w:t>
+            </w:r>
+            <w:r>
+              <w:rPr>
+                <w:rFonts w:eastAsiaTheme="minorEastAsia"/>
+                <w:iCs/>
+                <w:vertAlign w:val="superscript"/>
+              </w:rPr>
+              <w:t>23</w:t>
+            </w:r>
+          </w:p>
+        </w:tc>
+      </w:tr>
+      <w:tr>
+        <w:trPr>
+          <w:trHeight w:val="278"/>
+        </w:trPr>
+        <w:tc>
+          <w:tcPr>
+            <w:tcW w:w="2337" w:type="dxa"/>
+          </w:tcPr>
+          <w:p>
+            <w:pPr>
+              <w:rPr>
+                <w:rFonts w:eastAsiaTheme="minorEastAsia"/>
+                <w:iCs/>
+              </w:rPr>
+            </w:pPr>
+            <w:r>
+              <w:rPr>
+                <w:rFonts w:eastAsiaTheme="minorEastAsia"/>
+                <w:iCs/>
+              </w:rPr>
+              <w:t xml:space="preserve">1 Month Futures </w:t>
+            </w:r>
+          </w:p>
+        </w:tc>
+        <w:tc>
+          <w:tcPr>
+            <w:tcW w:w="2337" w:type="dxa"/>
+          </w:tcPr>
+          <w:p>
+            <w:pPr>
+              <w:rPr>
+                <w:rFonts w:eastAsiaTheme="minorEastAsia"/>
+                <w:iCs/>
+              </w:rPr>
+            </w:pPr>
+            <w:r>
+              <w:rPr>
+                <w:rFonts w:eastAsiaTheme="minorEastAsia"/>
+                <w:iCs/>
+              </w:rPr>
+              <w:t>(0,1,</w:t>
+            </w:r>
+            <w:proofErr w:type="gramStart"/>
+            <w:r>
+              <w:rPr>
+                <w:rFonts w:eastAsiaTheme="minorEastAsia"/>
+                <w:iCs/>
+              </w:rPr>
+              <w:t>0)(</w:t>
+            </w:r>
+            <w:proofErr w:type="gramEnd"/>
+            <w:r>
+              <w:rPr>
+                <w:rFonts w:eastAsiaTheme="minorEastAsia"/>
+                <w:iCs/>
+              </w:rPr>
+              <w:t>0,0,0)</w:t>
+            </w:r>
+          </w:p>
+        </w:tc>
+        <w:tc>
+          <w:tcPr>
+            <w:tcW w:w="1891" w:type="dxa"/>
+          </w:tcPr>
+          <w:p>
+            <w:pPr>
+              <w:rPr>
+                <w:rFonts w:eastAsiaTheme="minorEastAsia"/>
+                <w:iCs/>
+              </w:rPr>
+            </w:pPr>
+            <w:r>
+              <w:rPr>
+                <w:rFonts w:eastAsiaTheme="minorEastAsia"/>
+                <w:iCs/>
+              </w:rPr>
+              <w:t>-2799</w:t>
+            </w:r>
+          </w:p>
+        </w:tc>
+        <w:tc>
+          <w:tcPr>
+            <w:tcW w:w="2785" w:type="dxa"/>
+          </w:tcPr>
+          <w:p>
+            <w:pPr>
+              <w:rPr>
+                <w:rFonts w:eastAsiaTheme="minorEastAsia"/>
+                <w:iCs/>
+                <w:vertAlign w:val="superscript"/>
+              </w:rPr>
+            </w:pPr>
+            <w:r>
+              <w:rPr>
+                <w:rFonts w:eastAsiaTheme="minorEastAsia"/>
+                <w:iCs/>
+              </w:rPr>
+              <w:t>Yes – L</w:t>
+            </w:r>
+            <w:proofErr w:type="gramStart"/>
+            <w:r>
+              <w:rPr>
+                <w:rFonts w:eastAsiaTheme="minorEastAsia"/>
+                <w:iCs/>
+                <w:vertAlign w:val="superscript"/>
+              </w:rPr>
+              <w:t>7</w:t>
+            </w:r>
+            <w:r>
+              <w:rPr>
+                <w:rFonts w:eastAsiaTheme="minorEastAsia"/>
+                <w:iCs/>
+              </w:rPr>
+              <w:t xml:space="preserve"> ;</w:t>
+            </w:r>
+            <w:proofErr w:type="gramEnd"/>
+            <w:r>
+              <w:rPr>
+                <w:rFonts w:eastAsiaTheme="minorEastAsia"/>
+                <w:iCs/>
+              </w:rPr>
+              <w:t xml:space="preserve"> L</w:t>
+            </w:r>
+            <w:r>
+              <w:rPr>
+                <w:rFonts w:eastAsiaTheme="minorEastAsia"/>
+                <w:iCs/>
+                <w:vertAlign w:val="superscript"/>
+              </w:rPr>
+              <w:t>13</w:t>
+            </w:r>
+            <w:r>
+              <w:rPr>
+                <w:rFonts w:eastAsiaTheme="minorEastAsia"/>
+                <w:iCs/>
+              </w:rPr>
+              <w:t xml:space="preserve">; </w:t>
+            </w:r>
             <w:r>
               <w:rPr>
                 <w:rFonts w:eastAsiaTheme="minorEastAsia"/>
@@ -2824,6 +3130,21 @@
                 <w:vertAlign w:val="superscript"/>
               </w:rPr>
               <w:t>23</w:t>
+            </w:r>
+            <w:r>
+              <w:rPr>
+                <w:rFonts w:eastAsiaTheme="minorEastAsia"/>
+                <w:iCs/>
+              </w:rPr>
+              <w:t>; L</w:t>
+            </w:r>
+            <w:r>
+              <w:rPr>
+                <w:rFonts w:eastAsiaTheme="minorEastAsia"/>
+                <w:iCs/>
+                <w:vertAlign w:val="superscript"/>
+              </w:rPr>
+              <w:t>25</w:t>
             </w:r>
           </w:p>
         </w:tc>
@@ -2840,7 +3161,798 @@
     </w:p>
     <w:p>
       <w:pPr>
-        <w:ind w:left="720"/>
+        <w:rPr>
+          <w:rFonts w:eastAsiaTheme="minorEastAsia"/>
+        </w:rPr>
+      </w:pPr>
+      <w:r>
+        <w:rPr>
+          <w:rFonts w:eastAsiaTheme="minorEastAsia"/>
+        </w:rPr>
+        <w:tab/>
+        <w:t xml:space="preserve">As the above table </w:t>
+      </w:r>
+      <w:r>
+        <w:rPr>
+          <w:rFonts w:eastAsiaTheme="minorEastAsia"/>
+        </w:rPr>
+        <w:t>shows</w:t>
+      </w:r>
+      <w:r>
+        <w:rPr>
+          <w:rFonts w:eastAsiaTheme="minorEastAsia"/>
+        </w:rPr>
+        <w:t>, significant residual autocorrelation was present in e</w:t>
+      </w:r>
+      <w:r>
+        <w:rPr>
+          <w:rFonts w:eastAsiaTheme="minorEastAsia"/>
+        </w:rPr>
+        <w:t xml:space="preserve">ach of the selected export model fits. </w:t>
+      </w:r>
+      <w:r>
+        <w:rPr>
+          <w:rFonts w:eastAsiaTheme="minorEastAsia"/>
+        </w:rPr>
+        <w:t>Theory would suggest an expectation of residual autocorrelation with 1-2 lags give ACF plots with</w:t>
+      </w:r>
+      <w:r>
+        <w:rPr>
+          <w:rFonts w:eastAsiaTheme="minorEastAsia"/>
+        </w:rPr>
+        <w:t xml:space="preserve"> 95% confidence interval</w:t>
+      </w:r>
+      <w:r>
+        <w:rPr>
+          <w:rFonts w:eastAsiaTheme="minorEastAsia"/>
+        </w:rPr>
+        <w:t xml:space="preserve">s and 24 lags. </w:t>
+      </w:r>
+      <w:r>
+        <w:rPr>
+          <w:rFonts w:eastAsiaTheme="minorEastAsia"/>
+        </w:rPr>
+        <w:t>In addition, significant residual autocorrelation occurs at</w:t>
+      </w:r>
+      <w:r>
+        <w:rPr>
+          <w:rFonts w:eastAsiaTheme="minorEastAsia"/>
+        </w:rPr>
+        <w:t xml:space="preserve"> lags near seasonal intervals. This finding suggests </w:t>
+      </w:r>
+      <w:r>
+        <w:rPr>
+          <w:rFonts w:eastAsiaTheme="minorEastAsia"/>
+        </w:rPr>
+        <w:t xml:space="preserve">the export SARIMA models are failing to adequately model seasonal patterns. </w:t>
+      </w:r>
+      <w:r>
+        <w:rPr>
+          <w:rFonts w:eastAsiaTheme="minorEastAsia"/>
+        </w:rPr>
+        <w:t xml:space="preserve">Aggregating export data to quarterly levels, which better correct for fluctuations in soybean growing and harvest seasons, could induce a better SARIMA fit. However, the author has elected to analyze monthly soybean export series, as aggregating to quarterly would limit each series to only one post-intervention observation. </w:t>
+      </w:r>
+      <w:r>
+        <w:rPr>
+          <w:rFonts w:eastAsiaTheme="minorEastAsia"/>
+        </w:rPr>
+        <w:t>Residuals plot and ACF</w:t>
+      </w:r>
+      <w:r>
+        <w:rPr>
+          <w:rFonts w:eastAsiaTheme="minorEastAsia"/>
+        </w:rPr>
+        <w:t xml:space="preserve"> of the soybean price series suggests the presence of conditional heteroscedasticity, in which case a GARCH process could provide a better fit.</w:t>
+      </w:r>
+      <w:r>
+        <w:rPr>
+          <w:rStyle w:val="FootnoteReference"/>
+          <w:rFonts w:eastAsiaTheme="minorEastAsia"/>
+        </w:rPr>
+        <w:footnoteReference w:id="9"/>
+      </w:r>
+      <w:r>
+        <w:rPr>
+          <w:rFonts w:eastAsiaTheme="minorEastAsia"/>
+        </w:rPr>
+        <w:t xml:space="preserve"> </w:t>
+      </w:r>
+    </w:p>
+    <w:p>
+      <w:pPr>
+        <w:rPr>
+          <w:rFonts w:eastAsiaTheme="minorEastAsia"/>
+        </w:rPr>
+      </w:pPr>
+      <w:r>
+        <w:rPr>
+          <w:rFonts w:eastAsiaTheme="minorEastAsia"/>
+        </w:rPr>
+        <w:tab/>
+      </w:r>
+      <w:r>
+        <w:rPr>
+          <w:rFonts w:eastAsiaTheme="minorEastAsia"/>
+        </w:rPr>
+        <w:t xml:space="preserve">Following the above analysis, the above pre-intervention models were applied to the entirety of each export and price series. </w:t>
+      </w:r>
+      <w:r>
+        <w:rPr>
+          <w:rFonts w:eastAsiaTheme="minorEastAsia"/>
+        </w:rPr>
+        <w:t xml:space="preserve">Each full series model also included an intervention dummy beginning with China’s April 4, 2018 announcement of a tariff on US soybean imports. Different model specifications were attempted, including phased introduction of intervention dummies and the inclusion of an interaction term between intervention dummies and time since the initial intervention date. </w:t>
+      </w:r>
+      <w:r>
+        <w:rPr>
+          <w:rFonts w:eastAsiaTheme="minorEastAsia"/>
+        </w:rPr>
+        <w:t>The below tables summarize the findings for</w:t>
+      </w:r>
+      <w:r>
+        <w:rPr>
+          <w:rFonts w:eastAsiaTheme="minorEastAsia"/>
+        </w:rPr>
+        <w:t xml:space="preserve"> each series featuring the author’s preferred intervention</w:t>
+      </w:r>
+      <w:r>
+        <w:rPr>
+          <w:rFonts w:eastAsiaTheme="minorEastAsia"/>
+        </w:rPr>
+        <w:t xml:space="preserve"> </w:t>
+      </w:r>
+      <w:r>
+        <w:rPr>
+          <w:rFonts w:eastAsiaTheme="minorEastAsia"/>
+        </w:rPr>
+        <w:t>model featuring intervention and post-intervention time terms</w:t>
+      </w:r>
+      <w:r>
+        <w:rPr>
+          <w:rFonts w:eastAsiaTheme="minorEastAsia"/>
+        </w:rPr>
+        <w:t xml:space="preserve">. </w:t>
+      </w:r>
+    </w:p>
+    <w:p>
+      <w:pPr>
+        <w:rPr>
+          <w:rFonts w:eastAsiaTheme="minorEastAsia"/>
+        </w:rPr>
+      </w:pPr>
+    </w:p>
+    <w:p>
+      <w:pPr>
+        <w:rPr>
+          <w:rFonts w:eastAsiaTheme="minorEastAsia"/>
+          <w:b/>
+          <w:bCs/>
+        </w:rPr>
+      </w:pPr>
+      <w:r>
+        <w:rPr>
+          <w:rFonts w:eastAsiaTheme="minorEastAsia"/>
+          <w:b/>
+          <w:bCs/>
+        </w:rPr>
+        <w:t xml:space="preserve">Model: US Soybean Exports to European Union </w:t>
+      </w:r>
+    </w:p>
+    <w:p>
+      <w:pPr>
+        <w:rPr>
+          <w:rFonts w:eastAsiaTheme="minorEastAsia"/>
+        </w:rPr>
+      </w:pPr>
+    </w:p>
+    <w:tbl>
+      <w:tblPr>
+        <w:tblW w:w="9464" w:type="dxa"/>
+        <w:tblInd w:w="-5" w:type="dxa"/>
+        <w:tblLook w:val="04A0" w:firstRow="1" w:lastRow="0" w:firstColumn="1" w:lastColumn="0" w:noHBand="0" w:noVBand="1"/>
+      </w:tblPr>
+      <w:tblGrid>
+        <w:gridCol w:w="3656"/>
+        <w:gridCol w:w="1561"/>
+        <w:gridCol w:w="1232"/>
+        <w:gridCol w:w="986"/>
+        <w:gridCol w:w="2029"/>
+      </w:tblGrid>
+      <w:tr>
+        <w:trPr>
+          <w:trHeight w:val="297"/>
+        </w:trPr>
+        <w:tc>
+          <w:tcPr>
+            <w:tcW w:w="3656" w:type="dxa"/>
+            <w:tcBorders>
+              <w:top w:val="single" w:sz="4" w:space="0" w:color="auto"/>
+              <w:left w:val="single" w:sz="4" w:space="0" w:color="auto"/>
+              <w:bottom w:val="single" w:sz="4" w:space="0" w:color="auto"/>
+              <w:right w:val="single" w:sz="4" w:space="0" w:color="auto"/>
+            </w:tcBorders>
+            <w:shd w:val="clear" w:color="000000" w:fill="DDEBF7"/>
+            <w:noWrap/>
+            <w:vAlign w:val="bottom"/>
+            <w:hideMark/>
+          </w:tcPr>
+          <w:p>
+            <w:pPr>
+              <w:jc w:val="center"/>
+              <w:rPr>
+                <w:rFonts w:ascii="Calibri" w:eastAsia="Times New Roman" w:hAnsi="Calibri" w:cs="Calibri"/>
+                <w:b/>
+                <w:bCs/>
+                <w:color w:val="000000"/>
+                <w:lang w:val="en-IN" w:eastAsia="en-IN"/>
+              </w:rPr>
+            </w:pPr>
+            <w:r>
+              <w:rPr>
+                <w:rFonts w:ascii="Calibri" w:eastAsia="Times New Roman" w:hAnsi="Calibri" w:cs="Calibri"/>
+                <w:b/>
+                <w:bCs/>
+                <w:color w:val="000000"/>
+                <w:lang w:val="en-IN" w:eastAsia="en-IN"/>
+              </w:rPr>
+              <w:t>Coefficients</w:t>
+            </w:r>
+          </w:p>
+        </w:tc>
+        <w:tc>
+          <w:tcPr>
+            <w:tcW w:w="1561" w:type="dxa"/>
+            <w:tcBorders>
+              <w:top w:val="single" w:sz="4" w:space="0" w:color="auto"/>
+              <w:left w:val="nil"/>
+              <w:bottom w:val="single" w:sz="4" w:space="0" w:color="auto"/>
+              <w:right w:val="single" w:sz="4" w:space="0" w:color="auto"/>
+            </w:tcBorders>
+            <w:shd w:val="clear" w:color="000000" w:fill="DDEBF7"/>
+            <w:noWrap/>
+            <w:vAlign w:val="bottom"/>
+            <w:hideMark/>
+          </w:tcPr>
+          <w:p>
+            <w:pPr>
+              <w:jc w:val="center"/>
+              <w:rPr>
+                <w:rFonts w:ascii="Calibri" w:eastAsia="Times New Roman" w:hAnsi="Calibri" w:cs="Calibri"/>
+                <w:b/>
+                <w:bCs/>
+                <w:color w:val="000000"/>
+                <w:lang w:val="en-IN" w:eastAsia="en-IN"/>
+              </w:rPr>
+            </w:pPr>
+            <w:r>
+              <w:rPr>
+                <w:rFonts w:ascii="Calibri" w:eastAsia="Times New Roman" w:hAnsi="Calibri" w:cs="Calibri"/>
+                <w:b/>
+                <w:bCs/>
+                <w:color w:val="000000"/>
+                <w:lang w:val="en-IN" w:eastAsia="en-IN"/>
+              </w:rPr>
+              <w:t>Estimate</w:t>
+            </w:r>
+          </w:p>
+        </w:tc>
+        <w:tc>
+          <w:tcPr>
+            <w:tcW w:w="1232" w:type="dxa"/>
+            <w:tcBorders>
+              <w:top w:val="single" w:sz="4" w:space="0" w:color="auto"/>
+              <w:left w:val="nil"/>
+              <w:bottom w:val="single" w:sz="4" w:space="0" w:color="auto"/>
+              <w:right w:val="single" w:sz="4" w:space="0" w:color="auto"/>
+            </w:tcBorders>
+            <w:shd w:val="clear" w:color="000000" w:fill="DDEBF7"/>
+            <w:noWrap/>
+            <w:vAlign w:val="bottom"/>
+            <w:hideMark/>
+          </w:tcPr>
+          <w:p>
+            <w:pPr>
+              <w:jc w:val="center"/>
+              <w:rPr>
+                <w:rFonts w:ascii="Calibri" w:eastAsia="Times New Roman" w:hAnsi="Calibri" w:cs="Calibri"/>
+                <w:b/>
+                <w:bCs/>
+                <w:color w:val="000000"/>
+                <w:lang w:val="en-IN" w:eastAsia="en-IN"/>
+              </w:rPr>
+            </w:pPr>
+            <w:r>
+              <w:rPr>
+                <w:rFonts w:ascii="Calibri" w:eastAsia="Times New Roman" w:hAnsi="Calibri" w:cs="Calibri"/>
+                <w:b/>
+                <w:bCs/>
+                <w:color w:val="000000"/>
+                <w:lang w:val="en-IN" w:eastAsia="en-IN"/>
+              </w:rPr>
+              <w:t>Std. Error</w:t>
+            </w:r>
+          </w:p>
+        </w:tc>
+        <w:tc>
+          <w:tcPr>
+            <w:tcW w:w="986" w:type="dxa"/>
+            <w:tcBorders>
+              <w:top w:val="single" w:sz="4" w:space="0" w:color="auto"/>
+              <w:left w:val="nil"/>
+              <w:bottom w:val="single" w:sz="4" w:space="0" w:color="auto"/>
+              <w:right w:val="single" w:sz="4" w:space="0" w:color="auto"/>
+            </w:tcBorders>
+            <w:shd w:val="clear" w:color="000000" w:fill="DDEBF7"/>
+            <w:noWrap/>
+            <w:vAlign w:val="bottom"/>
+            <w:hideMark/>
+          </w:tcPr>
+          <w:p>
+            <w:pPr>
+              <w:jc w:val="center"/>
+              <w:rPr>
+                <w:rFonts w:ascii="Calibri" w:eastAsia="Times New Roman" w:hAnsi="Calibri" w:cs="Calibri"/>
+                <w:b/>
+                <w:bCs/>
+                <w:color w:val="000000"/>
+                <w:lang w:val="en-IN" w:eastAsia="en-IN"/>
+              </w:rPr>
+            </w:pPr>
+            <w:r>
+              <w:rPr>
+                <w:rFonts w:ascii="Calibri" w:eastAsia="Times New Roman" w:hAnsi="Calibri" w:cs="Calibri"/>
+                <w:b/>
+                <w:bCs/>
+                <w:color w:val="000000"/>
+                <w:lang w:val="en-IN" w:eastAsia="en-IN"/>
+              </w:rPr>
+              <w:t>t value</w:t>
+            </w:r>
+          </w:p>
+        </w:tc>
+        <w:tc>
+          <w:tcPr>
+            <w:tcW w:w="2029" w:type="dxa"/>
+            <w:tcBorders>
+              <w:top w:val="single" w:sz="4" w:space="0" w:color="auto"/>
+              <w:left w:val="nil"/>
+              <w:bottom w:val="single" w:sz="4" w:space="0" w:color="auto"/>
+              <w:right w:val="single" w:sz="4" w:space="0" w:color="auto"/>
+            </w:tcBorders>
+            <w:shd w:val="clear" w:color="000000" w:fill="DDEBF7"/>
+            <w:noWrap/>
+            <w:vAlign w:val="bottom"/>
+            <w:hideMark/>
+          </w:tcPr>
+          <w:p>
+            <w:pPr>
+              <w:jc w:val="center"/>
+              <w:rPr>
+                <w:rFonts w:ascii="Calibri" w:eastAsia="Times New Roman" w:hAnsi="Calibri" w:cs="Calibri"/>
+                <w:b/>
+                <w:bCs/>
+                <w:color w:val="000000"/>
+                <w:lang w:val="en-IN" w:eastAsia="en-IN"/>
+              </w:rPr>
+            </w:pPr>
+            <w:r>
+              <w:rPr>
+                <w:rFonts w:ascii="Calibri" w:eastAsia="Times New Roman" w:hAnsi="Calibri" w:cs="Calibri"/>
+                <w:b/>
+                <w:bCs/>
+                <w:color w:val="000000"/>
+                <w:lang w:val="en-IN" w:eastAsia="en-IN"/>
+              </w:rPr>
+              <w:t>p-value</w:t>
+            </w:r>
+          </w:p>
+        </w:tc>
+      </w:tr>
+      <w:tr>
+        <w:trPr>
+          <w:trHeight w:val="297"/>
+        </w:trPr>
+        <w:tc>
+          <w:tcPr>
+            <w:tcW w:w="3656" w:type="dxa"/>
+            <w:tcBorders>
+              <w:top w:val="nil"/>
+              <w:left w:val="single" w:sz="4" w:space="0" w:color="auto"/>
+              <w:bottom w:val="single" w:sz="4" w:space="0" w:color="auto"/>
+              <w:right w:val="single" w:sz="4" w:space="0" w:color="auto"/>
+            </w:tcBorders>
+            <w:shd w:val="clear" w:color="auto" w:fill="auto"/>
+            <w:noWrap/>
+            <w:vAlign w:val="bottom"/>
+            <w:hideMark/>
+          </w:tcPr>
+          <w:p>
+            <w:pPr>
+              <w:jc w:val="center"/>
+              <w:rPr>
+                <w:rFonts w:ascii="Calibri" w:eastAsia="Times New Roman" w:hAnsi="Calibri" w:cs="Calibri"/>
+                <w:color w:val="000000"/>
+                <w:lang w:val="en-IN" w:eastAsia="en-IN"/>
+              </w:rPr>
+            </w:pPr>
+            <w:r>
+              <w:rPr>
+                <w:rFonts w:ascii="Calibri" w:eastAsia="Times New Roman" w:hAnsi="Calibri" w:cs="Calibri"/>
+                <w:color w:val="000000"/>
+                <w:lang w:val="en-IN" w:eastAsia="en-IN"/>
+              </w:rPr>
+              <w:t>Intervention</w:t>
+            </w:r>
+          </w:p>
+        </w:tc>
+        <w:tc>
+          <w:tcPr>
+            <w:tcW w:w="1561" w:type="dxa"/>
+            <w:tcBorders>
+              <w:top w:val="nil"/>
+              <w:left w:val="nil"/>
+              <w:bottom w:val="single" w:sz="4" w:space="0" w:color="auto"/>
+              <w:right w:val="single" w:sz="4" w:space="0" w:color="auto"/>
+            </w:tcBorders>
+            <w:shd w:val="clear" w:color="auto" w:fill="auto"/>
+            <w:noWrap/>
+            <w:vAlign w:val="bottom"/>
+            <w:hideMark/>
+          </w:tcPr>
+          <w:p>
+            <w:pPr>
+              <w:jc w:val="center"/>
+              <w:rPr>
+                <w:rFonts w:ascii="Calibri" w:eastAsia="Times New Roman" w:hAnsi="Calibri" w:cs="Calibri"/>
+                <w:color w:val="000000"/>
+                <w:lang w:val="en-IN" w:eastAsia="en-IN"/>
+              </w:rPr>
+            </w:pPr>
+            <w:r>
+              <w:rPr>
+                <w:rFonts w:ascii="Calibri" w:eastAsia="Times New Roman" w:hAnsi="Calibri" w:cs="Calibri"/>
+                <w:color w:val="000000"/>
+                <w:lang w:val="en-IN" w:eastAsia="en-IN"/>
+              </w:rPr>
+              <w:t>95,133</w:t>
+            </w:r>
+          </w:p>
+        </w:tc>
+        <w:tc>
+          <w:tcPr>
+            <w:tcW w:w="1232" w:type="dxa"/>
+            <w:tcBorders>
+              <w:top w:val="nil"/>
+              <w:left w:val="nil"/>
+              <w:bottom w:val="single" w:sz="4" w:space="0" w:color="auto"/>
+              <w:right w:val="single" w:sz="4" w:space="0" w:color="auto"/>
+            </w:tcBorders>
+            <w:shd w:val="clear" w:color="auto" w:fill="auto"/>
+            <w:noWrap/>
+            <w:vAlign w:val="bottom"/>
+            <w:hideMark/>
+          </w:tcPr>
+          <w:p>
+            <w:pPr>
+              <w:jc w:val="center"/>
+              <w:rPr>
+                <w:rFonts w:ascii="Calibri" w:eastAsia="Times New Roman" w:hAnsi="Calibri" w:cs="Calibri"/>
+                <w:color w:val="000000"/>
+                <w:lang w:val="en-IN" w:eastAsia="en-IN"/>
+              </w:rPr>
+            </w:pPr>
+            <w:r>
+              <w:rPr>
+                <w:rFonts w:ascii="Calibri" w:eastAsia="Times New Roman" w:hAnsi="Calibri" w:cs="Calibri"/>
+                <w:color w:val="000000"/>
+                <w:lang w:val="en-IN" w:eastAsia="en-IN"/>
+              </w:rPr>
+              <w:t>176,094</w:t>
+            </w:r>
+          </w:p>
+        </w:tc>
+        <w:tc>
+          <w:tcPr>
+            <w:tcW w:w="986" w:type="dxa"/>
+            <w:tcBorders>
+              <w:top w:val="nil"/>
+              <w:left w:val="nil"/>
+              <w:bottom w:val="single" w:sz="4" w:space="0" w:color="auto"/>
+              <w:right w:val="single" w:sz="4" w:space="0" w:color="auto"/>
+            </w:tcBorders>
+            <w:shd w:val="clear" w:color="auto" w:fill="auto"/>
+            <w:noWrap/>
+            <w:vAlign w:val="bottom"/>
+            <w:hideMark/>
+          </w:tcPr>
+          <w:p>
+            <w:pPr>
+              <w:jc w:val="center"/>
+              <w:rPr>
+                <w:rFonts w:ascii="Calibri" w:eastAsia="Times New Roman" w:hAnsi="Calibri" w:cs="Calibri"/>
+                <w:color w:val="000000"/>
+                <w:lang w:val="en-IN" w:eastAsia="en-IN"/>
+              </w:rPr>
+            </w:pPr>
+            <w:r>
+              <w:rPr>
+                <w:rFonts w:ascii="Calibri" w:eastAsia="Times New Roman" w:hAnsi="Calibri" w:cs="Calibri"/>
+                <w:color w:val="000000"/>
+                <w:lang w:val="en-IN" w:eastAsia="en-IN"/>
+              </w:rPr>
+              <w:t>.54</w:t>
+            </w:r>
+          </w:p>
+        </w:tc>
+        <w:tc>
+          <w:tcPr>
+            <w:tcW w:w="2029" w:type="dxa"/>
+            <w:tcBorders>
+              <w:top w:val="nil"/>
+              <w:left w:val="nil"/>
+              <w:bottom w:val="single" w:sz="4" w:space="0" w:color="auto"/>
+              <w:right w:val="single" w:sz="4" w:space="0" w:color="auto"/>
+            </w:tcBorders>
+            <w:shd w:val="clear" w:color="auto" w:fill="auto"/>
+            <w:noWrap/>
+            <w:vAlign w:val="bottom"/>
+            <w:hideMark/>
+          </w:tcPr>
+          <w:p>
+            <w:pPr>
+              <w:jc w:val="center"/>
+              <w:rPr>
+                <w:rFonts w:ascii="Calibri" w:eastAsia="Times New Roman" w:hAnsi="Calibri" w:cs="Calibri"/>
+                <w:color w:val="000000"/>
+                <w:lang w:val="en-IN" w:eastAsia="en-IN"/>
+              </w:rPr>
+            </w:pPr>
+          </w:p>
+        </w:tc>
+      </w:tr>
+      <w:tr>
+        <w:trPr>
+          <w:trHeight w:val="297"/>
+        </w:trPr>
+        <w:tc>
+          <w:tcPr>
+            <w:tcW w:w="3656" w:type="dxa"/>
+            <w:tcBorders>
+              <w:top w:val="nil"/>
+              <w:left w:val="single" w:sz="4" w:space="0" w:color="auto"/>
+              <w:bottom w:val="single" w:sz="4" w:space="0" w:color="auto"/>
+              <w:right w:val="single" w:sz="4" w:space="0" w:color="auto"/>
+            </w:tcBorders>
+            <w:shd w:val="clear" w:color="auto" w:fill="auto"/>
+            <w:noWrap/>
+            <w:vAlign w:val="bottom"/>
+            <w:hideMark/>
+          </w:tcPr>
+          <w:p>
+            <w:pPr>
+              <w:jc w:val="center"/>
+              <w:rPr>
+                <w:rFonts w:ascii="Calibri" w:eastAsia="Times New Roman" w:hAnsi="Calibri" w:cs="Calibri"/>
+                <w:color w:val="000000"/>
+                <w:lang w:val="en-IN" w:eastAsia="en-IN"/>
+              </w:rPr>
+            </w:pPr>
+            <w:r>
+              <w:rPr>
+                <w:rFonts w:ascii="Calibri" w:eastAsia="Times New Roman" w:hAnsi="Calibri" w:cs="Calibri"/>
+                <w:color w:val="000000"/>
+                <w:lang w:val="en-IN" w:eastAsia="en-IN"/>
+              </w:rPr>
+              <w:t>Intervention * Time</w:t>
+            </w:r>
+          </w:p>
+        </w:tc>
+        <w:tc>
+          <w:tcPr>
+            <w:tcW w:w="1561" w:type="dxa"/>
+            <w:tcBorders>
+              <w:top w:val="nil"/>
+              <w:left w:val="nil"/>
+              <w:bottom w:val="single" w:sz="4" w:space="0" w:color="auto"/>
+              <w:right w:val="single" w:sz="4" w:space="0" w:color="auto"/>
+            </w:tcBorders>
+            <w:shd w:val="clear" w:color="auto" w:fill="auto"/>
+            <w:noWrap/>
+            <w:vAlign w:val="bottom"/>
+            <w:hideMark/>
+          </w:tcPr>
+          <w:p>
+            <w:pPr>
+              <w:jc w:val="center"/>
+              <w:rPr>
+                <w:rFonts w:ascii="Calibri" w:eastAsia="Times New Roman" w:hAnsi="Calibri" w:cs="Calibri"/>
+                <w:color w:val="000000"/>
+                <w:lang w:val="en-IN" w:eastAsia="en-IN"/>
+              </w:rPr>
+            </w:pPr>
+            <w:r>
+              <w:rPr>
+                <w:rFonts w:ascii="Calibri" w:eastAsia="Times New Roman" w:hAnsi="Calibri" w:cs="Calibri"/>
+                <w:color w:val="000000"/>
+                <w:lang w:val="en-IN" w:eastAsia="en-IN"/>
+              </w:rPr>
+              <w:t>126,334</w:t>
+            </w:r>
+          </w:p>
+        </w:tc>
+        <w:tc>
+          <w:tcPr>
+            <w:tcW w:w="1232" w:type="dxa"/>
+            <w:tcBorders>
+              <w:top w:val="nil"/>
+              <w:left w:val="nil"/>
+              <w:bottom w:val="single" w:sz="4" w:space="0" w:color="auto"/>
+              <w:right w:val="single" w:sz="4" w:space="0" w:color="auto"/>
+            </w:tcBorders>
+            <w:shd w:val="clear" w:color="auto" w:fill="auto"/>
+            <w:noWrap/>
+            <w:vAlign w:val="bottom"/>
+            <w:hideMark/>
+          </w:tcPr>
+          <w:p>
+            <w:pPr>
+              <w:jc w:val="center"/>
+              <w:rPr>
+                <w:rFonts w:ascii="Calibri" w:eastAsia="Times New Roman" w:hAnsi="Calibri" w:cs="Calibri"/>
+                <w:color w:val="000000"/>
+                <w:lang w:val="en-IN" w:eastAsia="en-IN"/>
+              </w:rPr>
+            </w:pPr>
+            <w:r>
+              <w:rPr>
+                <w:rFonts w:ascii="Calibri" w:eastAsia="Times New Roman" w:hAnsi="Calibri" w:cs="Calibri"/>
+                <w:color w:val="000000"/>
+                <w:lang w:val="en-IN" w:eastAsia="en-IN"/>
+              </w:rPr>
+              <w:t>40,529</w:t>
+            </w:r>
+          </w:p>
+        </w:tc>
+        <w:tc>
+          <w:tcPr>
+            <w:tcW w:w="986" w:type="dxa"/>
+            <w:tcBorders>
+              <w:top w:val="nil"/>
+              <w:left w:val="nil"/>
+              <w:bottom w:val="single" w:sz="4" w:space="0" w:color="auto"/>
+              <w:right w:val="single" w:sz="4" w:space="0" w:color="auto"/>
+            </w:tcBorders>
+            <w:shd w:val="clear" w:color="auto" w:fill="auto"/>
+            <w:noWrap/>
+            <w:vAlign w:val="bottom"/>
+            <w:hideMark/>
+          </w:tcPr>
+          <w:p>
+            <w:pPr>
+              <w:jc w:val="center"/>
+              <w:rPr>
+                <w:rFonts w:ascii="Calibri" w:eastAsia="Times New Roman" w:hAnsi="Calibri" w:cs="Calibri"/>
+                <w:color w:val="000000"/>
+                <w:lang w:val="en-IN" w:eastAsia="en-IN"/>
+              </w:rPr>
+            </w:pPr>
+            <w:r>
+              <w:rPr>
+                <w:rFonts w:ascii="Calibri" w:eastAsia="Times New Roman" w:hAnsi="Calibri" w:cs="Calibri"/>
+                <w:color w:val="000000"/>
+                <w:lang w:val="en-IN" w:eastAsia="en-IN"/>
+              </w:rPr>
+              <w:t>3.12</w:t>
+            </w:r>
+          </w:p>
+        </w:tc>
+        <w:tc>
+          <w:tcPr>
+            <w:tcW w:w="2029" w:type="dxa"/>
+            <w:tcBorders>
+              <w:top w:val="nil"/>
+              <w:left w:val="nil"/>
+              <w:bottom w:val="single" w:sz="4" w:space="0" w:color="auto"/>
+              <w:right w:val="single" w:sz="4" w:space="0" w:color="auto"/>
+            </w:tcBorders>
+            <w:shd w:val="clear" w:color="auto" w:fill="auto"/>
+            <w:noWrap/>
+            <w:vAlign w:val="bottom"/>
+            <w:hideMark/>
+          </w:tcPr>
+          <w:p>
+            <w:pPr>
+              <w:jc w:val="center"/>
+              <w:rPr>
+                <w:rFonts w:ascii="Calibri" w:eastAsia="Times New Roman" w:hAnsi="Calibri" w:cs="Calibri"/>
+                <w:color w:val="000000"/>
+                <w:lang w:val="en-IN" w:eastAsia="en-IN"/>
+              </w:rPr>
+            </w:pPr>
+          </w:p>
+        </w:tc>
+      </w:tr>
+      <w:tr>
+        <w:trPr>
+          <w:trHeight w:val="297"/>
+        </w:trPr>
+        <w:tc>
+          <w:tcPr>
+            <w:tcW w:w="9464" w:type="dxa"/>
+            <w:gridSpan w:val="5"/>
+            <w:tcBorders>
+              <w:top w:val="single" w:sz="4" w:space="0" w:color="auto"/>
+              <w:left w:val="single" w:sz="4" w:space="0" w:color="auto"/>
+              <w:bottom w:val="single" w:sz="4" w:space="0" w:color="auto"/>
+              <w:right w:val="single" w:sz="4" w:space="0" w:color="auto"/>
+            </w:tcBorders>
+            <w:shd w:val="clear" w:color="auto" w:fill="auto"/>
+            <w:noWrap/>
+            <w:vAlign w:val="bottom"/>
+            <w:hideMark/>
+          </w:tcPr>
+          <w:p>
+            <w:pPr>
+              <w:jc w:val="center"/>
+              <w:rPr>
+                <w:rFonts w:ascii="Calibri" w:eastAsia="Times New Roman" w:hAnsi="Calibri" w:cs="Calibri"/>
+                <w:color w:val="000000"/>
+                <w:lang w:val="en-IN" w:eastAsia="en-IN"/>
+              </w:rPr>
+            </w:pPr>
+            <w:r>
+              <w:rPr>
+                <w:rFonts w:ascii="Calibri" w:eastAsia="Times New Roman" w:hAnsi="Calibri" w:cs="Calibri"/>
+                <w:color w:val="000000"/>
+                <w:lang w:val="en-IN" w:eastAsia="en-IN"/>
+              </w:rPr>
+              <w:t>AIC = 6216</w:t>
+            </w:r>
+          </w:p>
+        </w:tc>
+      </w:tr>
+    </w:tbl>
+    <w:p>
+      <w:pPr>
+        <w:rPr>
+          <w:rFonts w:eastAsiaTheme="minorEastAsia"/>
+        </w:rPr>
+      </w:pPr>
+    </w:p>
+    <w:p>
+      <w:pPr>
+        <w:rPr>
+          <w:rFonts w:eastAsiaTheme="minorEastAsia"/>
+          <w:b/>
+          <w:bCs/>
+        </w:rPr>
+      </w:pPr>
+      <w:r>
+        <w:rPr>
+          <w:rFonts w:eastAsiaTheme="minorEastAsia"/>
+          <w:b/>
+          <w:bCs/>
+        </w:rPr>
+        <w:t xml:space="preserve">Model: US Soybean Exports to </w:t>
+      </w:r>
+      <w:r>
+        <w:rPr>
+          <w:rFonts w:eastAsiaTheme="minorEastAsia"/>
+          <w:b/>
+          <w:bCs/>
+        </w:rPr>
+        <w:t>China</w:t>
+      </w:r>
+      <w:r>
+        <w:rPr>
+          <w:rFonts w:eastAsiaTheme="minorEastAsia"/>
+          <w:b/>
+          <w:bCs/>
+        </w:rPr>
+        <w:t xml:space="preserve"> </w:t>
+      </w:r>
+    </w:p>
+    <w:p>
+      <w:pPr>
         <w:rPr>
           <w:rFonts w:eastAsiaTheme="minorEastAsia"/>
         </w:rPr>
@@ -2854,22 +3966,2316 @@
         </w:rPr>
       </w:pPr>
     </w:p>
+    <w:tbl>
+      <w:tblPr>
+        <w:tblW w:w="9464" w:type="dxa"/>
+        <w:tblInd w:w="-5" w:type="dxa"/>
+        <w:tblLook w:val="04A0" w:firstRow="1" w:lastRow="0" w:firstColumn="1" w:lastColumn="0" w:noHBand="0" w:noVBand="1"/>
+      </w:tblPr>
+      <w:tblGrid>
+        <w:gridCol w:w="3656"/>
+        <w:gridCol w:w="1561"/>
+        <w:gridCol w:w="1232"/>
+        <w:gridCol w:w="986"/>
+        <w:gridCol w:w="2029"/>
+      </w:tblGrid>
+      <w:tr>
+        <w:trPr>
+          <w:trHeight w:val="297"/>
+        </w:trPr>
+        <w:tc>
+          <w:tcPr>
+            <w:tcW w:w="3656" w:type="dxa"/>
+            <w:tcBorders>
+              <w:top w:val="single" w:sz="4" w:space="0" w:color="auto"/>
+              <w:left w:val="single" w:sz="4" w:space="0" w:color="auto"/>
+              <w:bottom w:val="single" w:sz="4" w:space="0" w:color="auto"/>
+              <w:right w:val="single" w:sz="4" w:space="0" w:color="auto"/>
+            </w:tcBorders>
+            <w:shd w:val="clear" w:color="000000" w:fill="DDEBF7"/>
+            <w:noWrap/>
+            <w:vAlign w:val="bottom"/>
+            <w:hideMark/>
+          </w:tcPr>
+          <w:p>
+            <w:pPr>
+              <w:jc w:val="center"/>
+              <w:rPr>
+                <w:rFonts w:ascii="Calibri" w:eastAsia="Times New Roman" w:hAnsi="Calibri" w:cs="Calibri"/>
+                <w:b/>
+                <w:bCs/>
+                <w:color w:val="000000"/>
+                <w:lang w:val="en-IN" w:eastAsia="en-IN"/>
+              </w:rPr>
+            </w:pPr>
+            <w:r>
+              <w:rPr>
+                <w:rFonts w:ascii="Calibri" w:eastAsia="Times New Roman" w:hAnsi="Calibri" w:cs="Calibri"/>
+                <w:b/>
+                <w:bCs/>
+                <w:color w:val="000000"/>
+                <w:lang w:val="en-IN" w:eastAsia="en-IN"/>
+              </w:rPr>
+              <w:t>Coefficients</w:t>
+            </w:r>
+          </w:p>
+        </w:tc>
+        <w:tc>
+          <w:tcPr>
+            <w:tcW w:w="1561" w:type="dxa"/>
+            <w:tcBorders>
+              <w:top w:val="single" w:sz="4" w:space="0" w:color="auto"/>
+              <w:left w:val="nil"/>
+              <w:bottom w:val="single" w:sz="4" w:space="0" w:color="auto"/>
+              <w:right w:val="single" w:sz="4" w:space="0" w:color="auto"/>
+            </w:tcBorders>
+            <w:shd w:val="clear" w:color="000000" w:fill="DDEBF7"/>
+            <w:noWrap/>
+            <w:vAlign w:val="bottom"/>
+            <w:hideMark/>
+          </w:tcPr>
+          <w:p>
+            <w:pPr>
+              <w:jc w:val="center"/>
+              <w:rPr>
+                <w:rFonts w:ascii="Calibri" w:eastAsia="Times New Roman" w:hAnsi="Calibri" w:cs="Calibri"/>
+                <w:b/>
+                <w:bCs/>
+                <w:color w:val="000000"/>
+                <w:lang w:val="en-IN" w:eastAsia="en-IN"/>
+              </w:rPr>
+            </w:pPr>
+            <w:r>
+              <w:rPr>
+                <w:rFonts w:ascii="Calibri" w:eastAsia="Times New Roman" w:hAnsi="Calibri" w:cs="Calibri"/>
+                <w:b/>
+                <w:bCs/>
+                <w:color w:val="000000"/>
+                <w:lang w:val="en-IN" w:eastAsia="en-IN"/>
+              </w:rPr>
+              <w:t>Estimate</w:t>
+            </w:r>
+          </w:p>
+        </w:tc>
+        <w:tc>
+          <w:tcPr>
+            <w:tcW w:w="1232" w:type="dxa"/>
+            <w:tcBorders>
+              <w:top w:val="single" w:sz="4" w:space="0" w:color="auto"/>
+              <w:left w:val="nil"/>
+              <w:bottom w:val="single" w:sz="4" w:space="0" w:color="auto"/>
+              <w:right w:val="single" w:sz="4" w:space="0" w:color="auto"/>
+            </w:tcBorders>
+            <w:shd w:val="clear" w:color="000000" w:fill="DDEBF7"/>
+            <w:noWrap/>
+            <w:vAlign w:val="bottom"/>
+            <w:hideMark/>
+          </w:tcPr>
+          <w:p>
+            <w:pPr>
+              <w:jc w:val="center"/>
+              <w:rPr>
+                <w:rFonts w:ascii="Calibri" w:eastAsia="Times New Roman" w:hAnsi="Calibri" w:cs="Calibri"/>
+                <w:b/>
+                <w:bCs/>
+                <w:color w:val="000000"/>
+                <w:lang w:val="en-IN" w:eastAsia="en-IN"/>
+              </w:rPr>
+            </w:pPr>
+            <w:r>
+              <w:rPr>
+                <w:rFonts w:ascii="Calibri" w:eastAsia="Times New Roman" w:hAnsi="Calibri" w:cs="Calibri"/>
+                <w:b/>
+                <w:bCs/>
+                <w:color w:val="000000"/>
+                <w:lang w:val="en-IN" w:eastAsia="en-IN"/>
+              </w:rPr>
+              <w:t>Std. Error</w:t>
+            </w:r>
+          </w:p>
+        </w:tc>
+        <w:tc>
+          <w:tcPr>
+            <w:tcW w:w="986" w:type="dxa"/>
+            <w:tcBorders>
+              <w:top w:val="single" w:sz="4" w:space="0" w:color="auto"/>
+              <w:left w:val="nil"/>
+              <w:bottom w:val="single" w:sz="4" w:space="0" w:color="auto"/>
+              <w:right w:val="single" w:sz="4" w:space="0" w:color="auto"/>
+            </w:tcBorders>
+            <w:shd w:val="clear" w:color="000000" w:fill="DDEBF7"/>
+            <w:noWrap/>
+            <w:vAlign w:val="bottom"/>
+            <w:hideMark/>
+          </w:tcPr>
+          <w:p>
+            <w:pPr>
+              <w:jc w:val="center"/>
+              <w:rPr>
+                <w:rFonts w:ascii="Calibri" w:eastAsia="Times New Roman" w:hAnsi="Calibri" w:cs="Calibri"/>
+                <w:b/>
+                <w:bCs/>
+                <w:color w:val="000000"/>
+                <w:lang w:val="en-IN" w:eastAsia="en-IN"/>
+              </w:rPr>
+            </w:pPr>
+            <w:r>
+              <w:rPr>
+                <w:rFonts w:ascii="Calibri" w:eastAsia="Times New Roman" w:hAnsi="Calibri" w:cs="Calibri"/>
+                <w:b/>
+                <w:bCs/>
+                <w:color w:val="000000"/>
+                <w:lang w:val="en-IN" w:eastAsia="en-IN"/>
+              </w:rPr>
+              <w:t>t value</w:t>
+            </w:r>
+          </w:p>
+        </w:tc>
+        <w:tc>
+          <w:tcPr>
+            <w:tcW w:w="2029" w:type="dxa"/>
+            <w:tcBorders>
+              <w:top w:val="single" w:sz="4" w:space="0" w:color="auto"/>
+              <w:left w:val="nil"/>
+              <w:bottom w:val="single" w:sz="4" w:space="0" w:color="auto"/>
+              <w:right w:val="single" w:sz="4" w:space="0" w:color="auto"/>
+            </w:tcBorders>
+            <w:shd w:val="clear" w:color="000000" w:fill="DDEBF7"/>
+            <w:noWrap/>
+            <w:vAlign w:val="bottom"/>
+            <w:hideMark/>
+          </w:tcPr>
+          <w:p>
+            <w:pPr>
+              <w:jc w:val="center"/>
+              <w:rPr>
+                <w:rFonts w:ascii="Calibri" w:eastAsia="Times New Roman" w:hAnsi="Calibri" w:cs="Calibri"/>
+                <w:b/>
+                <w:bCs/>
+                <w:color w:val="000000"/>
+                <w:lang w:val="en-IN" w:eastAsia="en-IN"/>
+              </w:rPr>
+            </w:pPr>
+            <w:r>
+              <w:rPr>
+                <w:rFonts w:ascii="Calibri" w:eastAsia="Times New Roman" w:hAnsi="Calibri" w:cs="Calibri"/>
+                <w:b/>
+                <w:bCs/>
+                <w:color w:val="000000"/>
+                <w:lang w:val="en-IN" w:eastAsia="en-IN"/>
+              </w:rPr>
+              <w:t>p-value</w:t>
+            </w:r>
+          </w:p>
+        </w:tc>
+      </w:tr>
+      <w:tr>
+        <w:trPr>
+          <w:trHeight w:val="297"/>
+        </w:trPr>
+        <w:tc>
+          <w:tcPr>
+            <w:tcW w:w="3656" w:type="dxa"/>
+            <w:tcBorders>
+              <w:top w:val="nil"/>
+              <w:left w:val="single" w:sz="4" w:space="0" w:color="auto"/>
+              <w:bottom w:val="single" w:sz="4" w:space="0" w:color="auto"/>
+              <w:right w:val="single" w:sz="4" w:space="0" w:color="auto"/>
+            </w:tcBorders>
+            <w:shd w:val="clear" w:color="auto" w:fill="auto"/>
+            <w:noWrap/>
+            <w:vAlign w:val="bottom"/>
+            <w:hideMark/>
+          </w:tcPr>
+          <w:p>
+            <w:pPr>
+              <w:jc w:val="center"/>
+              <w:rPr>
+                <w:rFonts w:ascii="Calibri" w:eastAsia="Times New Roman" w:hAnsi="Calibri" w:cs="Calibri"/>
+                <w:color w:val="000000"/>
+                <w:lang w:val="en-IN" w:eastAsia="en-IN"/>
+              </w:rPr>
+            </w:pPr>
+            <w:r>
+              <w:rPr>
+                <w:rFonts w:ascii="Calibri" w:eastAsia="Times New Roman" w:hAnsi="Calibri" w:cs="Calibri"/>
+                <w:color w:val="000000"/>
+                <w:lang w:val="en-IN" w:eastAsia="en-IN"/>
+              </w:rPr>
+              <w:t>Intervention</w:t>
+            </w:r>
+          </w:p>
+        </w:tc>
+        <w:tc>
+          <w:tcPr>
+            <w:tcW w:w="1561" w:type="dxa"/>
+            <w:tcBorders>
+              <w:top w:val="nil"/>
+              <w:left w:val="nil"/>
+              <w:bottom w:val="single" w:sz="4" w:space="0" w:color="auto"/>
+              <w:right w:val="single" w:sz="4" w:space="0" w:color="auto"/>
+            </w:tcBorders>
+            <w:shd w:val="clear" w:color="auto" w:fill="auto"/>
+            <w:noWrap/>
+            <w:vAlign w:val="bottom"/>
+            <w:hideMark/>
+          </w:tcPr>
+          <w:p>
+            <w:pPr>
+              <w:jc w:val="center"/>
+              <w:rPr>
+                <w:rFonts w:ascii="Calibri" w:eastAsia="Times New Roman" w:hAnsi="Calibri" w:cs="Calibri"/>
+                <w:color w:val="000000"/>
+                <w:lang w:val="en-IN" w:eastAsia="en-IN"/>
+              </w:rPr>
+            </w:pPr>
+            <w:r>
+              <w:rPr>
+                <w:rFonts w:ascii="Calibri" w:eastAsia="Times New Roman" w:hAnsi="Calibri" w:cs="Calibri"/>
+                <w:color w:val="000000"/>
+                <w:lang w:val="en-IN" w:eastAsia="en-IN"/>
+              </w:rPr>
+              <w:t>926</w:t>
+            </w:r>
+            <w:r>
+              <w:rPr>
+                <w:rFonts w:ascii="Calibri" w:eastAsia="Times New Roman" w:hAnsi="Calibri" w:cs="Calibri"/>
+                <w:color w:val="000000"/>
+                <w:lang w:val="en-IN" w:eastAsia="en-IN"/>
+              </w:rPr>
+              <w:t>,</w:t>
+            </w:r>
+            <w:r>
+              <w:rPr>
+                <w:rFonts w:ascii="Calibri" w:eastAsia="Times New Roman" w:hAnsi="Calibri" w:cs="Calibri"/>
+                <w:color w:val="000000"/>
+                <w:lang w:val="en-IN" w:eastAsia="en-IN"/>
+              </w:rPr>
+              <w:t>483</w:t>
+            </w:r>
+          </w:p>
+        </w:tc>
+        <w:tc>
+          <w:tcPr>
+            <w:tcW w:w="1232" w:type="dxa"/>
+            <w:tcBorders>
+              <w:top w:val="nil"/>
+              <w:left w:val="nil"/>
+              <w:bottom w:val="single" w:sz="4" w:space="0" w:color="auto"/>
+              <w:right w:val="single" w:sz="4" w:space="0" w:color="auto"/>
+            </w:tcBorders>
+            <w:shd w:val="clear" w:color="auto" w:fill="auto"/>
+            <w:noWrap/>
+            <w:vAlign w:val="bottom"/>
+            <w:hideMark/>
+          </w:tcPr>
+          <w:p>
+            <w:pPr>
+              <w:jc w:val="center"/>
+              <w:rPr>
+                <w:rFonts w:ascii="Calibri" w:eastAsia="Times New Roman" w:hAnsi="Calibri" w:cs="Calibri"/>
+                <w:color w:val="000000"/>
+                <w:lang w:val="en-IN" w:eastAsia="en-IN"/>
+              </w:rPr>
+            </w:pPr>
+            <w:r>
+              <w:rPr>
+                <w:rFonts w:ascii="Calibri" w:eastAsia="Times New Roman" w:hAnsi="Calibri" w:cs="Calibri"/>
+                <w:color w:val="000000"/>
+                <w:lang w:val="en-IN" w:eastAsia="en-IN"/>
+              </w:rPr>
+              <w:t>589</w:t>
+            </w:r>
+            <w:r>
+              <w:rPr>
+                <w:rFonts w:ascii="Calibri" w:eastAsia="Times New Roman" w:hAnsi="Calibri" w:cs="Calibri"/>
+                <w:color w:val="000000"/>
+                <w:lang w:val="en-IN" w:eastAsia="en-IN"/>
+              </w:rPr>
+              <w:t>,</w:t>
+            </w:r>
+            <w:r>
+              <w:rPr>
+                <w:rFonts w:ascii="Calibri" w:eastAsia="Times New Roman" w:hAnsi="Calibri" w:cs="Calibri"/>
+                <w:color w:val="000000"/>
+                <w:lang w:val="en-IN" w:eastAsia="en-IN"/>
+              </w:rPr>
+              <w:t>290</w:t>
+            </w:r>
+          </w:p>
+        </w:tc>
+        <w:tc>
+          <w:tcPr>
+            <w:tcW w:w="986" w:type="dxa"/>
+            <w:tcBorders>
+              <w:top w:val="nil"/>
+              <w:left w:val="nil"/>
+              <w:bottom w:val="single" w:sz="4" w:space="0" w:color="auto"/>
+              <w:right w:val="single" w:sz="4" w:space="0" w:color="auto"/>
+            </w:tcBorders>
+            <w:shd w:val="clear" w:color="auto" w:fill="auto"/>
+            <w:noWrap/>
+            <w:vAlign w:val="bottom"/>
+            <w:hideMark/>
+          </w:tcPr>
+          <w:p>
+            <w:pPr>
+              <w:jc w:val="center"/>
+              <w:rPr>
+                <w:rFonts w:ascii="Calibri" w:eastAsia="Times New Roman" w:hAnsi="Calibri" w:cs="Calibri"/>
+                <w:color w:val="000000"/>
+                <w:lang w:val="en-IN" w:eastAsia="en-IN"/>
+              </w:rPr>
+            </w:pPr>
+            <w:r>
+              <w:rPr>
+                <w:rFonts w:ascii="Calibri" w:eastAsia="Times New Roman" w:hAnsi="Calibri" w:cs="Calibri"/>
+                <w:color w:val="000000"/>
+                <w:lang w:val="en-IN" w:eastAsia="en-IN"/>
+              </w:rPr>
+              <w:t>1.57</w:t>
+            </w:r>
+          </w:p>
+        </w:tc>
+        <w:tc>
+          <w:tcPr>
+            <w:tcW w:w="2029" w:type="dxa"/>
+            <w:tcBorders>
+              <w:top w:val="nil"/>
+              <w:left w:val="nil"/>
+              <w:bottom w:val="single" w:sz="4" w:space="0" w:color="auto"/>
+              <w:right w:val="single" w:sz="4" w:space="0" w:color="auto"/>
+            </w:tcBorders>
+            <w:shd w:val="clear" w:color="auto" w:fill="auto"/>
+            <w:noWrap/>
+            <w:vAlign w:val="bottom"/>
+            <w:hideMark/>
+          </w:tcPr>
+          <w:p>
+            <w:pPr>
+              <w:jc w:val="center"/>
+              <w:rPr>
+                <w:rFonts w:ascii="Calibri" w:eastAsia="Times New Roman" w:hAnsi="Calibri" w:cs="Calibri"/>
+                <w:color w:val="000000"/>
+                <w:lang w:val="en-IN" w:eastAsia="en-IN"/>
+              </w:rPr>
+            </w:pPr>
+          </w:p>
+        </w:tc>
+      </w:tr>
+      <w:tr>
+        <w:trPr>
+          <w:trHeight w:val="297"/>
+        </w:trPr>
+        <w:tc>
+          <w:tcPr>
+            <w:tcW w:w="3656" w:type="dxa"/>
+            <w:tcBorders>
+              <w:top w:val="nil"/>
+              <w:left w:val="single" w:sz="4" w:space="0" w:color="auto"/>
+              <w:bottom w:val="single" w:sz="4" w:space="0" w:color="auto"/>
+              <w:right w:val="single" w:sz="4" w:space="0" w:color="auto"/>
+            </w:tcBorders>
+            <w:shd w:val="clear" w:color="auto" w:fill="auto"/>
+            <w:noWrap/>
+            <w:vAlign w:val="bottom"/>
+            <w:hideMark/>
+          </w:tcPr>
+          <w:p>
+            <w:pPr>
+              <w:jc w:val="center"/>
+              <w:rPr>
+                <w:rFonts w:ascii="Calibri" w:eastAsia="Times New Roman" w:hAnsi="Calibri" w:cs="Calibri"/>
+                <w:color w:val="000000"/>
+                <w:lang w:val="en-IN" w:eastAsia="en-IN"/>
+              </w:rPr>
+            </w:pPr>
+            <w:r>
+              <w:rPr>
+                <w:rFonts w:ascii="Calibri" w:eastAsia="Times New Roman" w:hAnsi="Calibri" w:cs="Calibri"/>
+                <w:color w:val="000000"/>
+                <w:lang w:val="en-IN" w:eastAsia="en-IN"/>
+              </w:rPr>
+              <w:t>Intervention * Time</w:t>
+            </w:r>
+          </w:p>
+        </w:tc>
+        <w:tc>
+          <w:tcPr>
+            <w:tcW w:w="1561" w:type="dxa"/>
+            <w:tcBorders>
+              <w:top w:val="nil"/>
+              <w:left w:val="nil"/>
+              <w:bottom w:val="single" w:sz="4" w:space="0" w:color="auto"/>
+              <w:right w:val="single" w:sz="4" w:space="0" w:color="auto"/>
+            </w:tcBorders>
+            <w:shd w:val="clear" w:color="auto" w:fill="auto"/>
+            <w:noWrap/>
+            <w:vAlign w:val="bottom"/>
+            <w:hideMark/>
+          </w:tcPr>
+          <w:p>
+            <w:pPr>
+              <w:jc w:val="center"/>
+              <w:rPr>
+                <w:rFonts w:ascii="Calibri" w:eastAsia="Times New Roman" w:hAnsi="Calibri" w:cs="Calibri"/>
+                <w:color w:val="000000"/>
+                <w:lang w:val="en-IN" w:eastAsia="en-IN"/>
+              </w:rPr>
+            </w:pPr>
+            <w:r>
+              <w:rPr>
+                <w:rFonts w:ascii="Calibri" w:eastAsia="Times New Roman" w:hAnsi="Calibri" w:cs="Calibri"/>
+                <w:color w:val="000000"/>
+                <w:lang w:val="en-IN" w:eastAsia="en-IN"/>
+              </w:rPr>
+              <w:t>-1</w:t>
+            </w:r>
+            <w:r>
+              <w:rPr>
+                <w:rFonts w:ascii="Calibri" w:eastAsia="Times New Roman" w:hAnsi="Calibri" w:cs="Calibri"/>
+                <w:color w:val="000000"/>
+                <w:lang w:val="en-IN" w:eastAsia="en-IN"/>
+              </w:rPr>
+              <w:t>,</w:t>
+            </w:r>
+            <w:r>
+              <w:rPr>
+                <w:rFonts w:ascii="Calibri" w:eastAsia="Times New Roman" w:hAnsi="Calibri" w:cs="Calibri"/>
+                <w:color w:val="000000"/>
+                <w:lang w:val="en-IN" w:eastAsia="en-IN"/>
+              </w:rPr>
+              <w:t>030</w:t>
+            </w:r>
+            <w:r>
+              <w:rPr>
+                <w:rFonts w:ascii="Calibri" w:eastAsia="Times New Roman" w:hAnsi="Calibri" w:cs="Calibri"/>
+                <w:color w:val="000000"/>
+                <w:lang w:val="en-IN" w:eastAsia="en-IN"/>
+              </w:rPr>
+              <w:t>,</w:t>
+            </w:r>
+            <w:r>
+              <w:rPr>
+                <w:rFonts w:ascii="Calibri" w:eastAsia="Times New Roman" w:hAnsi="Calibri" w:cs="Calibri"/>
+                <w:color w:val="000000"/>
+                <w:lang w:val="en-IN" w:eastAsia="en-IN"/>
+              </w:rPr>
+              <w:t>895</w:t>
+            </w:r>
+          </w:p>
+        </w:tc>
+        <w:tc>
+          <w:tcPr>
+            <w:tcW w:w="1232" w:type="dxa"/>
+            <w:tcBorders>
+              <w:top w:val="nil"/>
+              <w:left w:val="nil"/>
+              <w:bottom w:val="single" w:sz="4" w:space="0" w:color="auto"/>
+              <w:right w:val="single" w:sz="4" w:space="0" w:color="auto"/>
+            </w:tcBorders>
+            <w:shd w:val="clear" w:color="auto" w:fill="auto"/>
+            <w:noWrap/>
+            <w:vAlign w:val="bottom"/>
+            <w:hideMark/>
+          </w:tcPr>
+          <w:p>
+            <w:pPr>
+              <w:jc w:val="center"/>
+              <w:rPr>
+                <w:rFonts w:ascii="Calibri" w:eastAsia="Times New Roman" w:hAnsi="Calibri" w:cs="Calibri"/>
+                <w:color w:val="000000"/>
+                <w:lang w:val="en-IN" w:eastAsia="en-IN"/>
+              </w:rPr>
+            </w:pPr>
+            <w:r>
+              <w:rPr>
+                <w:rFonts w:ascii="Calibri" w:eastAsia="Times New Roman" w:hAnsi="Calibri" w:cs="Calibri"/>
+                <w:color w:val="000000"/>
+                <w:lang w:val="en-IN" w:eastAsia="en-IN"/>
+              </w:rPr>
+              <w:t>136</w:t>
+            </w:r>
+            <w:r>
+              <w:rPr>
+                <w:rFonts w:ascii="Calibri" w:eastAsia="Times New Roman" w:hAnsi="Calibri" w:cs="Calibri"/>
+                <w:color w:val="000000"/>
+                <w:lang w:val="en-IN" w:eastAsia="en-IN"/>
+              </w:rPr>
+              <w:t>,</w:t>
+            </w:r>
+            <w:r>
+              <w:rPr>
+                <w:rFonts w:ascii="Calibri" w:eastAsia="Times New Roman" w:hAnsi="Calibri" w:cs="Calibri"/>
+                <w:color w:val="000000"/>
+                <w:lang w:val="en-IN" w:eastAsia="en-IN"/>
+              </w:rPr>
+              <w:t>685</w:t>
+            </w:r>
+          </w:p>
+        </w:tc>
+        <w:tc>
+          <w:tcPr>
+            <w:tcW w:w="986" w:type="dxa"/>
+            <w:tcBorders>
+              <w:top w:val="nil"/>
+              <w:left w:val="nil"/>
+              <w:bottom w:val="single" w:sz="4" w:space="0" w:color="auto"/>
+              <w:right w:val="single" w:sz="4" w:space="0" w:color="auto"/>
+            </w:tcBorders>
+            <w:shd w:val="clear" w:color="auto" w:fill="auto"/>
+            <w:noWrap/>
+            <w:vAlign w:val="bottom"/>
+            <w:hideMark/>
+          </w:tcPr>
+          <w:p>
+            <w:pPr>
+              <w:jc w:val="center"/>
+              <w:rPr>
+                <w:rFonts w:ascii="Calibri" w:eastAsia="Times New Roman" w:hAnsi="Calibri" w:cs="Calibri"/>
+                <w:color w:val="000000"/>
+                <w:lang w:val="en-IN" w:eastAsia="en-IN"/>
+              </w:rPr>
+            </w:pPr>
+            <w:r>
+              <w:rPr>
+                <w:rFonts w:ascii="Calibri" w:eastAsia="Times New Roman" w:hAnsi="Calibri" w:cs="Calibri"/>
+                <w:color w:val="000000"/>
+                <w:lang w:val="en-IN" w:eastAsia="en-IN"/>
+              </w:rPr>
+              <w:t>-7.54</w:t>
+            </w:r>
+          </w:p>
+        </w:tc>
+        <w:tc>
+          <w:tcPr>
+            <w:tcW w:w="2029" w:type="dxa"/>
+            <w:tcBorders>
+              <w:top w:val="nil"/>
+              <w:left w:val="nil"/>
+              <w:bottom w:val="single" w:sz="4" w:space="0" w:color="auto"/>
+              <w:right w:val="single" w:sz="4" w:space="0" w:color="auto"/>
+            </w:tcBorders>
+            <w:shd w:val="clear" w:color="auto" w:fill="auto"/>
+            <w:noWrap/>
+            <w:vAlign w:val="bottom"/>
+            <w:hideMark/>
+          </w:tcPr>
+          <w:p>
+            <w:pPr>
+              <w:jc w:val="center"/>
+              <w:rPr>
+                <w:rFonts w:ascii="Calibri" w:eastAsia="Times New Roman" w:hAnsi="Calibri" w:cs="Calibri"/>
+                <w:color w:val="000000"/>
+                <w:lang w:val="en-IN" w:eastAsia="en-IN"/>
+              </w:rPr>
+            </w:pPr>
+          </w:p>
+        </w:tc>
+      </w:tr>
+      <w:tr>
+        <w:trPr>
+          <w:trHeight w:val="297"/>
+        </w:trPr>
+        <w:tc>
+          <w:tcPr>
+            <w:tcW w:w="9464" w:type="dxa"/>
+            <w:gridSpan w:val="5"/>
+            <w:tcBorders>
+              <w:top w:val="single" w:sz="4" w:space="0" w:color="auto"/>
+              <w:left w:val="single" w:sz="4" w:space="0" w:color="auto"/>
+              <w:bottom w:val="single" w:sz="4" w:space="0" w:color="auto"/>
+              <w:right w:val="single" w:sz="4" w:space="0" w:color="auto"/>
+            </w:tcBorders>
+            <w:shd w:val="clear" w:color="auto" w:fill="auto"/>
+            <w:noWrap/>
+            <w:vAlign w:val="bottom"/>
+            <w:hideMark/>
+          </w:tcPr>
+          <w:p>
+            <w:pPr>
+              <w:jc w:val="center"/>
+              <w:rPr>
+                <w:rFonts w:ascii="Calibri" w:eastAsia="Times New Roman" w:hAnsi="Calibri" w:cs="Calibri"/>
+                <w:color w:val="000000"/>
+                <w:lang w:val="en-IN" w:eastAsia="en-IN"/>
+              </w:rPr>
+            </w:pPr>
+            <w:r>
+              <w:rPr>
+                <w:rFonts w:ascii="Calibri" w:eastAsia="Times New Roman" w:hAnsi="Calibri" w:cs="Calibri"/>
+                <w:color w:val="000000"/>
+                <w:lang w:val="en-IN" w:eastAsia="en-IN"/>
+              </w:rPr>
+              <w:t xml:space="preserve">AIC = </w:t>
+            </w:r>
+            <w:r>
+              <w:rPr>
+                <w:rFonts w:ascii="Calibri" w:eastAsia="Times New Roman" w:hAnsi="Calibri" w:cs="Calibri"/>
+                <w:color w:val="000000"/>
+                <w:lang w:val="en-IN" w:eastAsia="en-IN"/>
+              </w:rPr>
+              <w:t>6731</w:t>
+            </w:r>
+          </w:p>
+        </w:tc>
+      </w:tr>
+    </w:tbl>
     <w:p>
       <w:pPr>
         <w:jc w:val="center"/>
       </w:pPr>
     </w:p>
     <w:p>
+      <w:r>
+        <w:rPr>
+          <w:b/>
+          <w:bCs/>
+        </w:rPr>
+        <w:t xml:space="preserve">Model: Total US Soybean Exports </w:t>
+      </w:r>
+      <w:r>
+        <w:t xml:space="preserve"> </w:t>
+      </w:r>
+    </w:p>
+    <w:p>
       <w:pPr>
         <w:ind w:firstLine="720"/>
-        <w:rPr>
-          <w:i/>
-          <w:iCs/>
-        </w:rPr>
       </w:pPr>
     </w:p>
+    <w:tbl>
+      <w:tblPr>
+        <w:tblW w:w="9464" w:type="dxa"/>
+        <w:tblInd w:w="-5" w:type="dxa"/>
+        <w:tblLook w:val="04A0" w:firstRow="1" w:lastRow="0" w:firstColumn="1" w:lastColumn="0" w:noHBand="0" w:noVBand="1"/>
+      </w:tblPr>
+      <w:tblGrid>
+        <w:gridCol w:w="3656"/>
+        <w:gridCol w:w="1561"/>
+        <w:gridCol w:w="1232"/>
+        <w:gridCol w:w="986"/>
+        <w:gridCol w:w="2029"/>
+      </w:tblGrid>
+      <w:tr>
+        <w:trPr>
+          <w:trHeight w:val="297"/>
+        </w:trPr>
+        <w:tc>
+          <w:tcPr>
+            <w:tcW w:w="3656" w:type="dxa"/>
+            <w:tcBorders>
+              <w:top w:val="single" w:sz="4" w:space="0" w:color="auto"/>
+              <w:left w:val="single" w:sz="4" w:space="0" w:color="auto"/>
+              <w:bottom w:val="single" w:sz="4" w:space="0" w:color="auto"/>
+              <w:right w:val="single" w:sz="4" w:space="0" w:color="auto"/>
+            </w:tcBorders>
+            <w:shd w:val="clear" w:color="000000" w:fill="DDEBF7"/>
+            <w:noWrap/>
+            <w:vAlign w:val="bottom"/>
+            <w:hideMark/>
+          </w:tcPr>
+          <w:p>
+            <w:pPr>
+              <w:jc w:val="center"/>
+              <w:rPr>
+                <w:rFonts w:ascii="Calibri" w:eastAsia="Times New Roman" w:hAnsi="Calibri" w:cs="Calibri"/>
+                <w:b/>
+                <w:bCs/>
+                <w:color w:val="000000"/>
+                <w:lang w:val="en-IN" w:eastAsia="en-IN"/>
+              </w:rPr>
+            </w:pPr>
+            <w:r>
+              <w:rPr>
+                <w:rFonts w:ascii="Calibri" w:eastAsia="Times New Roman" w:hAnsi="Calibri" w:cs="Calibri"/>
+                <w:b/>
+                <w:bCs/>
+                <w:color w:val="000000"/>
+                <w:lang w:val="en-IN" w:eastAsia="en-IN"/>
+              </w:rPr>
+              <w:t>Coefficients</w:t>
+            </w:r>
+          </w:p>
+        </w:tc>
+        <w:tc>
+          <w:tcPr>
+            <w:tcW w:w="1561" w:type="dxa"/>
+            <w:tcBorders>
+              <w:top w:val="single" w:sz="4" w:space="0" w:color="auto"/>
+              <w:left w:val="nil"/>
+              <w:bottom w:val="single" w:sz="4" w:space="0" w:color="auto"/>
+              <w:right w:val="single" w:sz="4" w:space="0" w:color="auto"/>
+            </w:tcBorders>
+            <w:shd w:val="clear" w:color="000000" w:fill="DDEBF7"/>
+            <w:noWrap/>
+            <w:vAlign w:val="bottom"/>
+            <w:hideMark/>
+          </w:tcPr>
+          <w:p>
+            <w:pPr>
+              <w:jc w:val="center"/>
+              <w:rPr>
+                <w:rFonts w:ascii="Calibri" w:eastAsia="Times New Roman" w:hAnsi="Calibri" w:cs="Calibri"/>
+                <w:b/>
+                <w:bCs/>
+                <w:color w:val="000000"/>
+                <w:lang w:val="en-IN" w:eastAsia="en-IN"/>
+              </w:rPr>
+            </w:pPr>
+            <w:r>
+              <w:rPr>
+                <w:rFonts w:ascii="Calibri" w:eastAsia="Times New Roman" w:hAnsi="Calibri" w:cs="Calibri"/>
+                <w:b/>
+                <w:bCs/>
+                <w:color w:val="000000"/>
+                <w:lang w:val="en-IN" w:eastAsia="en-IN"/>
+              </w:rPr>
+              <w:t>Estimate</w:t>
+            </w:r>
+          </w:p>
+        </w:tc>
+        <w:tc>
+          <w:tcPr>
+            <w:tcW w:w="1232" w:type="dxa"/>
+            <w:tcBorders>
+              <w:top w:val="single" w:sz="4" w:space="0" w:color="auto"/>
+              <w:left w:val="nil"/>
+              <w:bottom w:val="single" w:sz="4" w:space="0" w:color="auto"/>
+              <w:right w:val="single" w:sz="4" w:space="0" w:color="auto"/>
+            </w:tcBorders>
+            <w:shd w:val="clear" w:color="000000" w:fill="DDEBF7"/>
+            <w:noWrap/>
+            <w:vAlign w:val="bottom"/>
+            <w:hideMark/>
+          </w:tcPr>
+          <w:p>
+            <w:pPr>
+              <w:jc w:val="center"/>
+              <w:rPr>
+                <w:rFonts w:ascii="Calibri" w:eastAsia="Times New Roman" w:hAnsi="Calibri" w:cs="Calibri"/>
+                <w:b/>
+                <w:bCs/>
+                <w:color w:val="000000"/>
+                <w:lang w:val="en-IN" w:eastAsia="en-IN"/>
+              </w:rPr>
+            </w:pPr>
+            <w:r>
+              <w:rPr>
+                <w:rFonts w:ascii="Calibri" w:eastAsia="Times New Roman" w:hAnsi="Calibri" w:cs="Calibri"/>
+                <w:b/>
+                <w:bCs/>
+                <w:color w:val="000000"/>
+                <w:lang w:val="en-IN" w:eastAsia="en-IN"/>
+              </w:rPr>
+              <w:t>Std. Error</w:t>
+            </w:r>
+          </w:p>
+        </w:tc>
+        <w:tc>
+          <w:tcPr>
+            <w:tcW w:w="986" w:type="dxa"/>
+            <w:tcBorders>
+              <w:top w:val="single" w:sz="4" w:space="0" w:color="auto"/>
+              <w:left w:val="nil"/>
+              <w:bottom w:val="single" w:sz="4" w:space="0" w:color="auto"/>
+              <w:right w:val="single" w:sz="4" w:space="0" w:color="auto"/>
+            </w:tcBorders>
+            <w:shd w:val="clear" w:color="000000" w:fill="DDEBF7"/>
+            <w:noWrap/>
+            <w:vAlign w:val="bottom"/>
+            <w:hideMark/>
+          </w:tcPr>
+          <w:p>
+            <w:pPr>
+              <w:jc w:val="center"/>
+              <w:rPr>
+                <w:rFonts w:ascii="Calibri" w:eastAsia="Times New Roman" w:hAnsi="Calibri" w:cs="Calibri"/>
+                <w:b/>
+                <w:bCs/>
+                <w:color w:val="000000"/>
+                <w:lang w:val="en-IN" w:eastAsia="en-IN"/>
+              </w:rPr>
+            </w:pPr>
+            <w:r>
+              <w:rPr>
+                <w:rFonts w:ascii="Calibri" w:eastAsia="Times New Roman" w:hAnsi="Calibri" w:cs="Calibri"/>
+                <w:b/>
+                <w:bCs/>
+                <w:color w:val="000000"/>
+                <w:lang w:val="en-IN" w:eastAsia="en-IN"/>
+              </w:rPr>
+              <w:t>t value</w:t>
+            </w:r>
+          </w:p>
+        </w:tc>
+        <w:tc>
+          <w:tcPr>
+            <w:tcW w:w="2029" w:type="dxa"/>
+            <w:tcBorders>
+              <w:top w:val="single" w:sz="4" w:space="0" w:color="auto"/>
+              <w:left w:val="nil"/>
+              <w:bottom w:val="single" w:sz="4" w:space="0" w:color="auto"/>
+              <w:right w:val="single" w:sz="4" w:space="0" w:color="auto"/>
+            </w:tcBorders>
+            <w:shd w:val="clear" w:color="000000" w:fill="DDEBF7"/>
+            <w:noWrap/>
+            <w:vAlign w:val="bottom"/>
+            <w:hideMark/>
+          </w:tcPr>
+          <w:p>
+            <w:pPr>
+              <w:jc w:val="center"/>
+              <w:rPr>
+                <w:rFonts w:ascii="Calibri" w:eastAsia="Times New Roman" w:hAnsi="Calibri" w:cs="Calibri"/>
+                <w:b/>
+                <w:bCs/>
+                <w:color w:val="000000"/>
+                <w:lang w:val="en-IN" w:eastAsia="en-IN"/>
+              </w:rPr>
+            </w:pPr>
+            <w:r>
+              <w:rPr>
+                <w:rFonts w:ascii="Calibri" w:eastAsia="Times New Roman" w:hAnsi="Calibri" w:cs="Calibri"/>
+                <w:b/>
+                <w:bCs/>
+                <w:color w:val="000000"/>
+                <w:lang w:val="en-IN" w:eastAsia="en-IN"/>
+              </w:rPr>
+              <w:t>p-value</w:t>
+            </w:r>
+          </w:p>
+        </w:tc>
+      </w:tr>
+      <w:tr>
+        <w:trPr>
+          <w:trHeight w:val="297"/>
+        </w:trPr>
+        <w:tc>
+          <w:tcPr>
+            <w:tcW w:w="3656" w:type="dxa"/>
+            <w:tcBorders>
+              <w:top w:val="nil"/>
+              <w:left w:val="single" w:sz="4" w:space="0" w:color="auto"/>
+              <w:bottom w:val="single" w:sz="4" w:space="0" w:color="auto"/>
+              <w:right w:val="single" w:sz="4" w:space="0" w:color="auto"/>
+            </w:tcBorders>
+            <w:shd w:val="clear" w:color="auto" w:fill="auto"/>
+            <w:noWrap/>
+            <w:vAlign w:val="bottom"/>
+            <w:hideMark/>
+          </w:tcPr>
+          <w:p>
+            <w:pPr>
+              <w:jc w:val="center"/>
+              <w:rPr>
+                <w:rFonts w:ascii="Calibri" w:eastAsia="Times New Roman" w:hAnsi="Calibri" w:cs="Calibri"/>
+                <w:color w:val="000000"/>
+                <w:lang w:val="en-IN" w:eastAsia="en-IN"/>
+              </w:rPr>
+            </w:pPr>
+            <w:r>
+              <w:rPr>
+                <w:rFonts w:ascii="Calibri" w:eastAsia="Times New Roman" w:hAnsi="Calibri" w:cs="Calibri"/>
+                <w:color w:val="000000"/>
+                <w:lang w:val="en-IN" w:eastAsia="en-IN"/>
+              </w:rPr>
+              <w:t>Intervention</w:t>
+            </w:r>
+          </w:p>
+        </w:tc>
+        <w:tc>
+          <w:tcPr>
+            <w:tcW w:w="1561" w:type="dxa"/>
+            <w:tcBorders>
+              <w:top w:val="nil"/>
+              <w:left w:val="nil"/>
+              <w:bottom w:val="single" w:sz="4" w:space="0" w:color="auto"/>
+              <w:right w:val="single" w:sz="4" w:space="0" w:color="auto"/>
+            </w:tcBorders>
+            <w:shd w:val="clear" w:color="auto" w:fill="auto"/>
+            <w:noWrap/>
+            <w:vAlign w:val="bottom"/>
+            <w:hideMark/>
+          </w:tcPr>
+          <w:p>
+            <w:pPr>
+              <w:jc w:val="center"/>
+              <w:rPr>
+                <w:rFonts w:ascii="Calibri" w:eastAsia="Times New Roman" w:hAnsi="Calibri" w:cs="Calibri"/>
+                <w:color w:val="000000"/>
+                <w:lang w:val="en-IN" w:eastAsia="en-IN"/>
+              </w:rPr>
+            </w:pPr>
+            <w:r>
+              <w:rPr>
+                <w:rFonts w:ascii="Calibri" w:eastAsia="Times New Roman" w:hAnsi="Calibri" w:cs="Calibri"/>
+                <w:color w:val="000000"/>
+                <w:lang w:val="en-IN" w:eastAsia="en-IN"/>
+              </w:rPr>
+              <w:t>473746.6</w:t>
+            </w:r>
+          </w:p>
+        </w:tc>
+        <w:tc>
+          <w:tcPr>
+            <w:tcW w:w="1232" w:type="dxa"/>
+            <w:tcBorders>
+              <w:top w:val="nil"/>
+              <w:left w:val="nil"/>
+              <w:bottom w:val="single" w:sz="4" w:space="0" w:color="auto"/>
+              <w:right w:val="single" w:sz="4" w:space="0" w:color="auto"/>
+            </w:tcBorders>
+            <w:shd w:val="clear" w:color="auto" w:fill="auto"/>
+            <w:noWrap/>
+            <w:vAlign w:val="bottom"/>
+            <w:hideMark/>
+          </w:tcPr>
+          <w:p>
+            <w:pPr>
+              <w:jc w:val="center"/>
+              <w:rPr>
+                <w:rFonts w:ascii="Calibri" w:eastAsia="Times New Roman" w:hAnsi="Calibri" w:cs="Calibri"/>
+                <w:color w:val="000000"/>
+                <w:lang w:val="en-IN" w:eastAsia="en-IN"/>
+              </w:rPr>
+            </w:pPr>
+            <w:r>
+              <w:rPr>
+                <w:rFonts w:ascii="Calibri" w:eastAsia="Times New Roman" w:hAnsi="Calibri" w:cs="Calibri"/>
+                <w:color w:val="000000"/>
+                <w:lang w:val="en-IN" w:eastAsia="en-IN"/>
+              </w:rPr>
+              <w:t>779934.8</w:t>
+            </w:r>
+          </w:p>
+        </w:tc>
+        <w:tc>
+          <w:tcPr>
+            <w:tcW w:w="986" w:type="dxa"/>
+            <w:tcBorders>
+              <w:top w:val="nil"/>
+              <w:left w:val="nil"/>
+              <w:bottom w:val="single" w:sz="4" w:space="0" w:color="auto"/>
+              <w:right w:val="single" w:sz="4" w:space="0" w:color="auto"/>
+            </w:tcBorders>
+            <w:shd w:val="clear" w:color="auto" w:fill="auto"/>
+            <w:noWrap/>
+            <w:vAlign w:val="bottom"/>
+            <w:hideMark/>
+          </w:tcPr>
+          <w:p>
+            <w:pPr>
+              <w:jc w:val="center"/>
+              <w:rPr>
+                <w:rFonts w:ascii="Calibri" w:eastAsia="Times New Roman" w:hAnsi="Calibri" w:cs="Calibri"/>
+                <w:color w:val="000000"/>
+                <w:lang w:val="en-IN" w:eastAsia="en-IN"/>
+              </w:rPr>
+            </w:pPr>
+            <w:r>
+              <w:rPr>
+                <w:rFonts w:ascii="Calibri" w:eastAsia="Times New Roman" w:hAnsi="Calibri" w:cs="Calibri"/>
+                <w:color w:val="000000"/>
+                <w:lang w:val="en-IN" w:eastAsia="en-IN"/>
+              </w:rPr>
+              <w:t>.</w:t>
+            </w:r>
+            <w:r>
+              <w:t xml:space="preserve"> </w:t>
+            </w:r>
+            <w:r>
+              <w:rPr>
+                <w:rFonts w:ascii="Calibri" w:eastAsia="Times New Roman" w:hAnsi="Calibri" w:cs="Calibri"/>
+                <w:color w:val="000000"/>
+                <w:lang w:val="en-IN" w:eastAsia="en-IN"/>
+              </w:rPr>
+              <w:t>6</w:t>
+            </w:r>
+            <w:r>
+              <w:rPr>
+                <w:rFonts w:ascii="Calibri" w:eastAsia="Times New Roman" w:hAnsi="Calibri" w:cs="Calibri"/>
+                <w:color w:val="000000"/>
+                <w:lang w:val="en-IN" w:eastAsia="en-IN"/>
+              </w:rPr>
+              <w:t>1</w:t>
+            </w:r>
+          </w:p>
+        </w:tc>
+        <w:tc>
+          <w:tcPr>
+            <w:tcW w:w="2029" w:type="dxa"/>
+            <w:tcBorders>
+              <w:top w:val="nil"/>
+              <w:left w:val="nil"/>
+              <w:bottom w:val="single" w:sz="4" w:space="0" w:color="auto"/>
+              <w:right w:val="single" w:sz="4" w:space="0" w:color="auto"/>
+            </w:tcBorders>
+            <w:shd w:val="clear" w:color="auto" w:fill="auto"/>
+            <w:noWrap/>
+            <w:vAlign w:val="bottom"/>
+            <w:hideMark/>
+          </w:tcPr>
+          <w:p>
+            <w:pPr>
+              <w:jc w:val="center"/>
+              <w:rPr>
+                <w:rFonts w:ascii="Calibri" w:eastAsia="Times New Roman" w:hAnsi="Calibri" w:cs="Calibri"/>
+                <w:color w:val="000000"/>
+                <w:lang w:val="en-IN" w:eastAsia="en-IN"/>
+              </w:rPr>
+            </w:pPr>
+          </w:p>
+        </w:tc>
+      </w:tr>
+      <w:tr>
+        <w:trPr>
+          <w:trHeight w:val="297"/>
+        </w:trPr>
+        <w:tc>
+          <w:tcPr>
+            <w:tcW w:w="3656" w:type="dxa"/>
+            <w:tcBorders>
+              <w:top w:val="nil"/>
+              <w:left w:val="single" w:sz="4" w:space="0" w:color="auto"/>
+              <w:bottom w:val="single" w:sz="4" w:space="0" w:color="auto"/>
+              <w:right w:val="single" w:sz="4" w:space="0" w:color="auto"/>
+            </w:tcBorders>
+            <w:shd w:val="clear" w:color="auto" w:fill="auto"/>
+            <w:noWrap/>
+            <w:vAlign w:val="bottom"/>
+            <w:hideMark/>
+          </w:tcPr>
+          <w:p>
+            <w:pPr>
+              <w:jc w:val="center"/>
+              <w:rPr>
+                <w:rFonts w:ascii="Calibri" w:eastAsia="Times New Roman" w:hAnsi="Calibri" w:cs="Calibri"/>
+                <w:color w:val="000000"/>
+                <w:lang w:val="en-IN" w:eastAsia="en-IN"/>
+              </w:rPr>
+            </w:pPr>
+            <w:r>
+              <w:rPr>
+                <w:rFonts w:ascii="Calibri" w:eastAsia="Times New Roman" w:hAnsi="Calibri" w:cs="Calibri"/>
+                <w:color w:val="000000"/>
+                <w:lang w:val="en-IN" w:eastAsia="en-IN"/>
+              </w:rPr>
+              <w:t>Intervention * Time</w:t>
+            </w:r>
+          </w:p>
+        </w:tc>
+        <w:tc>
+          <w:tcPr>
+            <w:tcW w:w="1561" w:type="dxa"/>
+            <w:tcBorders>
+              <w:top w:val="nil"/>
+              <w:left w:val="nil"/>
+              <w:bottom w:val="single" w:sz="4" w:space="0" w:color="auto"/>
+              <w:right w:val="single" w:sz="4" w:space="0" w:color="auto"/>
+            </w:tcBorders>
+            <w:shd w:val="clear" w:color="auto" w:fill="auto"/>
+            <w:noWrap/>
+            <w:vAlign w:val="bottom"/>
+            <w:hideMark/>
+          </w:tcPr>
+          <w:p>
+            <w:pPr>
+              <w:jc w:val="center"/>
+              <w:rPr>
+                <w:rFonts w:ascii="Calibri" w:eastAsia="Times New Roman" w:hAnsi="Calibri" w:cs="Calibri"/>
+                <w:color w:val="000000"/>
+                <w:lang w:val="en-IN" w:eastAsia="en-IN"/>
+              </w:rPr>
+            </w:pPr>
+            <w:r>
+              <w:rPr>
+                <w:rFonts w:ascii="Calibri" w:eastAsia="Times New Roman" w:hAnsi="Calibri" w:cs="Calibri"/>
+                <w:color w:val="000000"/>
+                <w:lang w:val="en-IN" w:eastAsia="en-IN"/>
+              </w:rPr>
+              <w:t>-445532.7</w:t>
+            </w:r>
+          </w:p>
+        </w:tc>
+        <w:tc>
+          <w:tcPr>
+            <w:tcW w:w="1232" w:type="dxa"/>
+            <w:tcBorders>
+              <w:top w:val="nil"/>
+              <w:left w:val="nil"/>
+              <w:bottom w:val="single" w:sz="4" w:space="0" w:color="auto"/>
+              <w:right w:val="single" w:sz="4" w:space="0" w:color="auto"/>
+            </w:tcBorders>
+            <w:shd w:val="clear" w:color="auto" w:fill="auto"/>
+            <w:noWrap/>
+            <w:vAlign w:val="bottom"/>
+            <w:hideMark/>
+          </w:tcPr>
+          <w:p>
+            <w:pPr>
+              <w:jc w:val="center"/>
+              <w:rPr>
+                <w:rFonts w:ascii="Calibri" w:eastAsia="Times New Roman" w:hAnsi="Calibri" w:cs="Calibri"/>
+                <w:color w:val="000000"/>
+                <w:lang w:val="en-IN" w:eastAsia="en-IN"/>
+              </w:rPr>
+            </w:pPr>
+            <w:r>
+              <w:rPr>
+                <w:rFonts w:ascii="Calibri" w:eastAsia="Times New Roman" w:hAnsi="Calibri" w:cs="Calibri"/>
+                <w:color w:val="000000"/>
+                <w:lang w:val="en-IN" w:eastAsia="en-IN"/>
+              </w:rPr>
+              <w:t>193901.9</w:t>
+            </w:r>
+          </w:p>
+        </w:tc>
+        <w:tc>
+          <w:tcPr>
+            <w:tcW w:w="986" w:type="dxa"/>
+            <w:tcBorders>
+              <w:top w:val="nil"/>
+              <w:left w:val="nil"/>
+              <w:bottom w:val="single" w:sz="4" w:space="0" w:color="auto"/>
+              <w:right w:val="single" w:sz="4" w:space="0" w:color="auto"/>
+            </w:tcBorders>
+            <w:shd w:val="clear" w:color="auto" w:fill="auto"/>
+            <w:noWrap/>
+            <w:vAlign w:val="bottom"/>
+            <w:hideMark/>
+          </w:tcPr>
+          <w:p>
+            <w:pPr>
+              <w:jc w:val="center"/>
+              <w:rPr>
+                <w:rFonts w:ascii="Calibri" w:eastAsia="Times New Roman" w:hAnsi="Calibri" w:cs="Calibri"/>
+                <w:color w:val="000000"/>
+                <w:lang w:val="en-IN" w:eastAsia="en-IN"/>
+              </w:rPr>
+            </w:pPr>
+            <w:r>
+              <w:rPr>
+                <w:rFonts w:ascii="Calibri" w:eastAsia="Times New Roman" w:hAnsi="Calibri" w:cs="Calibri"/>
+                <w:color w:val="000000"/>
+                <w:lang w:val="en-IN" w:eastAsia="en-IN"/>
+              </w:rPr>
+              <w:t>-</w:t>
+            </w:r>
+            <w:r>
+              <w:rPr>
+                <w:rFonts w:ascii="Calibri" w:eastAsia="Times New Roman" w:hAnsi="Calibri" w:cs="Calibri"/>
+                <w:color w:val="000000"/>
+                <w:lang w:val="en-IN" w:eastAsia="en-IN"/>
+              </w:rPr>
+              <w:t>2.29</w:t>
+            </w:r>
+          </w:p>
+        </w:tc>
+        <w:tc>
+          <w:tcPr>
+            <w:tcW w:w="2029" w:type="dxa"/>
+            <w:tcBorders>
+              <w:top w:val="nil"/>
+              <w:left w:val="nil"/>
+              <w:bottom w:val="single" w:sz="4" w:space="0" w:color="auto"/>
+              <w:right w:val="single" w:sz="4" w:space="0" w:color="auto"/>
+            </w:tcBorders>
+            <w:shd w:val="clear" w:color="auto" w:fill="auto"/>
+            <w:noWrap/>
+            <w:vAlign w:val="bottom"/>
+            <w:hideMark/>
+          </w:tcPr>
+          <w:p>
+            <w:pPr>
+              <w:jc w:val="center"/>
+              <w:rPr>
+                <w:rFonts w:ascii="Calibri" w:eastAsia="Times New Roman" w:hAnsi="Calibri" w:cs="Calibri"/>
+                <w:color w:val="000000"/>
+                <w:lang w:val="en-IN" w:eastAsia="en-IN"/>
+              </w:rPr>
+            </w:pPr>
+          </w:p>
+        </w:tc>
+      </w:tr>
+      <w:tr>
+        <w:trPr>
+          <w:trHeight w:val="297"/>
+        </w:trPr>
+        <w:tc>
+          <w:tcPr>
+            <w:tcW w:w="9464" w:type="dxa"/>
+            <w:gridSpan w:val="5"/>
+            <w:tcBorders>
+              <w:top w:val="single" w:sz="4" w:space="0" w:color="auto"/>
+              <w:left w:val="single" w:sz="4" w:space="0" w:color="auto"/>
+              <w:bottom w:val="single" w:sz="4" w:space="0" w:color="auto"/>
+              <w:right w:val="single" w:sz="4" w:space="0" w:color="auto"/>
+            </w:tcBorders>
+            <w:shd w:val="clear" w:color="auto" w:fill="auto"/>
+            <w:noWrap/>
+            <w:vAlign w:val="bottom"/>
+            <w:hideMark/>
+          </w:tcPr>
+          <w:p>
+            <w:pPr>
+              <w:jc w:val="center"/>
+              <w:rPr>
+                <w:rFonts w:ascii="Calibri" w:eastAsia="Times New Roman" w:hAnsi="Calibri" w:cs="Calibri"/>
+                <w:color w:val="000000"/>
+                <w:lang w:val="en-IN" w:eastAsia="en-IN"/>
+              </w:rPr>
+            </w:pPr>
+            <w:r>
+              <w:rPr>
+                <w:rFonts w:ascii="Calibri" w:eastAsia="Times New Roman" w:hAnsi="Calibri" w:cs="Calibri"/>
+                <w:color w:val="000000"/>
+                <w:lang w:val="en-IN" w:eastAsia="en-IN"/>
+              </w:rPr>
+              <w:t xml:space="preserve">AIC = </w:t>
+            </w:r>
+            <w:r>
+              <w:rPr>
+                <w:rFonts w:ascii="Calibri" w:eastAsia="Times New Roman" w:hAnsi="Calibri" w:cs="Calibri"/>
+                <w:color w:val="000000"/>
+                <w:lang w:val="en-IN" w:eastAsia="en-IN"/>
+              </w:rPr>
+              <w:t>6862</w:t>
+            </w:r>
+          </w:p>
+        </w:tc>
+      </w:tr>
+    </w:tbl>
+    <w:p>
+      <w:pPr>
+        <w:ind w:firstLine="720"/>
+      </w:pPr>
+    </w:p>
+    <w:p>
+      <w:pPr>
+        <w:rPr>
+          <w:b/>
+          <w:bCs/>
+        </w:rPr>
+      </w:pPr>
+      <w:r>
+        <w:rPr>
+          <w:b/>
+          <w:bCs/>
+        </w:rPr>
+        <w:t>Model: US Soybean Prices</w:t>
+      </w:r>
+      <w:r>
+        <w:rPr>
+          <w:b/>
+          <w:bCs/>
+        </w:rPr>
+        <w:t xml:space="preserve"> (Per 60kg)</w:t>
+      </w:r>
+      <w:r>
+        <w:rPr>
+          <w:b/>
+          <w:bCs/>
+        </w:rPr>
+        <w:t xml:space="preserve"> </w:t>
+      </w:r>
+      <w:r>
+        <w:rPr>
+          <w:b/>
+          <w:bCs/>
+        </w:rPr>
+        <w:tab/>
+      </w:r>
+    </w:p>
     <w:p/>
+    <w:tbl>
+      <w:tblPr>
+        <w:tblW w:w="9464" w:type="dxa"/>
+        <w:tblInd w:w="-5" w:type="dxa"/>
+        <w:tblLook w:val="04A0" w:firstRow="1" w:lastRow="0" w:firstColumn="1" w:lastColumn="0" w:noHBand="0" w:noVBand="1"/>
+      </w:tblPr>
+      <w:tblGrid>
+        <w:gridCol w:w="3656"/>
+        <w:gridCol w:w="1561"/>
+        <w:gridCol w:w="1232"/>
+        <w:gridCol w:w="986"/>
+        <w:gridCol w:w="2029"/>
+      </w:tblGrid>
+      <w:tr>
+        <w:trPr>
+          <w:trHeight w:val="297"/>
+        </w:trPr>
+        <w:tc>
+          <w:tcPr>
+            <w:tcW w:w="3656" w:type="dxa"/>
+            <w:tcBorders>
+              <w:top w:val="single" w:sz="4" w:space="0" w:color="auto"/>
+              <w:left w:val="single" w:sz="4" w:space="0" w:color="auto"/>
+              <w:bottom w:val="single" w:sz="4" w:space="0" w:color="auto"/>
+              <w:right w:val="single" w:sz="4" w:space="0" w:color="auto"/>
+            </w:tcBorders>
+            <w:shd w:val="clear" w:color="000000" w:fill="DDEBF7"/>
+            <w:noWrap/>
+            <w:vAlign w:val="bottom"/>
+            <w:hideMark/>
+          </w:tcPr>
+          <w:p>
+            <w:pPr>
+              <w:jc w:val="center"/>
+              <w:rPr>
+                <w:rFonts w:ascii="Calibri" w:eastAsia="Times New Roman" w:hAnsi="Calibri" w:cs="Calibri"/>
+                <w:b/>
+                <w:bCs/>
+                <w:color w:val="000000"/>
+                <w:lang w:val="en-IN" w:eastAsia="en-IN"/>
+              </w:rPr>
+            </w:pPr>
+            <w:r>
+              <w:rPr>
+                <w:rFonts w:ascii="Calibri" w:eastAsia="Times New Roman" w:hAnsi="Calibri" w:cs="Calibri"/>
+                <w:b/>
+                <w:bCs/>
+                <w:color w:val="000000"/>
+                <w:lang w:val="en-IN" w:eastAsia="en-IN"/>
+              </w:rPr>
+              <w:t>Coefficients</w:t>
+            </w:r>
+          </w:p>
+        </w:tc>
+        <w:tc>
+          <w:tcPr>
+            <w:tcW w:w="1561" w:type="dxa"/>
+            <w:tcBorders>
+              <w:top w:val="single" w:sz="4" w:space="0" w:color="auto"/>
+              <w:left w:val="nil"/>
+              <w:bottom w:val="single" w:sz="4" w:space="0" w:color="auto"/>
+              <w:right w:val="single" w:sz="4" w:space="0" w:color="auto"/>
+            </w:tcBorders>
+            <w:shd w:val="clear" w:color="000000" w:fill="DDEBF7"/>
+            <w:noWrap/>
+            <w:vAlign w:val="bottom"/>
+            <w:hideMark/>
+          </w:tcPr>
+          <w:p>
+            <w:pPr>
+              <w:jc w:val="center"/>
+              <w:rPr>
+                <w:rFonts w:ascii="Calibri" w:eastAsia="Times New Roman" w:hAnsi="Calibri" w:cs="Calibri"/>
+                <w:b/>
+                <w:bCs/>
+                <w:color w:val="000000"/>
+                <w:lang w:val="en-IN" w:eastAsia="en-IN"/>
+              </w:rPr>
+            </w:pPr>
+            <w:r>
+              <w:rPr>
+                <w:rFonts w:ascii="Calibri" w:eastAsia="Times New Roman" w:hAnsi="Calibri" w:cs="Calibri"/>
+                <w:b/>
+                <w:bCs/>
+                <w:color w:val="000000"/>
+                <w:lang w:val="en-IN" w:eastAsia="en-IN"/>
+              </w:rPr>
+              <w:t>Estimate</w:t>
+            </w:r>
+          </w:p>
+        </w:tc>
+        <w:tc>
+          <w:tcPr>
+            <w:tcW w:w="1232" w:type="dxa"/>
+            <w:tcBorders>
+              <w:top w:val="single" w:sz="4" w:space="0" w:color="auto"/>
+              <w:left w:val="nil"/>
+              <w:bottom w:val="single" w:sz="4" w:space="0" w:color="auto"/>
+              <w:right w:val="single" w:sz="4" w:space="0" w:color="auto"/>
+            </w:tcBorders>
+            <w:shd w:val="clear" w:color="000000" w:fill="DDEBF7"/>
+            <w:noWrap/>
+            <w:vAlign w:val="bottom"/>
+            <w:hideMark/>
+          </w:tcPr>
+          <w:p>
+            <w:pPr>
+              <w:jc w:val="center"/>
+              <w:rPr>
+                <w:rFonts w:ascii="Calibri" w:eastAsia="Times New Roman" w:hAnsi="Calibri" w:cs="Calibri"/>
+                <w:b/>
+                <w:bCs/>
+                <w:color w:val="000000"/>
+                <w:lang w:val="en-IN" w:eastAsia="en-IN"/>
+              </w:rPr>
+            </w:pPr>
+            <w:r>
+              <w:rPr>
+                <w:rFonts w:ascii="Calibri" w:eastAsia="Times New Roman" w:hAnsi="Calibri" w:cs="Calibri"/>
+                <w:b/>
+                <w:bCs/>
+                <w:color w:val="000000"/>
+                <w:lang w:val="en-IN" w:eastAsia="en-IN"/>
+              </w:rPr>
+              <w:t>Std. Error</w:t>
+            </w:r>
+          </w:p>
+        </w:tc>
+        <w:tc>
+          <w:tcPr>
+            <w:tcW w:w="986" w:type="dxa"/>
+            <w:tcBorders>
+              <w:top w:val="single" w:sz="4" w:space="0" w:color="auto"/>
+              <w:left w:val="nil"/>
+              <w:bottom w:val="single" w:sz="4" w:space="0" w:color="auto"/>
+              <w:right w:val="single" w:sz="4" w:space="0" w:color="auto"/>
+            </w:tcBorders>
+            <w:shd w:val="clear" w:color="000000" w:fill="DDEBF7"/>
+            <w:noWrap/>
+            <w:vAlign w:val="bottom"/>
+            <w:hideMark/>
+          </w:tcPr>
+          <w:p>
+            <w:pPr>
+              <w:jc w:val="center"/>
+              <w:rPr>
+                <w:rFonts w:ascii="Calibri" w:eastAsia="Times New Roman" w:hAnsi="Calibri" w:cs="Calibri"/>
+                <w:b/>
+                <w:bCs/>
+                <w:color w:val="000000"/>
+                <w:lang w:val="en-IN" w:eastAsia="en-IN"/>
+              </w:rPr>
+            </w:pPr>
+            <w:r>
+              <w:rPr>
+                <w:rFonts w:ascii="Calibri" w:eastAsia="Times New Roman" w:hAnsi="Calibri" w:cs="Calibri"/>
+                <w:b/>
+                <w:bCs/>
+                <w:color w:val="000000"/>
+                <w:lang w:val="en-IN" w:eastAsia="en-IN"/>
+              </w:rPr>
+              <w:t>t value</w:t>
+            </w:r>
+          </w:p>
+        </w:tc>
+        <w:tc>
+          <w:tcPr>
+            <w:tcW w:w="2029" w:type="dxa"/>
+            <w:tcBorders>
+              <w:top w:val="single" w:sz="4" w:space="0" w:color="auto"/>
+              <w:left w:val="nil"/>
+              <w:bottom w:val="single" w:sz="4" w:space="0" w:color="auto"/>
+              <w:right w:val="single" w:sz="4" w:space="0" w:color="auto"/>
+            </w:tcBorders>
+            <w:shd w:val="clear" w:color="000000" w:fill="DDEBF7"/>
+            <w:noWrap/>
+            <w:vAlign w:val="bottom"/>
+            <w:hideMark/>
+          </w:tcPr>
+          <w:p>
+            <w:pPr>
+              <w:jc w:val="center"/>
+              <w:rPr>
+                <w:rFonts w:ascii="Calibri" w:eastAsia="Times New Roman" w:hAnsi="Calibri" w:cs="Calibri"/>
+                <w:b/>
+                <w:bCs/>
+                <w:color w:val="000000"/>
+                <w:lang w:val="en-IN" w:eastAsia="en-IN"/>
+              </w:rPr>
+            </w:pPr>
+            <w:r>
+              <w:rPr>
+                <w:rFonts w:ascii="Calibri" w:eastAsia="Times New Roman" w:hAnsi="Calibri" w:cs="Calibri"/>
+                <w:b/>
+                <w:bCs/>
+                <w:color w:val="000000"/>
+                <w:lang w:val="en-IN" w:eastAsia="en-IN"/>
+              </w:rPr>
+              <w:t>p-value</w:t>
+            </w:r>
+          </w:p>
+        </w:tc>
+      </w:tr>
+      <w:tr>
+        <w:trPr>
+          <w:trHeight w:val="297"/>
+        </w:trPr>
+        <w:tc>
+          <w:tcPr>
+            <w:tcW w:w="3656" w:type="dxa"/>
+            <w:tcBorders>
+              <w:top w:val="nil"/>
+              <w:left w:val="single" w:sz="4" w:space="0" w:color="auto"/>
+              <w:bottom w:val="single" w:sz="4" w:space="0" w:color="auto"/>
+              <w:right w:val="single" w:sz="4" w:space="0" w:color="auto"/>
+            </w:tcBorders>
+            <w:shd w:val="clear" w:color="auto" w:fill="auto"/>
+            <w:noWrap/>
+            <w:vAlign w:val="bottom"/>
+            <w:hideMark/>
+          </w:tcPr>
+          <w:p>
+            <w:pPr>
+              <w:jc w:val="center"/>
+              <w:rPr>
+                <w:rFonts w:ascii="Calibri" w:eastAsia="Times New Roman" w:hAnsi="Calibri" w:cs="Calibri"/>
+                <w:color w:val="000000"/>
+                <w:lang w:val="en-IN" w:eastAsia="en-IN"/>
+              </w:rPr>
+            </w:pPr>
+            <w:r>
+              <w:rPr>
+                <w:rFonts w:ascii="Calibri" w:eastAsia="Times New Roman" w:hAnsi="Calibri" w:cs="Calibri"/>
+                <w:color w:val="000000"/>
+                <w:lang w:val="en-IN" w:eastAsia="en-IN"/>
+              </w:rPr>
+              <w:t>Intervention</w:t>
+            </w:r>
+          </w:p>
+        </w:tc>
+        <w:tc>
+          <w:tcPr>
+            <w:tcW w:w="1561" w:type="dxa"/>
+            <w:tcBorders>
+              <w:top w:val="nil"/>
+              <w:left w:val="nil"/>
+              <w:bottom w:val="single" w:sz="4" w:space="0" w:color="auto"/>
+              <w:right w:val="single" w:sz="4" w:space="0" w:color="auto"/>
+            </w:tcBorders>
+            <w:shd w:val="clear" w:color="auto" w:fill="auto"/>
+            <w:noWrap/>
+            <w:vAlign w:val="bottom"/>
+            <w:hideMark/>
+          </w:tcPr>
+          <w:p>
+            <w:pPr>
+              <w:jc w:val="center"/>
+              <w:rPr>
+                <w:rFonts w:ascii="Calibri" w:eastAsia="Times New Roman" w:hAnsi="Calibri" w:cs="Calibri"/>
+                <w:color w:val="000000"/>
+                <w:lang w:val="en-IN" w:eastAsia="en-IN"/>
+              </w:rPr>
+            </w:pPr>
+            <w:r>
+              <w:rPr>
+                <w:rFonts w:ascii="Calibri" w:eastAsia="Times New Roman" w:hAnsi="Calibri" w:cs="Calibri"/>
+                <w:color w:val="000000"/>
+                <w:lang w:val="en-IN" w:eastAsia="en-IN"/>
+              </w:rPr>
+              <w:t>-0.2408</w:t>
+            </w:r>
+          </w:p>
+        </w:tc>
+        <w:tc>
+          <w:tcPr>
+            <w:tcW w:w="1232" w:type="dxa"/>
+            <w:tcBorders>
+              <w:top w:val="nil"/>
+              <w:left w:val="nil"/>
+              <w:bottom w:val="single" w:sz="4" w:space="0" w:color="auto"/>
+              <w:right w:val="single" w:sz="4" w:space="0" w:color="auto"/>
+            </w:tcBorders>
+            <w:shd w:val="clear" w:color="auto" w:fill="auto"/>
+            <w:noWrap/>
+            <w:vAlign w:val="bottom"/>
+            <w:hideMark/>
+          </w:tcPr>
+          <w:p>
+            <w:pPr>
+              <w:jc w:val="center"/>
+              <w:rPr>
+                <w:rFonts w:ascii="Calibri" w:eastAsia="Times New Roman" w:hAnsi="Calibri" w:cs="Calibri"/>
+                <w:color w:val="000000"/>
+                <w:lang w:val="en-IN" w:eastAsia="en-IN"/>
+              </w:rPr>
+            </w:pPr>
+            <w:r>
+              <w:rPr>
+                <w:rFonts w:ascii="Calibri" w:eastAsia="Times New Roman" w:hAnsi="Calibri" w:cs="Calibri"/>
+                <w:color w:val="000000"/>
+                <w:lang w:val="en-IN" w:eastAsia="en-IN"/>
+              </w:rPr>
+              <w:t>0.1721</w:t>
+            </w:r>
+          </w:p>
+        </w:tc>
+        <w:tc>
+          <w:tcPr>
+            <w:tcW w:w="986" w:type="dxa"/>
+            <w:tcBorders>
+              <w:top w:val="nil"/>
+              <w:left w:val="nil"/>
+              <w:bottom w:val="single" w:sz="4" w:space="0" w:color="auto"/>
+              <w:right w:val="single" w:sz="4" w:space="0" w:color="auto"/>
+            </w:tcBorders>
+            <w:shd w:val="clear" w:color="auto" w:fill="auto"/>
+            <w:noWrap/>
+            <w:vAlign w:val="bottom"/>
+            <w:hideMark/>
+          </w:tcPr>
+          <w:p>
+            <w:pPr>
+              <w:jc w:val="center"/>
+              <w:rPr>
+                <w:rFonts w:ascii="Calibri" w:eastAsia="Times New Roman" w:hAnsi="Calibri" w:cs="Calibri"/>
+                <w:color w:val="000000"/>
+                <w:lang w:val="en-IN" w:eastAsia="en-IN"/>
+              </w:rPr>
+            </w:pPr>
+            <w:r>
+              <w:rPr>
+                <w:rFonts w:ascii="Calibri" w:eastAsia="Times New Roman" w:hAnsi="Calibri" w:cs="Calibri"/>
+                <w:color w:val="000000"/>
+                <w:lang w:val="en-IN" w:eastAsia="en-IN"/>
+              </w:rPr>
+              <w:t>-1.40</w:t>
+            </w:r>
+          </w:p>
+        </w:tc>
+        <w:tc>
+          <w:tcPr>
+            <w:tcW w:w="2029" w:type="dxa"/>
+            <w:tcBorders>
+              <w:top w:val="nil"/>
+              <w:left w:val="nil"/>
+              <w:bottom w:val="single" w:sz="4" w:space="0" w:color="auto"/>
+              <w:right w:val="single" w:sz="4" w:space="0" w:color="auto"/>
+            </w:tcBorders>
+            <w:shd w:val="clear" w:color="auto" w:fill="auto"/>
+            <w:noWrap/>
+            <w:vAlign w:val="bottom"/>
+            <w:hideMark/>
+          </w:tcPr>
+          <w:p>
+            <w:pPr>
+              <w:jc w:val="center"/>
+              <w:rPr>
+                <w:rFonts w:ascii="Calibri" w:eastAsia="Times New Roman" w:hAnsi="Calibri" w:cs="Calibri"/>
+                <w:color w:val="000000"/>
+                <w:lang w:val="en-IN" w:eastAsia="en-IN"/>
+              </w:rPr>
+            </w:pPr>
+          </w:p>
+        </w:tc>
+      </w:tr>
+      <w:tr>
+        <w:trPr>
+          <w:trHeight w:val="297"/>
+        </w:trPr>
+        <w:tc>
+          <w:tcPr>
+            <w:tcW w:w="3656" w:type="dxa"/>
+            <w:tcBorders>
+              <w:top w:val="nil"/>
+              <w:left w:val="single" w:sz="4" w:space="0" w:color="auto"/>
+              <w:bottom w:val="single" w:sz="4" w:space="0" w:color="auto"/>
+              <w:right w:val="single" w:sz="4" w:space="0" w:color="auto"/>
+            </w:tcBorders>
+            <w:shd w:val="clear" w:color="auto" w:fill="auto"/>
+            <w:noWrap/>
+            <w:vAlign w:val="bottom"/>
+            <w:hideMark/>
+          </w:tcPr>
+          <w:p>
+            <w:pPr>
+              <w:jc w:val="center"/>
+              <w:rPr>
+                <w:rFonts w:ascii="Calibri" w:eastAsia="Times New Roman" w:hAnsi="Calibri" w:cs="Calibri"/>
+                <w:color w:val="000000"/>
+                <w:lang w:val="en-IN" w:eastAsia="en-IN"/>
+              </w:rPr>
+            </w:pPr>
+            <w:r>
+              <w:rPr>
+                <w:rFonts w:ascii="Calibri" w:eastAsia="Times New Roman" w:hAnsi="Calibri" w:cs="Calibri"/>
+                <w:color w:val="000000"/>
+                <w:lang w:val="en-IN" w:eastAsia="en-IN"/>
+              </w:rPr>
+              <w:t>Intervention * Time</w:t>
+            </w:r>
+          </w:p>
+        </w:tc>
+        <w:tc>
+          <w:tcPr>
+            <w:tcW w:w="1561" w:type="dxa"/>
+            <w:tcBorders>
+              <w:top w:val="nil"/>
+              <w:left w:val="nil"/>
+              <w:bottom w:val="single" w:sz="4" w:space="0" w:color="auto"/>
+              <w:right w:val="single" w:sz="4" w:space="0" w:color="auto"/>
+            </w:tcBorders>
+            <w:shd w:val="clear" w:color="auto" w:fill="auto"/>
+            <w:noWrap/>
+            <w:vAlign w:val="bottom"/>
+            <w:hideMark/>
+          </w:tcPr>
+          <w:p>
+            <w:pPr>
+              <w:jc w:val="center"/>
+              <w:rPr>
+                <w:rFonts w:ascii="Calibri" w:eastAsia="Times New Roman" w:hAnsi="Calibri" w:cs="Calibri"/>
+                <w:color w:val="000000"/>
+                <w:lang w:val="en-IN" w:eastAsia="en-IN"/>
+              </w:rPr>
+            </w:pPr>
+            <w:r>
+              <w:rPr>
+                <w:rFonts w:ascii="Calibri" w:eastAsia="Times New Roman" w:hAnsi="Calibri" w:cs="Calibri"/>
+                <w:color w:val="000000"/>
+                <w:lang w:val="en-IN" w:eastAsia="en-IN"/>
+              </w:rPr>
+              <w:t>-0.0104</w:t>
+            </w:r>
+          </w:p>
+        </w:tc>
+        <w:tc>
+          <w:tcPr>
+            <w:tcW w:w="1232" w:type="dxa"/>
+            <w:tcBorders>
+              <w:top w:val="nil"/>
+              <w:left w:val="nil"/>
+              <w:bottom w:val="single" w:sz="4" w:space="0" w:color="auto"/>
+              <w:right w:val="single" w:sz="4" w:space="0" w:color="auto"/>
+            </w:tcBorders>
+            <w:shd w:val="clear" w:color="auto" w:fill="auto"/>
+            <w:noWrap/>
+            <w:vAlign w:val="bottom"/>
+            <w:hideMark/>
+          </w:tcPr>
+          <w:p>
+            <w:pPr>
+              <w:jc w:val="center"/>
+              <w:rPr>
+                <w:rFonts w:ascii="Calibri" w:eastAsia="Times New Roman" w:hAnsi="Calibri" w:cs="Calibri"/>
+                <w:color w:val="000000"/>
+                <w:lang w:val="en-IN" w:eastAsia="en-IN"/>
+              </w:rPr>
+            </w:pPr>
+            <w:r>
+              <w:rPr>
+                <w:rFonts w:ascii="Calibri" w:eastAsia="Times New Roman" w:hAnsi="Calibri" w:cs="Calibri"/>
+                <w:color w:val="000000"/>
+                <w:lang w:val="en-IN" w:eastAsia="en-IN"/>
+              </w:rPr>
+              <w:t>0.0142</w:t>
+            </w:r>
+          </w:p>
+        </w:tc>
+        <w:tc>
+          <w:tcPr>
+            <w:tcW w:w="986" w:type="dxa"/>
+            <w:tcBorders>
+              <w:top w:val="nil"/>
+              <w:left w:val="nil"/>
+              <w:bottom w:val="single" w:sz="4" w:space="0" w:color="auto"/>
+              <w:right w:val="single" w:sz="4" w:space="0" w:color="auto"/>
+            </w:tcBorders>
+            <w:shd w:val="clear" w:color="auto" w:fill="auto"/>
+            <w:noWrap/>
+            <w:vAlign w:val="bottom"/>
+            <w:hideMark/>
+          </w:tcPr>
+          <w:p>
+            <w:pPr>
+              <w:jc w:val="center"/>
+              <w:rPr>
+                <w:rFonts w:ascii="Calibri" w:eastAsia="Times New Roman" w:hAnsi="Calibri" w:cs="Calibri"/>
+                <w:color w:val="000000"/>
+                <w:lang w:val="en-IN" w:eastAsia="en-IN"/>
+              </w:rPr>
+            </w:pPr>
+            <w:r>
+              <w:rPr>
+                <w:rFonts w:ascii="Calibri" w:eastAsia="Times New Roman" w:hAnsi="Calibri" w:cs="Calibri"/>
+                <w:color w:val="000000"/>
+                <w:lang w:val="en-IN" w:eastAsia="en-IN"/>
+              </w:rPr>
+              <w:t>-</w:t>
+            </w:r>
+            <w:r>
+              <w:rPr>
+                <w:rFonts w:ascii="Calibri" w:eastAsia="Times New Roman" w:hAnsi="Calibri" w:cs="Calibri"/>
+                <w:color w:val="000000"/>
+                <w:lang w:val="en-IN" w:eastAsia="en-IN"/>
+              </w:rPr>
+              <w:t>.73</w:t>
+            </w:r>
+          </w:p>
+        </w:tc>
+        <w:tc>
+          <w:tcPr>
+            <w:tcW w:w="2029" w:type="dxa"/>
+            <w:tcBorders>
+              <w:top w:val="nil"/>
+              <w:left w:val="nil"/>
+              <w:bottom w:val="single" w:sz="4" w:space="0" w:color="auto"/>
+              <w:right w:val="single" w:sz="4" w:space="0" w:color="auto"/>
+            </w:tcBorders>
+            <w:shd w:val="clear" w:color="auto" w:fill="auto"/>
+            <w:noWrap/>
+            <w:vAlign w:val="bottom"/>
+            <w:hideMark/>
+          </w:tcPr>
+          <w:p>
+            <w:pPr>
+              <w:jc w:val="center"/>
+              <w:rPr>
+                <w:rFonts w:ascii="Calibri" w:eastAsia="Times New Roman" w:hAnsi="Calibri" w:cs="Calibri"/>
+                <w:color w:val="000000"/>
+                <w:lang w:val="en-IN" w:eastAsia="en-IN"/>
+              </w:rPr>
+            </w:pPr>
+          </w:p>
+        </w:tc>
+      </w:tr>
+      <w:tr>
+        <w:trPr>
+          <w:trHeight w:val="297"/>
+        </w:trPr>
+        <w:tc>
+          <w:tcPr>
+            <w:tcW w:w="9464" w:type="dxa"/>
+            <w:gridSpan w:val="5"/>
+            <w:tcBorders>
+              <w:top w:val="single" w:sz="4" w:space="0" w:color="auto"/>
+              <w:left w:val="single" w:sz="4" w:space="0" w:color="auto"/>
+              <w:bottom w:val="single" w:sz="4" w:space="0" w:color="auto"/>
+              <w:right w:val="single" w:sz="4" w:space="0" w:color="auto"/>
+            </w:tcBorders>
+            <w:shd w:val="clear" w:color="auto" w:fill="auto"/>
+            <w:noWrap/>
+            <w:vAlign w:val="bottom"/>
+            <w:hideMark/>
+          </w:tcPr>
+          <w:p>
+            <w:pPr>
+              <w:jc w:val="center"/>
+              <w:rPr>
+                <w:rFonts w:ascii="Calibri" w:eastAsia="Times New Roman" w:hAnsi="Calibri" w:cs="Calibri"/>
+                <w:color w:val="000000"/>
+                <w:lang w:val="en-IN" w:eastAsia="en-IN"/>
+              </w:rPr>
+            </w:pPr>
+            <w:r>
+              <w:rPr>
+                <w:rFonts w:ascii="Calibri" w:eastAsia="Times New Roman" w:hAnsi="Calibri" w:cs="Calibri"/>
+                <w:color w:val="000000"/>
+                <w:lang w:val="en-IN" w:eastAsia="en-IN"/>
+              </w:rPr>
+              <w:t xml:space="preserve">AIC = </w:t>
+            </w:r>
+            <w:r>
+              <w:rPr>
+                <w:rFonts w:ascii="Calibri" w:eastAsia="Times New Roman" w:hAnsi="Calibri" w:cs="Calibri"/>
+                <w:color w:val="000000"/>
+                <w:lang w:val="en-IN" w:eastAsia="en-IN"/>
+              </w:rPr>
+              <w:t>-2975.29</w:t>
+            </w:r>
+          </w:p>
+        </w:tc>
+      </w:tr>
+    </w:tbl>
     <w:p/>
+    <w:p>
+      <w:r>
+        <w:tab/>
+        <w:t xml:space="preserve">The above </w:t>
+      </w:r>
+      <w:r>
+        <w:t xml:space="preserve">results support </w:t>
+      </w:r>
+      <w:r>
+        <w:t>the theorized effects of China’s tariff announcement</w:t>
+      </w:r>
+      <w:r>
+        <w:t xml:space="preserve"> on American soybeans</w:t>
+      </w:r>
+      <w:r>
+        <w:t>.</w:t>
+      </w:r>
+      <w:r>
+        <w:t xml:space="preserve"> While intervention coefficients were statistically insignificant for each series specification,</w:t>
+      </w:r>
+      <w:r>
+        <w:t xml:space="preserve"> </w:t>
+      </w:r>
+      <w:r>
+        <w:t xml:space="preserve">all intervention </w:t>
+      </w:r>
+      <w:r>
+        <w:t>coefficient</w:t>
+      </w:r>
+      <w:r>
+        <w:t>s were</w:t>
+      </w:r>
+      <w:r>
+        <w:t xml:space="preserve"> of the expected sign. In addition,</w:t>
+      </w:r>
+      <w:r>
+        <w:t xml:space="preserve"> </w:t>
+      </w:r>
+      <w:r>
+        <w:t>the post-intervention interaction terms with time were found to be</w:t>
+      </w:r>
+      <w:r>
+        <w:t xml:space="preserve"> statistically</w:t>
+      </w:r>
+      <w:r>
+        <w:t xml:space="preserve"> significant</w:t>
+      </w:r>
+      <w:r>
+        <w:t xml:space="preserve"> and of the expected sign for each </w:t>
+      </w:r>
+      <w:r>
+        <w:t>of the export series.</w:t>
+      </w:r>
+      <w:r>
+        <w:t xml:space="preserve"> </w:t>
+      </w:r>
+      <w:r>
+        <w:t xml:space="preserve"> </w:t>
+      </w:r>
+      <w:r>
+        <w:t>The post-intervention time interaction term for the US soybean price series was statistically insignifi</w:t>
+      </w:r>
+      <w:r>
+        <w:t>cant, but of the expected sign.</w:t>
+      </w:r>
+      <w:r>
+        <w:t xml:space="preserve"> </w:t>
+      </w:r>
+    </w:p>
+    <w:p>
+      <w:r>
+        <w:tab/>
+      </w:r>
+      <w:r>
+        <w:t xml:space="preserve">The results </w:t>
+      </w:r>
+      <w:r>
+        <w:t xml:space="preserve">of the intervention analysis show that the initial effects of China’s soybean tariff announcement on export levels were limited. Total export levels as well as export levels to China and the European Union did not change significantly in the month immediately following the tariff announcement. </w:t>
+      </w:r>
+      <w:r>
+        <w:t xml:space="preserve">However, statistically significant post-intervention interaction terms with time show the export effects of China’s tariff have significantly increased over time. </w:t>
+      </w:r>
+      <w:r>
+        <w:t>In the wake of the tariff announcement</w:t>
+      </w:r>
+      <w:r>
+        <w:t xml:space="preserve">, </w:t>
+      </w:r>
+      <w:r>
+        <w:t>US soybean exports to the European Union have</w:t>
+      </w:r>
+      <w:r>
+        <w:t xml:space="preserve"> increased significantly while soybean exports levels to China have witnessed a significant decline. In aggregate, total US soybean exports have declined following China’s tariff announcement. This demonstrates </w:t>
+      </w:r>
+      <w:r>
+        <w:t xml:space="preserve">increased exports to </w:t>
+      </w:r>
+      <w:r>
+        <w:t xml:space="preserve">non-Chinese soybean </w:t>
+      </w:r>
+      <w:r>
+        <w:t>importers</w:t>
+      </w:r>
+      <w:r>
+        <w:t xml:space="preserve"> </w:t>
+      </w:r>
+      <w:r>
+        <w:t>have</w:t>
+      </w:r>
+      <w:r>
+        <w:t xml:space="preserve"> not sufficiently </w:t>
+      </w:r>
+      <w:r>
+        <w:t>counteracted</w:t>
+      </w:r>
+      <w:r>
+        <w:t xml:space="preserve"> the decline in demand from Chinese importers following the tariff announcement. </w:t>
+      </w:r>
+    </w:p>
+    <w:p>
+      <w:r>
+        <w:tab/>
+        <w:t xml:space="preserve">Regression results from the soybean price series are less conclusive. Theory suggests that global decline in demand for US soybeans will place downward pressure prices. While, both </w:t>
+      </w:r>
+      <w:r>
+        <w:t>intervention and the post-intervention time interaction coefficients were negative, neither proved statistically significant. This suggests that increases in demand from non-Chinese importers may have buoyed soybean prices, preventing more noticeable declines</w:t>
+      </w:r>
+      <w:r>
+        <w:t xml:space="preserve"> in prices</w:t>
+      </w:r>
+      <w:r>
+        <w:t xml:space="preserve">. </w:t>
+      </w:r>
+      <w:r>
+        <w:t xml:space="preserve"> </w:t>
+      </w:r>
+    </w:p>
+    <w:p/>
+    <w:p>
+      <w:pPr>
+        <w:rPr>
+          <w:b/>
+          <w:bCs/>
+        </w:rPr>
+      </w:pPr>
+      <w:r>
+        <w:rPr>
+          <w:b/>
+          <w:bCs/>
+        </w:rPr>
+        <w:t xml:space="preserve">Robustness Checks </w:t>
+      </w:r>
+    </w:p>
+    <w:p>
+      <w:pPr>
+        <w:rPr>
+          <w:b/>
+          <w:bCs/>
+        </w:rPr>
+      </w:pPr>
+      <w:r>
+        <w:rPr>
+          <w:b/>
+          <w:bCs/>
+        </w:rPr>
+        <w:tab/>
+      </w:r>
+    </w:p>
+    <w:p>
+      <w:r>
+        <w:rPr>
+          <w:b/>
+          <w:bCs/>
+        </w:rPr>
+        <w:tab/>
+      </w:r>
+      <w:r>
+        <w:t xml:space="preserve">ACF plots for each of the full series specifications yielded no changes in </w:t>
+      </w:r>
+      <w:r>
+        <w:t xml:space="preserve">residual </w:t>
+      </w:r>
+      <w:r>
+        <w:t>au</w:t>
+      </w:r>
+      <w:r>
+        <w:t>tocorrelation when compared to pre-intervention model</w:t>
+      </w:r>
+      <w:r>
+        <w:t>s</w:t>
+      </w:r>
+      <w:r>
+        <w:t xml:space="preserve">. </w:t>
+      </w:r>
+      <w:r>
+        <w:t xml:space="preserve">Nevertheless, </w:t>
+      </w:r>
+      <w:r>
+        <w:t>significant residual autocorrelation persisted in the full series specifications</w:t>
+      </w:r>
+      <w:r>
+        <w:t>. In regards to the export series</w:t>
+      </w:r>
+      <w:r>
+        <w:t xml:space="preserve">, </w:t>
+      </w:r>
+      <w:r>
+        <w:t xml:space="preserve">the significance of residuals surrounding the half year and 2-year lag suggest </w:t>
+      </w:r>
+      <w:r>
+        <w:t>a poor seasonal model fits</w:t>
+      </w:r>
+      <w:proofErr w:type="gramStart"/>
+      <w:r>
+        <w:t xml:space="preserve">. </w:t>
+      </w:r>
+      <w:proofErr w:type="gramEnd"/>
+      <w:r>
+        <w:t xml:space="preserve">This finding is rather intuitive, as </w:t>
+      </w:r>
+      <w:r>
+        <w:t xml:space="preserve">the true seasonal data generating process, soybean </w:t>
+      </w:r>
+      <w:r>
+        <w:t>planting</w:t>
+      </w:r>
+      <w:r>
+        <w:t xml:space="preserve"> and harvest seasons, occur sporadically and often spill over between monthly periods.</w:t>
+      </w:r>
+      <w:r>
+        <w:rPr>
+          <w:rStyle w:val="FootnoteReference"/>
+        </w:rPr>
+        <w:footnoteReference w:id="10"/>
+      </w:r>
+      <w:r>
+        <w:t xml:space="preserve"> </w:t>
+      </w:r>
+      <w:r>
+        <w:t xml:space="preserve">As such, aggregating export data to the quarterly level could produce a greater seasonal model fit and reduce residual autocorrelation. However, doing so would limit export series to one post-intervention observation occurring during the low export season, and likely create poor estimates of intervention effects. </w:t>
+      </w:r>
+    </w:p>
+    <w:p>
+      <w:r>
+        <w:tab/>
+      </w:r>
+      <w:r>
+        <w:t xml:space="preserve">In addition to concerns regarding the seasonal fit of the </w:t>
+      </w:r>
+      <w:proofErr w:type="gramStart"/>
+      <w:r>
+        <w:t>3 export</w:t>
+      </w:r>
+      <w:proofErr w:type="gramEnd"/>
+      <w:r>
+        <w:t xml:space="preserve"> series analyzed,</w:t>
+      </w:r>
+      <w:r>
+        <w:t xml:space="preserve"> visual inspection of the</w:t>
+      </w:r>
+      <w:r>
+        <w:t xml:space="preserve"> </w:t>
+      </w:r>
+      <w:r>
+        <w:t xml:space="preserve">residuals plots for both China and total export series suggest potential heteroscedasticity. </w:t>
+      </w:r>
+      <w:r>
+        <w:t xml:space="preserve">Given the fact that soybean exports to China make up </w:t>
+      </w:r>
+      <w:proofErr w:type="gramStart"/>
+      <w:r>
+        <w:t>the majority of</w:t>
+      </w:r>
+      <w:proofErr w:type="gramEnd"/>
+      <w:r>
+        <w:t xml:space="preserve"> </w:t>
+      </w:r>
+      <w:bookmarkStart w:id="0" w:name="_GoBack"/>
+      <w:bookmarkEnd w:id="0"/>
+    </w:p>
+    <w:p>
+      <w:pPr>
+        <w:rPr>
+          <w:b/>
+          <w:bCs/>
+        </w:rPr>
+      </w:pPr>
+      <w:r>
+        <w:rPr>
+          <w:b/>
+          <w:bCs/>
+          <w:noProof/>
+        </w:rPr>
+        <w:drawing>
+          <wp:inline distT="0" distB="0" distL="0" distR="0" wp14:anchorId="64793895" wp14:editId="0E762EA1">
+            <wp:extent cx="5943600" cy="3431540"/>
+            <wp:effectExtent l="0" t="0" r="0" b="0"/>
+            <wp:docPr id="3" name="Picture 3"/>
+            <wp:cNvGraphicFramePr>
+              <a:graphicFrameLocks xmlns:a="http://schemas.openxmlformats.org/drawingml/2006/main" noChangeAspect="1"/>
+            </wp:cNvGraphicFramePr>
+            <a:graphic xmlns:a="http://schemas.openxmlformats.org/drawingml/2006/main">
+              <a:graphicData uri="http://schemas.openxmlformats.org/drawingml/2006/picture">
+                <pic:pic xmlns:pic="http://schemas.openxmlformats.org/drawingml/2006/picture">
+                  <pic:nvPicPr>
+                    <pic:cNvPr id="3" name="China_residuals.png"/>
+                    <pic:cNvPicPr/>
+                  </pic:nvPicPr>
+                  <pic:blipFill>
+                    <a:blip r:embed="rId10">
+                      <a:extLst>
+                        <a:ext uri="{28A0092B-C50C-407E-A947-70E740481C1C}">
+                          <a14:useLocalDpi xmlns:a14="http://schemas.microsoft.com/office/drawing/2010/main" val="0"/>
+                        </a:ext>
+                      </a:extLst>
+                    </a:blip>
+                    <a:stretch>
+                      <a:fillRect/>
+                    </a:stretch>
+                  </pic:blipFill>
+                  <pic:spPr>
+                    <a:xfrm>
+                      <a:off x="0" y="0"/>
+                      <a:ext cx="5943600" cy="3431540"/>
+                    </a:xfrm>
+                    <a:prstGeom prst="rect">
+                      <a:avLst/>
+                    </a:prstGeom>
+                  </pic:spPr>
+                </pic:pic>
+              </a:graphicData>
+            </a:graphic>
+          </wp:inline>
+        </w:drawing>
+      </w:r>
+    </w:p>
+    <w:p>
+      <w:r>
+        <w:tab/>
+      </w:r>
+    </w:p>
+    <w:p>
+      <w:r>
+        <w:tab/>
+      </w:r>
+    </w:p>
+    <w:p>
+      <w:pPr>
+        <w:rPr>
+          <w:b/>
+          <w:bCs/>
+        </w:rPr>
+      </w:pPr>
+      <w:r>
+        <w:tab/>
+      </w:r>
+      <w:r>
+        <w:rPr>
+          <w:b/>
+          <w:bCs/>
+          <w:noProof/>
+        </w:rPr>
+        <w:drawing>
+          <wp:inline distT="0" distB="0" distL="0" distR="0" wp14:anchorId="7BB6701D" wp14:editId="7A69236E">
+            <wp:extent cx="5943600" cy="3132305"/>
+            <wp:effectExtent l="0" t="0" r="0" b="0"/>
+            <wp:docPr id="4" name="Picture 4"/>
+            <wp:cNvGraphicFramePr>
+              <a:graphicFrameLocks xmlns:a="http://schemas.openxmlformats.org/drawingml/2006/main" noChangeAspect="1"/>
+            </wp:cNvGraphicFramePr>
+            <a:graphic xmlns:a="http://schemas.openxmlformats.org/drawingml/2006/main">
+              <a:graphicData uri="http://schemas.openxmlformats.org/drawingml/2006/picture">
+                <pic:pic xmlns:pic="http://schemas.openxmlformats.org/drawingml/2006/picture">
+                  <pic:nvPicPr>
+                    <pic:cNvPr id="4" name="Total_residuals.png"/>
+                    <pic:cNvPicPr/>
+                  </pic:nvPicPr>
+                  <pic:blipFill>
+                    <a:blip r:embed="rId11">
+                      <a:extLst>
+                        <a:ext uri="{28A0092B-C50C-407E-A947-70E740481C1C}">
+                          <a14:useLocalDpi xmlns:a14="http://schemas.microsoft.com/office/drawing/2010/main" val="0"/>
+                        </a:ext>
+                      </a:extLst>
+                    </a:blip>
+                    <a:stretch>
+                      <a:fillRect/>
+                    </a:stretch>
+                  </pic:blipFill>
+                  <pic:spPr>
+                    <a:xfrm>
+                      <a:off x="0" y="0"/>
+                      <a:ext cx="5998908" cy="3161453"/>
+                    </a:xfrm>
+                    <a:prstGeom prst="rect">
+                      <a:avLst/>
+                    </a:prstGeom>
+                  </pic:spPr>
+                </pic:pic>
+              </a:graphicData>
+            </a:graphic>
+          </wp:inline>
+        </w:drawing>
+      </w:r>
+    </w:p>
     <w:sectPr>
       <w:pgSz w:w="12240" w:h="15840"/>
       <w:pgMar w:top="1440" w:right="1440" w:bottom="1440" w:left="1440" w:header="720" w:footer="720" w:gutter="0"/>
@@ -3173,6 +6579,61 @@
       </w:r>
       <w:r>
         <w:t xml:space="preserve">Wiley. 2015. </w:t>
+      </w:r>
+    </w:p>
+  </w:footnote>
+  <w:footnote w:id="9">
+    <w:p>
+      <w:pPr>
+        <w:pStyle w:val="FootnoteText"/>
+      </w:pPr>
+      <w:r>
+        <w:rPr>
+          <w:rStyle w:val="FootnoteReference"/>
+        </w:rPr>
+        <w:footnoteRef/>
+      </w:r>
+      <w:r>
+        <w:t xml:space="preserve"> For the sake of simplicity and paper time and length constraints the author has elected to </w:t>
+      </w:r>
+      <w:r>
+        <w:t xml:space="preserve">leave a GARCH fit for future analysis. </w:t>
+      </w:r>
+    </w:p>
+  </w:footnote>
+  <w:footnote w:id="10">
+    <w:p>
+      <w:pPr>
+        <w:pStyle w:val="FootnoteText"/>
+      </w:pPr>
+      <w:r>
+        <w:rPr>
+          <w:rStyle w:val="FootnoteReference"/>
+        </w:rPr>
+        <w:footnoteRef/>
+      </w:r>
+      <w:r>
+        <w:t xml:space="preserve"> Typically, </w:t>
+      </w:r>
+      <w:r>
+        <w:t xml:space="preserve">American </w:t>
+      </w:r>
+      <w:r>
+        <w:t xml:space="preserve">soybean growing season occurs </w:t>
+      </w:r>
+      <w:r>
+        <w:t xml:space="preserve">between May and July while harvesting occurs between October and December. Seasons vary based on annual climate. </w:t>
+      </w:r>
+      <w:hyperlink r:id="rId2" w:history="1">
+        <w:r>
+          <w:rPr>
+            <w:rStyle w:val="Hyperlink"/>
+          </w:rPr>
+          <w:t>https://www.farmcreditknowledgecenter.com/Farm_Credit_Knowledge_Center/media/Images/Soybean-Planting-Harvesting-and-Stages.pdf</w:t>
+        </w:r>
+      </w:hyperlink>
+      <w:r>
+        <w:t xml:space="preserve"> </w:t>
       </w:r>
     </w:p>
   </w:footnote>
@@ -3921,6 +7382,357 @@
       </w:tcPr>
     </w:tblStylePr>
   </w:style>
+  <w:style w:type="table" w:styleId="TableGridLight">
+    <w:name w:val="Grid Table Light"/>
+    <w:basedOn w:val="TableNormal"/>
+    <w:uiPriority w:val="40"/>
+    <w:rsid w:val="000E5198"/>
+    <w:tblPr>
+      <w:tblInd w:w="0" w:type="dxa"/>
+      <w:tblBorders>
+        <w:top w:val="single" w:sz="4" w:space="0" w:color="BFBFBF" w:themeColor="background1" w:themeShade="BF"/>
+        <w:left w:val="single" w:sz="4" w:space="0" w:color="BFBFBF" w:themeColor="background1" w:themeShade="BF"/>
+        <w:bottom w:val="single" w:sz="4" w:space="0" w:color="BFBFBF" w:themeColor="background1" w:themeShade="BF"/>
+        <w:right w:val="single" w:sz="4" w:space="0" w:color="BFBFBF" w:themeColor="background1" w:themeShade="BF"/>
+        <w:insideH w:val="single" w:sz="4" w:space="0" w:color="BFBFBF" w:themeColor="background1" w:themeShade="BF"/>
+        <w:insideV w:val="single" w:sz="4" w:space="0" w:color="BFBFBF" w:themeColor="background1" w:themeShade="BF"/>
+      </w:tblBorders>
+      <w:tblCellMar>
+        <w:top w:w="0" w:type="dxa"/>
+        <w:left w:w="108" w:type="dxa"/>
+        <w:bottom w:w="0" w:type="dxa"/>
+        <w:right w:w="108" w:type="dxa"/>
+      </w:tblCellMar>
+    </w:tblPr>
+  </w:style>
+  <w:style w:type="table" w:styleId="PlainTable1">
+    <w:name w:val="Plain Table 1"/>
+    <w:basedOn w:val="TableNormal"/>
+    <w:uiPriority w:val="41"/>
+    <w:rsid w:val="000E5198"/>
+    <w:tblPr>
+      <w:tblStyleRowBandSize w:val="1"/>
+      <w:tblStyleColBandSize w:val="1"/>
+      <w:tblInd w:w="0" w:type="dxa"/>
+      <w:tblBorders>
+        <w:top w:val="single" w:sz="4" w:space="0" w:color="BFBFBF" w:themeColor="background1" w:themeShade="BF"/>
+        <w:left w:val="single" w:sz="4" w:space="0" w:color="BFBFBF" w:themeColor="background1" w:themeShade="BF"/>
+        <w:bottom w:val="single" w:sz="4" w:space="0" w:color="BFBFBF" w:themeColor="background1" w:themeShade="BF"/>
+        <w:right w:val="single" w:sz="4" w:space="0" w:color="BFBFBF" w:themeColor="background1" w:themeShade="BF"/>
+        <w:insideH w:val="single" w:sz="4" w:space="0" w:color="BFBFBF" w:themeColor="background1" w:themeShade="BF"/>
+        <w:insideV w:val="single" w:sz="4" w:space="0" w:color="BFBFBF" w:themeColor="background1" w:themeShade="BF"/>
+      </w:tblBorders>
+      <w:tblCellMar>
+        <w:top w:w="0" w:type="dxa"/>
+        <w:left w:w="108" w:type="dxa"/>
+        <w:bottom w:w="0" w:type="dxa"/>
+        <w:right w:w="108" w:type="dxa"/>
+      </w:tblCellMar>
+    </w:tblPr>
+    <w:tblStylePr w:type="firstRow">
+      <w:rPr>
+        <w:b/>
+        <w:bCs/>
+      </w:rPr>
+    </w:tblStylePr>
+    <w:tblStylePr w:type="lastRow">
+      <w:rPr>
+        <w:b/>
+        <w:bCs/>
+      </w:rPr>
+      <w:tblPr/>
+      <w:tcPr>
+        <w:tcBorders>
+          <w:top w:val="double" w:sz="4" w:space="0" w:color="BFBFBF" w:themeColor="background1" w:themeShade="BF"/>
+        </w:tcBorders>
+      </w:tcPr>
+    </w:tblStylePr>
+    <w:tblStylePr w:type="firstCol">
+      <w:rPr>
+        <w:b/>
+        <w:bCs/>
+      </w:rPr>
+    </w:tblStylePr>
+    <w:tblStylePr w:type="lastCol">
+      <w:rPr>
+        <w:b/>
+        <w:bCs/>
+      </w:rPr>
+    </w:tblStylePr>
+    <w:tblStylePr w:type="band1Vert">
+      <w:tblPr/>
+      <w:tcPr>
+        <w:shd w:val="clear" w:color="auto" w:fill="F2F2F2" w:themeFill="background1" w:themeFillShade="F2"/>
+      </w:tcPr>
+    </w:tblStylePr>
+    <w:tblStylePr w:type="band1Horz">
+      <w:tblPr/>
+      <w:tcPr>
+        <w:shd w:val="clear" w:color="auto" w:fill="F2F2F2" w:themeFill="background1" w:themeFillShade="F2"/>
+      </w:tcPr>
+    </w:tblStylePr>
+  </w:style>
+  <w:style w:type="table" w:styleId="PlainTable5">
+    <w:name w:val="Plain Table 5"/>
+    <w:basedOn w:val="TableNormal"/>
+    <w:uiPriority w:val="45"/>
+    <w:rsid w:val="000E5198"/>
+    <w:tblPr>
+      <w:tblStyleRowBandSize w:val="1"/>
+      <w:tblStyleColBandSize w:val="1"/>
+      <w:tblInd w:w="0" w:type="dxa"/>
+      <w:tblCellMar>
+        <w:top w:w="0" w:type="dxa"/>
+        <w:left w:w="108" w:type="dxa"/>
+        <w:bottom w:w="0" w:type="dxa"/>
+        <w:right w:w="108" w:type="dxa"/>
+      </w:tblCellMar>
+    </w:tblPr>
+    <w:tblStylePr w:type="firstRow">
+      <w:rPr>
+        <w:rFonts w:asciiTheme="majorHAnsi" w:eastAsiaTheme="majorEastAsia" w:hAnsiTheme="majorHAnsi" w:cstheme="majorBidi"/>
+        <w:i/>
+        <w:iCs/>
+        <w:sz w:val="26"/>
+      </w:rPr>
+      <w:tblPr/>
+      <w:tcPr>
+        <w:tcBorders>
+          <w:bottom w:val="single" w:sz="4" w:space="0" w:color="7F7F7F" w:themeColor="text1" w:themeTint="80"/>
+        </w:tcBorders>
+        <w:shd w:val="clear" w:color="auto" w:fill="FFFFFF" w:themeFill="background1"/>
+      </w:tcPr>
+    </w:tblStylePr>
+    <w:tblStylePr w:type="lastRow">
+      <w:rPr>
+        <w:rFonts w:asciiTheme="majorHAnsi" w:eastAsiaTheme="majorEastAsia" w:hAnsiTheme="majorHAnsi" w:cstheme="majorBidi"/>
+        <w:i/>
+        <w:iCs/>
+        <w:sz w:val="26"/>
+      </w:rPr>
+      <w:tblPr/>
+      <w:tcPr>
+        <w:tcBorders>
+          <w:top w:val="single" w:sz="4" w:space="0" w:color="7F7F7F" w:themeColor="text1" w:themeTint="80"/>
+        </w:tcBorders>
+        <w:shd w:val="clear" w:color="auto" w:fill="FFFFFF" w:themeFill="background1"/>
+      </w:tcPr>
+    </w:tblStylePr>
+    <w:tblStylePr w:type="firstCol">
+      <w:pPr>
+        <w:jc w:val="right"/>
+      </w:pPr>
+      <w:rPr>
+        <w:rFonts w:asciiTheme="majorHAnsi" w:eastAsiaTheme="majorEastAsia" w:hAnsiTheme="majorHAnsi" w:cstheme="majorBidi"/>
+        <w:i/>
+        <w:iCs/>
+        <w:sz w:val="26"/>
+      </w:rPr>
+      <w:tblPr/>
+      <w:tcPr>
+        <w:tcBorders>
+          <w:right w:val="single" w:sz="4" w:space="0" w:color="7F7F7F" w:themeColor="text1" w:themeTint="80"/>
+        </w:tcBorders>
+        <w:shd w:val="clear" w:color="auto" w:fill="FFFFFF" w:themeFill="background1"/>
+      </w:tcPr>
+    </w:tblStylePr>
+    <w:tblStylePr w:type="lastCol">
+      <w:rPr>
+        <w:rFonts w:asciiTheme="majorHAnsi" w:eastAsiaTheme="majorEastAsia" w:hAnsiTheme="majorHAnsi" w:cstheme="majorBidi"/>
+        <w:i/>
+        <w:iCs/>
+        <w:sz w:val="26"/>
+      </w:rPr>
+      <w:tblPr/>
+      <w:tcPr>
+        <w:tcBorders>
+          <w:left w:val="single" w:sz="4" w:space="0" w:color="7F7F7F" w:themeColor="text1" w:themeTint="80"/>
+        </w:tcBorders>
+        <w:shd w:val="clear" w:color="auto" w:fill="FFFFFF" w:themeFill="background1"/>
+      </w:tcPr>
+    </w:tblStylePr>
+    <w:tblStylePr w:type="band1Vert">
+      <w:tblPr/>
+      <w:tcPr>
+        <w:shd w:val="clear" w:color="auto" w:fill="F2F2F2" w:themeFill="background1" w:themeFillShade="F2"/>
+      </w:tcPr>
+    </w:tblStylePr>
+    <w:tblStylePr w:type="band1Horz">
+      <w:tblPr/>
+      <w:tcPr>
+        <w:shd w:val="clear" w:color="auto" w:fill="F2F2F2" w:themeFill="background1" w:themeFillShade="F2"/>
+      </w:tcPr>
+    </w:tblStylePr>
+    <w:tblStylePr w:type="neCell">
+      <w:tblPr/>
+      <w:tcPr>
+        <w:tcBorders>
+          <w:left w:val="nil"/>
+        </w:tcBorders>
+      </w:tcPr>
+    </w:tblStylePr>
+    <w:tblStylePr w:type="nwCell">
+      <w:tblPr/>
+      <w:tcPr>
+        <w:tcBorders>
+          <w:right w:val="nil"/>
+        </w:tcBorders>
+      </w:tcPr>
+    </w:tblStylePr>
+    <w:tblStylePr w:type="seCell">
+      <w:tblPr/>
+      <w:tcPr>
+        <w:tcBorders>
+          <w:left w:val="nil"/>
+        </w:tcBorders>
+      </w:tcPr>
+    </w:tblStylePr>
+    <w:tblStylePr w:type="swCell">
+      <w:tblPr/>
+      <w:tcPr>
+        <w:tcBorders>
+          <w:right w:val="nil"/>
+        </w:tcBorders>
+      </w:tcPr>
+    </w:tblStylePr>
+  </w:style>
+  <w:style w:type="table" w:styleId="PlainTable4">
+    <w:name w:val="Plain Table 4"/>
+    <w:basedOn w:val="TableNormal"/>
+    <w:uiPriority w:val="44"/>
+    <w:rsid w:val="000E5198"/>
+    <w:tblPr>
+      <w:tblStyleRowBandSize w:val="1"/>
+      <w:tblStyleColBandSize w:val="1"/>
+      <w:tblInd w:w="0" w:type="dxa"/>
+      <w:tblCellMar>
+        <w:top w:w="0" w:type="dxa"/>
+        <w:left w:w="108" w:type="dxa"/>
+        <w:bottom w:w="0" w:type="dxa"/>
+        <w:right w:w="108" w:type="dxa"/>
+      </w:tblCellMar>
+    </w:tblPr>
+    <w:tblStylePr w:type="firstRow">
+      <w:rPr>
+        <w:b/>
+        <w:bCs/>
+      </w:rPr>
+    </w:tblStylePr>
+    <w:tblStylePr w:type="lastRow">
+      <w:rPr>
+        <w:b/>
+        <w:bCs/>
+      </w:rPr>
+    </w:tblStylePr>
+    <w:tblStylePr w:type="firstCol">
+      <w:rPr>
+        <w:b/>
+        <w:bCs/>
+      </w:rPr>
+    </w:tblStylePr>
+    <w:tblStylePr w:type="lastCol">
+      <w:rPr>
+        <w:b/>
+        <w:bCs/>
+      </w:rPr>
+    </w:tblStylePr>
+    <w:tblStylePr w:type="band1Vert">
+      <w:tblPr/>
+      <w:tcPr>
+        <w:shd w:val="clear" w:color="auto" w:fill="F2F2F2" w:themeFill="background1" w:themeFillShade="F2"/>
+      </w:tcPr>
+    </w:tblStylePr>
+    <w:tblStylePr w:type="band1Horz">
+      <w:tblPr/>
+      <w:tcPr>
+        <w:shd w:val="clear" w:color="auto" w:fill="F2F2F2" w:themeFill="background1" w:themeFillShade="F2"/>
+      </w:tcPr>
+    </w:tblStylePr>
+  </w:style>
+  <w:style w:type="table" w:styleId="PlainTable2">
+    <w:name w:val="Plain Table 2"/>
+    <w:basedOn w:val="TableNormal"/>
+    <w:uiPriority w:val="42"/>
+    <w:rsid w:val="000E5198"/>
+    <w:tblPr>
+      <w:tblStyleRowBandSize w:val="1"/>
+      <w:tblStyleColBandSize w:val="1"/>
+      <w:tblInd w:w="0" w:type="dxa"/>
+      <w:tblBorders>
+        <w:top w:val="single" w:sz="4" w:space="0" w:color="7F7F7F" w:themeColor="text1" w:themeTint="80"/>
+        <w:bottom w:val="single" w:sz="4" w:space="0" w:color="7F7F7F" w:themeColor="text1" w:themeTint="80"/>
+      </w:tblBorders>
+      <w:tblCellMar>
+        <w:top w:w="0" w:type="dxa"/>
+        <w:left w:w="108" w:type="dxa"/>
+        <w:bottom w:w="0" w:type="dxa"/>
+        <w:right w:w="108" w:type="dxa"/>
+      </w:tblCellMar>
+    </w:tblPr>
+    <w:tblStylePr w:type="firstRow">
+      <w:rPr>
+        <w:b/>
+        <w:bCs/>
+      </w:rPr>
+      <w:tblPr/>
+      <w:tcPr>
+        <w:tcBorders>
+          <w:bottom w:val="single" w:sz="4" w:space="0" w:color="7F7F7F" w:themeColor="text1" w:themeTint="80"/>
+        </w:tcBorders>
+      </w:tcPr>
+    </w:tblStylePr>
+    <w:tblStylePr w:type="lastRow">
+      <w:rPr>
+        <w:b/>
+        <w:bCs/>
+      </w:rPr>
+      <w:tblPr/>
+      <w:tcPr>
+        <w:tcBorders>
+          <w:top w:val="single" w:sz="4" w:space="0" w:color="7F7F7F" w:themeColor="text1" w:themeTint="80"/>
+        </w:tcBorders>
+      </w:tcPr>
+    </w:tblStylePr>
+    <w:tblStylePr w:type="firstCol">
+      <w:rPr>
+        <w:b/>
+        <w:bCs/>
+      </w:rPr>
+    </w:tblStylePr>
+    <w:tblStylePr w:type="lastCol">
+      <w:rPr>
+        <w:b/>
+        <w:bCs/>
+      </w:rPr>
+    </w:tblStylePr>
+    <w:tblStylePr w:type="band1Vert">
+      <w:tblPr/>
+      <w:tcPr>
+        <w:tcBorders>
+          <w:left w:val="single" w:sz="4" w:space="0" w:color="7F7F7F" w:themeColor="text1" w:themeTint="80"/>
+          <w:right w:val="single" w:sz="4" w:space="0" w:color="7F7F7F" w:themeColor="text1" w:themeTint="80"/>
+        </w:tcBorders>
+      </w:tcPr>
+    </w:tblStylePr>
+    <w:tblStylePr w:type="band2Vert">
+      <w:tblPr/>
+      <w:tcPr>
+        <w:tcBorders>
+          <w:left w:val="single" w:sz="4" w:space="0" w:color="7F7F7F" w:themeColor="text1" w:themeTint="80"/>
+          <w:right w:val="single" w:sz="4" w:space="0" w:color="7F7F7F" w:themeColor="text1" w:themeTint="80"/>
+        </w:tcBorders>
+      </w:tcPr>
+    </w:tblStylePr>
+    <w:tblStylePr w:type="band1Horz">
+      <w:tblPr/>
+      <w:tcPr>
+        <w:tcBorders>
+          <w:top w:val="single" w:sz="4" w:space="0" w:color="7F7F7F" w:themeColor="text1" w:themeTint="80"/>
+          <w:bottom w:val="single" w:sz="4" w:space="0" w:color="7F7F7F" w:themeColor="text1" w:themeTint="80"/>
+        </w:tcBorders>
+      </w:tcPr>
+    </w:tblStylePr>
+  </w:style>
 </w:styles>
 </file>
 

</xml_diff>

<commit_message>
paper is done needs works cited.
</commit_message>
<xml_diff>
--- a/final_paper/final_draft1.docx
+++ b/final_paper/final_draft1.docx
@@ -9,13 +9,8 @@
     </w:p>
     <w:p>
       <w:r>
-        <w:t xml:space="preserve">Professor James </w:t>
-      </w:r>
-      <w:proofErr w:type="spellStart"/>
-      <w:r>
-        <w:t>Outen</w:t>
-      </w:r>
-      <w:proofErr w:type="spellEnd"/>
+        <w:t>Professor James Outen</w:t>
+      </w:r>
     </w:p>
     <w:p>
       <w:r>
@@ -248,15 +243,7 @@
         <w:t xml:space="preserve"> by a large importer</w:t>
       </w:r>
       <w:r>
-        <w:t xml:space="preserve"> on a highly fungible, </w:t>
-      </w:r>
-      <w:proofErr w:type="spellStart"/>
-      <w:r>
-        <w:t>marketized</w:t>
-      </w:r>
-      <w:proofErr w:type="spellEnd"/>
-      <w:r>
-        <w:t xml:space="preserve"> commodity. </w:t>
+        <w:t xml:space="preserve"> on a highly fungible, marketized commodity. </w:t>
       </w:r>
       <w:r>
         <w:t xml:space="preserve">In this case, tariff theory would suggest that the implementation of a tariff by a large country importer reduces </w:t>
@@ -370,7 +357,11 @@
         <w:t xml:space="preserve"> </w:t>
       </w:r>
       <w:r>
-        <w:t xml:space="preserve">aggregate, importing firms shift demand away from the tariffed products, resulting in a net decrease in imports of the tariffed commodity. The extent to which imports decline is a function of the price elasticity of demand of the importing firms and the tariff rate. Importers with high price elasticities of demand, such as </w:t>
+        <w:t xml:space="preserve">aggregate, importing firms shift demand away from the tariffed products, resulting in a net decrease in imports of the tariffed commodity. The extent to which imports decline is a function of the price elasticity of demand of the importing firms and the tariff rate. Importers with high price elasticities of demand, such </w:t>
+      </w:r>
+      <w:r>
+        <w:lastRenderedPageBreak/>
+        <w:t xml:space="preserve">as </w:t>
       </w:r>
       <w:r>
         <w:t xml:space="preserve">commodities importers, are more greatly affected by a tariff compared to importers with low price elasticities, </w:t>
@@ -722,6 +713,7 @@
         <w:rPr>
           <w:noProof/>
         </w:rPr>
+        <w:lastRenderedPageBreak/>
         <w:drawing>
           <wp:inline distT="0" distB="0" distL="0" distR="0" wp14:anchorId="53664BB0" wp14:editId="5AD9064E">
             <wp:extent cx="5943600" cy="3151505"/>
@@ -853,6 +845,7 @@
         <w:rPr>
           <w:noProof/>
         </w:rPr>
+        <w:lastRenderedPageBreak/>
         <w:drawing>
           <wp:inline distT="0" distB="0" distL="0" distR="0" wp14:anchorId="3799132C" wp14:editId="101F4BD0">
             <wp:extent cx="5943600" cy="3151505"/>
@@ -938,15 +931,7 @@
         <w:t xml:space="preserve">results from </w:t>
       </w:r>
       <w:r>
-        <w:t>Augmented Dickey Fuller and Phillips-</w:t>
-      </w:r>
-      <w:proofErr w:type="spellStart"/>
-      <w:r>
-        <w:t>Perron</w:t>
-      </w:r>
-      <w:proofErr w:type="spellEnd"/>
-      <w:r>
-        <w:t xml:space="preserve"> tests</w:t>
+        <w:t>Augmented Dickey Fuller and Phillips-Perron tests</w:t>
       </w:r>
       <w:r>
         <w:t xml:space="preserve"> each rejecting the null hypothesis, thus</w:t>
@@ -1834,19 +1819,11 @@
         </w:rPr>
         <w:t xml:space="preserve"> a</w:t>
       </w:r>
-      <w:proofErr w:type="spellStart"/>
       <w:r>
         <w:rPr>
           <w:rFonts w:eastAsiaTheme="minorEastAsia"/>
         </w:rPr>
-        <w:t>utoregressive</w:t>
-      </w:r>
-      <w:proofErr w:type="spellEnd"/>
-      <w:r>
-        <w:rPr>
-          <w:rFonts w:eastAsiaTheme="minorEastAsia"/>
-        </w:rPr>
-        <w:t xml:space="preserve"> process of </w:t>
+        <w:t xml:space="preserve">utoregressive process of </w:t>
       </w:r>
       <w:r>
         <w:rPr>
@@ -2238,40 +2215,47 @@
           <w:rFonts w:eastAsiaTheme="minorEastAsia"/>
           <w:iCs/>
         </w:rPr>
-        <w:t xml:space="preserve"> as exogenous </w:t>
-      </w:r>
-      <w:proofErr w:type="spellStart"/>
+        <w:t xml:space="preserve"> as exogenous regressor</w:t>
+      </w:r>
       <w:r>
         <w:rPr>
           <w:rFonts w:eastAsiaTheme="minorEastAsia"/>
           <w:iCs/>
         </w:rPr>
-        <w:t>regressor</w:t>
+        <w:t>s</w:t>
       </w:r>
       <w:r>
         <w:rPr>
           <w:rFonts w:eastAsiaTheme="minorEastAsia"/>
           <w:iCs/>
         </w:rPr>
-        <w:t>s</w:t>
-      </w:r>
-      <w:proofErr w:type="spellEnd"/>
-      <w:r>
+        <w:t xml:space="preserve">. Resulting model coefficients were then used to determine the effect of the Chinese soybean tariff on each series. </w:t>
+      </w:r>
+    </w:p>
+    <w:p>
+      <w:pPr>
+        <w:ind w:firstLine="720"/>
         <w:rPr>
           <w:rFonts w:eastAsiaTheme="minorEastAsia"/>
           <w:iCs/>
         </w:rPr>
-        <w:t xml:space="preserve">. Resulting model coefficients were then used to determine the effect of the Chinese soybean tariff on each series. </w:t>
-      </w:r>
+      </w:pPr>
     </w:p>
     <w:p>
       <w:pPr>
         <w:ind w:firstLine="720"/>
         <w:rPr>
           <w:rFonts w:eastAsiaTheme="minorEastAsia"/>
-          <w:iCs/>
+          <w:i/>
         </w:rPr>
       </w:pPr>
+      <w:r>
+        <w:rPr>
+          <w:rFonts w:eastAsiaTheme="minorEastAsia"/>
+          <w:i/>
+        </w:rPr>
+        <w:t xml:space="preserve">Results </w:t>
+      </w:r>
     </w:p>
     <w:p>
       <w:pPr>
@@ -2281,132 +2265,114 @@
           <w:i/>
         </w:rPr>
       </w:pPr>
-      <w:r>
-        <w:rPr>
-          <w:rFonts w:eastAsiaTheme="minorEastAsia"/>
-          <w:i/>
-        </w:rPr>
-        <w:t xml:space="preserve">Results </w:t>
-      </w:r>
     </w:p>
     <w:p>
       <w:pPr>
         <w:ind w:firstLine="720"/>
         <w:rPr>
           <w:rFonts w:eastAsiaTheme="minorEastAsia"/>
-          <w:i/>
+          <w:iCs/>
         </w:rPr>
       </w:pPr>
-    </w:p>
-    <w:p>
-      <w:pPr>
-        <w:ind w:firstLine="720"/>
+      <w:r>
         <w:rPr>
           <w:rFonts w:eastAsiaTheme="minorEastAsia"/>
           <w:iCs/>
         </w:rPr>
-      </w:pPr>
+        <w:t>The below table describes the results of the</w:t>
+      </w:r>
       <w:r>
         <w:rPr>
           <w:rFonts w:eastAsiaTheme="minorEastAsia"/>
           <w:iCs/>
         </w:rPr>
-        <w:t>The below table describes the results of the</w:t>
+        <w:t xml:space="preserve"> best </w:t>
       </w:r>
       <w:r>
         <w:rPr>
           <w:rFonts w:eastAsiaTheme="minorEastAsia"/>
           <w:iCs/>
         </w:rPr>
-        <w:t xml:space="preserve"> best </w:t>
+        <w:t>fitting pre</w:t>
       </w:r>
       <w:r>
         <w:rPr>
           <w:rFonts w:eastAsiaTheme="minorEastAsia"/>
           <w:iCs/>
         </w:rPr>
-        <w:t>fitting pre</w:t>
+        <w:t xml:space="preserve">-intervention models </w:t>
       </w:r>
       <w:r>
         <w:rPr>
           <w:rFonts w:eastAsiaTheme="minorEastAsia"/>
           <w:iCs/>
         </w:rPr>
-        <w:t xml:space="preserve">-intervention models </w:t>
+        <w:t xml:space="preserve">for each time series. </w:t>
       </w:r>
       <w:r>
         <w:rPr>
           <w:rFonts w:eastAsiaTheme="minorEastAsia"/>
           <w:iCs/>
         </w:rPr>
-        <w:t xml:space="preserve">for each time series. </w:t>
+        <w:t xml:space="preserve">Best fitting </w:t>
       </w:r>
       <w:r>
         <w:rPr>
           <w:rFonts w:eastAsiaTheme="minorEastAsia"/>
           <w:iCs/>
         </w:rPr>
-        <w:t xml:space="preserve">Best fitting </w:t>
+        <w:t xml:space="preserve">ARIMA </w:t>
       </w:r>
       <w:r>
         <w:rPr>
           <w:rFonts w:eastAsiaTheme="minorEastAsia"/>
           <w:iCs/>
         </w:rPr>
-        <w:t xml:space="preserve">ARIMA </w:t>
+        <w:t xml:space="preserve">models were </w:t>
       </w:r>
       <w:r>
         <w:rPr>
           <w:rFonts w:eastAsiaTheme="minorEastAsia"/>
           <w:iCs/>
         </w:rPr>
-        <w:t xml:space="preserve">models were </w:t>
+        <w:t>determined by a two-</w:t>
       </w:r>
       <w:r>
         <w:rPr>
           <w:rFonts w:eastAsiaTheme="minorEastAsia"/>
           <w:iCs/>
         </w:rPr>
-        <w:t>determined by a two-</w:t>
+        <w:t xml:space="preserve">step process. </w:t>
       </w:r>
       <w:r>
         <w:rPr>
           <w:rFonts w:eastAsiaTheme="minorEastAsia"/>
           <w:iCs/>
         </w:rPr>
-        <w:t xml:space="preserve">step process. </w:t>
+        <w:t xml:space="preserve">First, </w:t>
       </w:r>
       <w:r>
         <w:rPr>
           <w:rFonts w:eastAsiaTheme="minorEastAsia"/>
           <w:iCs/>
         </w:rPr>
-        <w:t xml:space="preserve">First, </w:t>
+        <w:t xml:space="preserve">the </w:t>
       </w:r>
       <w:r>
         <w:rPr>
           <w:rFonts w:eastAsiaTheme="minorEastAsia"/>
           <w:iCs/>
         </w:rPr>
-        <w:t xml:space="preserve">the </w:t>
-      </w:r>
+        <w:t>programming function “</w:t>
+      </w:r>
+      <w:proofErr w:type="gramStart"/>
       <w:r>
         <w:rPr>
           <w:rFonts w:eastAsiaTheme="minorEastAsia"/>
           <w:iCs/>
         </w:rPr>
-        <w:t>programming function “</w:t>
-      </w:r>
-      <w:proofErr w:type="spellStart"/>
-      <w:proofErr w:type="gramStart"/>
-      <w:r>
-        <w:rPr>
-          <w:rFonts w:eastAsiaTheme="minorEastAsia"/>
-          <w:iCs/>
-        </w:rPr>
         <w:t>auto.arima</w:t>
       </w:r>
-      <w:proofErr w:type="spellEnd"/>
       <w:proofErr w:type="gramEnd"/>
       <w:r>
         <w:rPr>
@@ -3312,7 +3278,14 @@
         <w:rPr>
           <w:rFonts w:eastAsiaTheme="minorEastAsia"/>
         </w:rPr>
-        <w:t xml:space="preserve">Aggregating export data to quarterly levels, which better correct for fluctuations in soybean growing and harvest seasons, could induce a better SARIMA fit. However, the author has elected to analyze monthly soybean export series, as aggregating to quarterly would limit each series to only one post-intervention observation. </w:t>
+        <w:t xml:space="preserve">Aggregating export data to quarterly levels, which better correct for fluctuations in soybean growing and harvest seasons, could induce a better SARIMA fit. However, the author has elected to analyze monthly soybean export series, as aggregating to quarterly would limit each series to only one post-intervention </w:t>
+      </w:r>
+      <w:r>
+        <w:rPr>
+          <w:rFonts w:eastAsiaTheme="minorEastAsia"/>
+        </w:rPr>
+        <w:lastRenderedPageBreak/>
+        <w:t xml:space="preserve">observation. </w:t>
       </w:r>
       <w:r>
         <w:rPr>
@@ -5939,6 +5912,7 @@
     <w:p/>
     <w:p>
       <w:r>
+        <w:lastRenderedPageBreak/>
         <w:tab/>
         <w:t xml:space="preserve">The above </w:t>
       </w:r>
@@ -5976,13 +5950,8 @@
         <w:t xml:space="preserve"> statistically</w:t>
       </w:r>
       <w:r>
-        <w:t xml:space="preserve"> </w:t>
-      </w:r>
-      <w:proofErr w:type="spellStart"/>
-      <w:r>
-        <w:t>insignifcant</w:t>
-      </w:r>
-      <w:proofErr w:type="spellEnd"/>
+        <w:t xml:space="preserve"> insignifcant</w:t>
+      </w:r>
       <w:r>
         <w:t>,</w:t>
       </w:r>
@@ -6241,7 +6210,11 @@
         <w:t xml:space="preserve"> </w:t>
       </w:r>
       <w:r>
-        <w:t xml:space="preserve">As such, aggregating export data to the quarterly level could produce a greater seasonal model fit and reduce residual autocorrelation. However, doing so would limit export series to one post-intervention observation occurring during the low export season, and likely create poor estimates of intervention effects. </w:t>
+        <w:t xml:space="preserve">As such, aggregating export data to the quarterly level could produce a greater seasonal model fit and reduce residual autocorrelation. However, doing so would limit export </w:t>
+      </w:r>
+      <w:r>
+        <w:lastRenderedPageBreak/>
+        <w:t xml:space="preserve">series to one post-intervention observation occurring during the low export season, and likely create poor estimates of intervention effects. </w:t>
       </w:r>
     </w:p>
     <w:p>
@@ -6278,40 +6251,16 @@
         <w:t xml:space="preserve"> </w:t>
       </w:r>
       <w:r>
-        <w:t xml:space="preserve">Including additional exogenous </w:t>
-      </w:r>
-      <w:proofErr w:type="spellStart"/>
-      <w:r>
-        <w:t>regressors</w:t>
-      </w:r>
-      <w:proofErr w:type="spellEnd"/>
-      <w:r>
-        <w:t xml:space="preserve"> could reduce heteroscedasticity in the two series. </w:t>
+        <w:t xml:space="preserve">Including additional exogenous regressors could reduce heteroscedasticity in the two series. </w:t>
       </w:r>
       <w:r>
         <w:t>F</w:t>
       </w:r>
       <w:r>
-        <w:t xml:space="preserve">uture specifications should consider adding an exogenous </w:t>
-      </w:r>
-      <w:proofErr w:type="spellStart"/>
-      <w:r>
-        <w:t>regressor</w:t>
-      </w:r>
-      <w:proofErr w:type="spellEnd"/>
-      <w:r>
-        <w:t xml:space="preserve"> representing Chinese GDP growth to better model China’s import demand for soybeans.</w:t>
-      </w:r>
-      <w:r>
-        <w:t xml:space="preserve"> Considering China represents the United States largest soybean export destination, including Chinese GDP as an exogenous </w:t>
-      </w:r>
-      <w:proofErr w:type="spellStart"/>
-      <w:r>
-        <w:t>regressor</w:t>
-      </w:r>
-      <w:proofErr w:type="spellEnd"/>
-      <w:r>
-        <w:t xml:space="preserve"> in the total soybean export series will likely induce a better model fit as well. </w:t>
+        <w:t>uture specifications should consider adding an exogenous regressor representing Chinese GDP growth to better model China’s import demand for soybeans.</w:t>
+      </w:r>
+      <w:r>
+        <w:t xml:space="preserve"> Considering China represents the United States largest soybean export destination, including Chinese GDP as an exogenous regressor in the total soybean export series will likely induce a better model fit as well. </w:t>
       </w:r>
       <w:r>
         <w:t xml:space="preserve"> </w:t>
@@ -6388,6 +6337,7 @@
         <w:rPr>
           <w:noProof/>
         </w:rPr>
+        <w:lastRenderedPageBreak/>
         <w:drawing>
           <wp:inline distT="0" distB="0" distL="0" distR="0" wp14:anchorId="3884E36E" wp14:editId="237C87F6">
             <wp:extent cx="5943571" cy="3089924"/>
@@ -6512,8 +6462,3290 @@
       <w:r>
         <w:t xml:space="preserve">Ultimately, uncertainty remains as to whether the negative welfare affects associated with China’s tariff will translate to significant voter dissatisfaction among American farmers, a highly-mobilized constituency. As such, it is unclear for how long China’s soybean tariff will persist moving forward. </w:t>
       </w:r>
+    </w:p>
+    <w:p/>
+    <w:p/>
+    <w:p/>
+    <w:p/>
+    <w:p/>
+    <w:p/>
+    <w:p/>
+    <w:p/>
+    <w:p/>
+    <w:p/>
+    <w:p/>
+    <w:p/>
+    <w:p/>
+    <w:p/>
+    <w:p>
+      <w:r>
+        <w:t xml:space="preserve"># TITLE: Export Series Analysis </w:t>
+      </w:r>
+    </w:p>
+    <w:p>
+      <w:r>
+        <w:t>#Author: Christopher Montgomery</w:t>
+      </w:r>
+    </w:p>
+    <w:p>
+      <w:r>
+        <w:t>#Last Revised: 12/12/2018</w:t>
+      </w:r>
+    </w:p>
+    <w:p/>
+    <w:p/>
+    <w:p>
+      <w:r>
+        <w:t xml:space="preserve">#Import libraries needed for analysis. Some are vestiges of previous analysis not featured in paper </w:t>
+      </w:r>
+    </w:p>
+    <w:p>
+      <w:r>
+        <w:t>library("zoo")</w:t>
+      </w:r>
+    </w:p>
+    <w:p>
+      <w:r>
+        <w:t>library(dplyr)</w:t>
+      </w:r>
+    </w:p>
+    <w:p>
+      <w:r>
+        <w:t>library(tidyr)</w:t>
+      </w:r>
+    </w:p>
+    <w:p>
+      <w:r>
+        <w:t>library(lubridate)</w:t>
+      </w:r>
+    </w:p>
+    <w:p>
+      <w:r>
+        <w:t>library(ggplot2)</w:t>
+      </w:r>
+    </w:p>
+    <w:p>
+      <w:r>
+        <w:t>library(forecast)</w:t>
+      </w:r>
+    </w:p>
+    <w:p>
+      <w:r>
+        <w:t>library(xts)</w:t>
+      </w:r>
+    </w:p>
+    <w:p>
+      <w:r>
+        <w:t>library(tseries)</w:t>
+      </w:r>
+    </w:p>
+    <w:p/>
+    <w:p>
+      <w:r>
+        <w:t xml:space="preserve">#Import US soybean export data </w:t>
+      </w:r>
+    </w:p>
+    <w:p>
+      <w:r>
+        <w:t xml:space="preserve">df &lt;- </w:t>
+      </w:r>
+      <w:proofErr w:type="gramStart"/>
+      <w:r>
+        <w:t>read.csv(</w:t>
+      </w:r>
+      <w:proofErr w:type="gramEnd"/>
+      <w:r>
+        <w:t>"data/exports.csv", skip =6)</w:t>
+      </w:r>
+    </w:p>
+    <w:p/>
+    <w:p/>
+    <w:p/>
+    <w:p>
+      <w:r>
+        <w:t xml:space="preserve">#Clean-up our columns a bit keeping only the ones were interested in, convert date to date </w:t>
+      </w:r>
+    </w:p>
+    <w:p>
+      <w:r>
+        <w:t xml:space="preserve">keep &lt;- </w:t>
+      </w:r>
+      <w:proofErr w:type="gramStart"/>
+      <w:r>
+        <w:t>c(</w:t>
+      </w:r>
+      <w:proofErr w:type="gramEnd"/>
+      <w:r>
+        <w:t>"Date", "Country", "Exports", "Sales.2", "Sales.4")</w:t>
+      </w:r>
+    </w:p>
+    <w:p>
+      <w:r>
+        <w:t>df &lt;- df</w:t>
+      </w:r>
+      <w:proofErr w:type="gramStart"/>
+      <w:r>
+        <w:t>[,keep</w:t>
+      </w:r>
+      <w:proofErr w:type="gramEnd"/>
+      <w:r>
+        <w:t>]</w:t>
+      </w:r>
+    </w:p>
+    <w:p>
+      <w:r>
+        <w:t xml:space="preserve">colnames (df) &lt;- </w:t>
+      </w:r>
+      <w:proofErr w:type="gramStart"/>
+      <w:r>
+        <w:t>c(</w:t>
+      </w:r>
+      <w:proofErr w:type="gramEnd"/>
+      <w:r>
+        <w:t>"date", "country", "exports","n.sales.cmy", "n.sales.nmy")</w:t>
+      </w:r>
+    </w:p>
+    <w:p>
+      <w:r>
+        <w:t xml:space="preserve">df$date &lt;- </w:t>
+      </w:r>
+      <w:proofErr w:type="gramStart"/>
+      <w:r>
+        <w:t>as.Date</w:t>
+      </w:r>
+      <w:proofErr w:type="gramEnd"/>
+      <w:r>
+        <w:t>(df$date, format = "%m/%d/%Y")</w:t>
+      </w:r>
+    </w:p>
+    <w:p>
+      <w:r>
+        <w:t xml:space="preserve">df &lt;- </w:t>
+      </w:r>
+      <w:proofErr w:type="gramStart"/>
+      <w:r>
+        <w:t>df[</w:t>
+      </w:r>
+      <w:proofErr w:type="gramEnd"/>
+      <w:r>
+        <w:t>df$date &gt; "1998-12-31",]</w:t>
+      </w:r>
+    </w:p>
+    <w:p/>
+    <w:p>
+      <w:r>
+        <w:t xml:space="preserve">#Convert export and sales data to numeric. Create a new sales column signifying net sales during observation period </w:t>
+      </w:r>
+    </w:p>
+    <w:p>
+      <w:r>
+        <w:t xml:space="preserve">integers &lt;- </w:t>
+      </w:r>
+      <w:proofErr w:type="gramStart"/>
+      <w:r>
+        <w:t>c(</w:t>
+      </w:r>
+      <w:proofErr w:type="gramEnd"/>
+      <w:r>
+        <w:t>"exports", "n.sales.cmy", "n.sales.cmy", "n.sales.nmy")</w:t>
+      </w:r>
+    </w:p>
+    <w:p>
+      <w:r>
+        <w:t xml:space="preserve">for (i in </w:t>
+      </w:r>
+      <w:proofErr w:type="gramStart"/>
+      <w:r>
+        <w:t>integers){</w:t>
+      </w:r>
+      <w:proofErr w:type="gramEnd"/>
+    </w:p>
+    <w:p>
+      <w:r>
+        <w:t xml:space="preserve">  df</w:t>
+      </w:r>
+      <w:proofErr w:type="gramStart"/>
+      <w:r>
+        <w:t>[,i</w:t>
+      </w:r>
+      <w:proofErr w:type="gramEnd"/>
+      <w:r>
+        <w:t>] &lt;- as.numeric (gsub(",", "", df[,i]))</w:t>
+      </w:r>
+    </w:p>
+    <w:p/>
+    <w:p>
+      <w:r>
+        <w:t>}</w:t>
+      </w:r>
+    </w:p>
+    <w:p>
+      <w:r>
+        <w:t>df$sales &lt;- df$n.sales.cmy + df$n.sales.nmy</w:t>
+      </w:r>
+    </w:p>
+    <w:p/>
+    <w:p/>
+    <w:p/>
+    <w:p>
+      <w:r>
+        <w:t>#Convert to monthly data featuring dplyr</w:t>
+      </w:r>
+    </w:p>
+    <w:p>
+      <w:r>
+        <w:t xml:space="preserve"> df &lt;- df %&gt;%</w:t>
+      </w:r>
+    </w:p>
+    <w:p>
+      <w:proofErr w:type="gramStart"/>
+      <w:r>
+        <w:t>dplyr :</w:t>
+      </w:r>
+      <w:proofErr w:type="gramEnd"/>
+      <w:r>
+        <w:t>: select( date, country, exports, sales)  %&gt;%</w:t>
+      </w:r>
+    </w:p>
+    <w:p>
+      <w:proofErr w:type="gramStart"/>
+      <w:r>
+        <w:t>dplyr :</w:t>
+      </w:r>
+      <w:proofErr w:type="gramEnd"/>
+      <w:r>
+        <w:t>: group_by( date = floor_date(date, "months"),country) %&gt;%</w:t>
+      </w:r>
+    </w:p>
+    <w:p>
+      <w:proofErr w:type="gramStart"/>
+      <w:r>
+        <w:lastRenderedPageBreak/>
+        <w:t>dplyr ::summarise</w:t>
+      </w:r>
+      <w:proofErr w:type="gramEnd"/>
+      <w:r>
+        <w:t>(exports = sum(exports), sales = sum(sales))</w:t>
+      </w:r>
+    </w:p>
+    <w:p>
+      <w:r>
+        <w:t xml:space="preserve"> </w:t>
+      </w:r>
+    </w:p>
+    <w:p/>
+    <w:p>
+      <w:r>
+        <w:t xml:space="preserve"> #Drop non-country rows that are not relevant </w:t>
+      </w:r>
+    </w:p>
+    <w:p>
+      <w:r>
+        <w:t xml:space="preserve"> </w:t>
+      </w:r>
+    </w:p>
+    <w:p>
+      <w:r>
+        <w:t xml:space="preserve"> df&lt;- </w:t>
+      </w:r>
+      <w:proofErr w:type="gramStart"/>
+      <w:r>
+        <w:t>df[</w:t>
+      </w:r>
+      <w:proofErr w:type="gramEnd"/>
+      <w:r>
+        <w:t>!df$country %in% c("KNOWN", "UNKNOWN"),]</w:t>
+      </w:r>
+    </w:p>
+    <w:p/>
+    <w:p/>
+    <w:p>
+      <w:r>
+        <w:t xml:space="preserve">#Create new frames with total and three major trade partners.  </w:t>
+      </w:r>
+    </w:p>
+    <w:p/>
+    <w:p>
+      <w:r>
+        <w:t xml:space="preserve">EU &lt;- </w:t>
+      </w:r>
+      <w:proofErr w:type="gramStart"/>
+      <w:r>
+        <w:t>c(</w:t>
+      </w:r>
+      <w:proofErr w:type="gramEnd"/>
+      <w:r>
+        <w:t xml:space="preserve">"AUSTRIA", "BULGARIA", "BELGIUM-LUXEMBOURG","DENMARK", </w:t>
+      </w:r>
+    </w:p>
+    <w:p>
+      <w:r>
+        <w:t xml:space="preserve">        "CYPRUS", "CZECHIA", "ESTONIA","FINLAND", "FRANCE","GERMANY", "GREECE",</w:t>
+      </w:r>
+    </w:p>
+    <w:p>
+      <w:r>
+        <w:t xml:space="preserve">        "HUNGARY", "IRELAND", "ITALY", "LATVIA", "LITHUANIA", "MALTA","NETHERLANDS",</w:t>
+      </w:r>
+    </w:p>
+    <w:p>
+      <w:r>
+        <w:t xml:space="preserve">        "POLAND", "PORTUGAL", "ROMANIA", "SLOVAKIA", "SLOVENIA", "SPAIN","SWEDEN", "UNITED KINGDOM"</w:t>
+      </w:r>
+    </w:p>
+    <w:p>
+      <w:r>
+        <w:t xml:space="preserve">        )</w:t>
+      </w:r>
+    </w:p>
+    <w:p>
+      <w:r>
+        <w:t xml:space="preserve">#Confirm the </w:t>
+      </w:r>
+      <w:proofErr w:type="gramStart"/>
+      <w:r>
+        <w:t>individual  EU</w:t>
+      </w:r>
+      <w:proofErr w:type="gramEnd"/>
+      <w:r>
+        <w:t xml:space="preserve"> countries sum to EU 27 and values are not repeated. This checks out</w:t>
+      </w:r>
+    </w:p>
+    <w:p/>
+    <w:p>
+      <w:r>
+        <w:t>sum (</w:t>
+      </w:r>
+      <w:proofErr w:type="gramStart"/>
+      <w:r>
+        <w:t>df[</w:t>
+      </w:r>
+      <w:proofErr w:type="gramEnd"/>
+      <w:r>
+        <w:t>df$country == "EUROPEAN UNION - 27",]$exports) -  sum (df[df$country %in% EU,]$exports)</w:t>
+      </w:r>
+    </w:p>
+    <w:p>
+      <w:proofErr w:type="gramStart"/>
+      <w:r>
+        <w:t>sum(</w:t>
+      </w:r>
+      <w:proofErr w:type="gramEnd"/>
+      <w:r>
+        <w:t xml:space="preserve">df[df$country == "GRAND TOTAL",]$exports) - sum(df[!df$country == "GRAND TOTAL", ]$exports) </w:t>
+      </w:r>
+    </w:p>
+    <w:p/>
+    <w:p>
+      <w:r>
+        <w:t>#Keep only columns we want- Total, EU, and CHN.</w:t>
+      </w:r>
+    </w:p>
+    <w:p/>
+    <w:p/>
+    <w:p>
+      <w:r>
+        <w:t>df &lt;- group_</w:t>
+      </w:r>
+      <w:proofErr w:type="gramStart"/>
+      <w:r>
+        <w:t>by(</w:t>
+      </w:r>
+      <w:proofErr w:type="gramEnd"/>
+      <w:r>
+        <w:t xml:space="preserve">df, date) %&gt;% </w:t>
+      </w:r>
+    </w:p>
+    <w:p>
+      <w:r>
+        <w:t xml:space="preserve">    </w:t>
+      </w:r>
+      <w:proofErr w:type="gramStart"/>
+      <w:r>
+        <w:t>filter(</w:t>
+      </w:r>
+      <w:proofErr w:type="gramEnd"/>
+      <w:r>
+        <w:t>country %in% c("GRAND TOTAL", "EUROPEAN UNION - 27", "CHINA, PEOPLES REPUBLIC OF" ))</w:t>
+      </w:r>
+    </w:p>
+    <w:p/>
+    <w:p/>
+    <w:p/>
+    <w:p>
+      <w:r>
+        <w:t xml:space="preserve">#Generate the intervention dummy. Let's try a gradual change </w:t>
+      </w:r>
+    </w:p>
+    <w:p/>
+    <w:p>
+      <w:r>
+        <w:t>df$intervention &lt;- 0</w:t>
+      </w:r>
+    </w:p>
+    <w:p>
+      <w:proofErr w:type="gramStart"/>
+      <w:r>
+        <w:t>df[</w:t>
+      </w:r>
+      <w:proofErr w:type="gramEnd"/>
+      <w:r>
+        <w:t>df$date &gt; "2018-03-01",]$intervention = 1</w:t>
+      </w:r>
+    </w:p>
+    <w:p/>
+    <w:p>
+      <w:r>
+        <w:t>#Isolate each series of interests as its own frame</w:t>
+      </w:r>
+    </w:p>
+    <w:p/>
+    <w:p>
+      <w:r>
+        <w:t xml:space="preserve">tot &lt;- </w:t>
+      </w:r>
+      <w:proofErr w:type="gramStart"/>
+      <w:r>
+        <w:t>df[</w:t>
+      </w:r>
+      <w:proofErr w:type="gramEnd"/>
+      <w:r>
+        <w:t>df$country == "GRAND TOTAL",]</w:t>
+      </w:r>
+    </w:p>
+    <w:p>
+      <w:r>
+        <w:t xml:space="preserve">chn &lt;- </w:t>
+      </w:r>
+      <w:proofErr w:type="gramStart"/>
+      <w:r>
+        <w:t>df[</w:t>
+      </w:r>
+      <w:proofErr w:type="gramEnd"/>
+      <w:r>
+        <w:t>df$country == "CHINA, PEOPLES REPUBLIC OF",]</w:t>
+      </w:r>
+    </w:p>
+    <w:p>
+      <w:r>
+        <w:t xml:space="preserve">eu &lt;- </w:t>
+      </w:r>
+      <w:proofErr w:type="gramStart"/>
+      <w:r>
+        <w:t>df[</w:t>
+      </w:r>
+      <w:proofErr w:type="gramEnd"/>
+      <w:r>
+        <w:t>df$country == "EUROPEAN UNION - 27",]</w:t>
+      </w:r>
+    </w:p>
+    <w:p/>
+    <w:p>
+      <w:r>
+        <w:lastRenderedPageBreak/>
+        <w:t xml:space="preserve">#This creates a time * post-intervention dummy. </w:t>
+      </w:r>
+    </w:p>
+    <w:p>
+      <w:r>
+        <w:t>chn$time &lt;- seq(nrow(chn))</w:t>
+      </w:r>
+    </w:p>
+    <w:p>
+      <w:r>
+        <w:t xml:space="preserve">chn$time &lt;- chn$time - </w:t>
+      </w:r>
+      <w:proofErr w:type="gramStart"/>
+      <w:r>
+        <w:t>chn[</w:t>
+      </w:r>
+      <w:proofErr w:type="gramEnd"/>
+      <w:r>
+        <w:t>chn$date == "2018-04-01",]$time</w:t>
+      </w:r>
+    </w:p>
+    <w:p/>
+    <w:p>
+      <w:r>
+        <w:t xml:space="preserve">#XREG houses exogenous regressors used in analysis </w:t>
+      </w:r>
+    </w:p>
+    <w:p>
+      <w:r>
+        <w:t xml:space="preserve">xreg &lt;- </w:t>
+      </w:r>
+      <w:proofErr w:type="gramStart"/>
+      <w:r>
+        <w:t>data.frame</w:t>
+      </w:r>
+      <w:proofErr w:type="gramEnd"/>
+      <w:r>
+        <w:t>(chn$intervention, (chn$intervention *chn$time) )</w:t>
+      </w:r>
+    </w:p>
+    <w:p/>
+    <w:p/>
+    <w:p>
+      <w:r>
+        <w:t xml:space="preserve">#ADF and PP tests for each series. ACF tests for inspecting seasonality </w:t>
+      </w:r>
+    </w:p>
+    <w:p/>
+    <w:p>
+      <w:r>
+        <w:t>adf.test(chn$exports); PP.test(chn$exports)</w:t>
+      </w:r>
+    </w:p>
+    <w:p>
+      <w:r>
+        <w:t>adf.test(tot$exports); PP.test(tot$exports)</w:t>
+      </w:r>
+    </w:p>
+    <w:p>
+      <w:r>
+        <w:t>adf.test(eu$exports); PP.test(eu$exports)</w:t>
+      </w:r>
+    </w:p>
+    <w:p/>
+    <w:p>
+      <w:r>
+        <w:t>acf(chn$exports); acf(eu$exports); acf(tot$exports)</w:t>
+      </w:r>
+    </w:p>
+    <w:p/>
+    <w:p>
+      <w:r>
+        <w:t>###########################################################################</w:t>
+      </w:r>
+    </w:p>
+    <w:p/>
+    <w:p>
+      <w:r>
+        <w:t>#</w:t>
+      </w:r>
+      <w:proofErr w:type="gramStart"/>
+      <w:r>
+        <w:t>Lets</w:t>
+      </w:r>
+      <w:proofErr w:type="gramEnd"/>
+      <w:r>
+        <w:t xml:space="preserve"> fit a best arima to the total exports to china pre-intervention period</w:t>
+      </w:r>
+    </w:p>
+    <w:p/>
+    <w:p>
+      <w:r>
+        <w:t xml:space="preserve">ts.chn &lt;- </w:t>
+      </w:r>
+      <w:proofErr w:type="gramStart"/>
+      <w:r>
+        <w:t>ts(</w:t>
+      </w:r>
+      <w:proofErr w:type="gramEnd"/>
+      <w:r>
+        <w:t>chn$exports,   frequency = 12 )</w:t>
+      </w:r>
+    </w:p>
+    <w:p>
+      <w:r>
+        <w:t xml:space="preserve">ts.chn.pre &lt;- </w:t>
+      </w:r>
+      <w:proofErr w:type="gramStart"/>
+      <w:r>
+        <w:t>ts(</w:t>
+      </w:r>
+      <w:proofErr w:type="gramEnd"/>
+      <w:r>
+        <w:t>chn[chn$date &lt; "2018-04-01",]$exports,   frequency = 12 )</w:t>
+      </w:r>
+    </w:p>
+    <w:p>
+      <w:r>
+        <w:t xml:space="preserve">arima.chn.pre &lt;- </w:t>
+      </w:r>
+      <w:proofErr w:type="gramStart"/>
+      <w:r>
+        <w:t>auto.arima</w:t>
+      </w:r>
+      <w:proofErr w:type="gramEnd"/>
+      <w:r>
+        <w:t xml:space="preserve"> (ts.chn.pre, trace = TRUE, seasonal = TRUE, </w:t>
+      </w:r>
+    </w:p>
+    <w:p>
+      <w:r>
+        <w:t xml:space="preserve">                         allowdrift = </w:t>
+      </w:r>
+      <w:proofErr w:type="gramStart"/>
+      <w:r>
+        <w:t>TRUE,  allowmean</w:t>
+      </w:r>
+      <w:proofErr w:type="gramEnd"/>
+      <w:r>
+        <w:t xml:space="preserve"> = TRUE)</w:t>
+      </w:r>
+    </w:p>
+    <w:p>
+      <w:r>
+        <w:t>summary(arima.chn.pre)</w:t>
+      </w:r>
+    </w:p>
+    <w:p>
+      <w:r>
+        <w:t>autoplot(acf(arima.chn.pre$residuals))</w:t>
+      </w:r>
+    </w:p>
+    <w:p/>
+    <w:p>
+      <w:r>
+        <w:t>#This is an alternative tested fit that proved less fitting</w:t>
+      </w:r>
+    </w:p>
+    <w:p>
+      <w:proofErr w:type="gramStart"/>
+      <w:r>
+        <w:t>arima.chn.pre</w:t>
+      </w:r>
+      <w:proofErr w:type="gramEnd"/>
+      <w:r>
+        <w:t>1 &lt;- Arima (ts.chn, order = c(1,0,0), seasonal = c(1,1,2),</w:t>
+      </w:r>
+    </w:p>
+    <w:p>
+      <w:r>
+        <w:t xml:space="preserve">                         </w:t>
+      </w:r>
+      <w:proofErr w:type="gramStart"/>
+      <w:r>
+        <w:t>include.constant</w:t>
+      </w:r>
+      <w:proofErr w:type="gramEnd"/>
+      <w:r>
+        <w:t xml:space="preserve"> = TRUE  , include.mean = TRUE, include.drift = TRUE)</w:t>
+      </w:r>
+    </w:p>
+    <w:p>
+      <w:r>
+        <w:t>summary(</w:t>
+      </w:r>
+      <w:proofErr w:type="gramStart"/>
+      <w:r>
+        <w:t>arima.chn.pre</w:t>
+      </w:r>
+      <w:proofErr w:type="gramEnd"/>
+      <w:r>
+        <w:t>1)</w:t>
+      </w:r>
+    </w:p>
+    <w:p>
+      <w:r>
+        <w:t>autoplot(acf(</w:t>
+      </w:r>
+      <w:proofErr w:type="gramStart"/>
+      <w:r>
+        <w:t>arima.chn.pre</w:t>
+      </w:r>
+      <w:proofErr w:type="gramEnd"/>
+      <w:r>
+        <w:t>1$residuals))</w:t>
+      </w:r>
+    </w:p>
+    <w:p/>
+    <w:p/>
+    <w:p>
+      <w:r>
+        <w:t>#Step 2 Fit forecast from fitted values to realized post-intervention values</w:t>
+      </w:r>
+    </w:p>
+    <w:p>
+      <w:r>
+        <w:t xml:space="preserve">pred.chn.pre &lt;- </w:t>
+      </w:r>
+      <w:proofErr w:type="gramStart"/>
+      <w:r>
+        <w:t>forecast :</w:t>
+      </w:r>
+      <w:proofErr w:type="gramEnd"/>
+      <w:r>
+        <w:t>: forecast(arima.chn.pre, h = 8)</w:t>
+      </w:r>
+    </w:p>
+    <w:p/>
+    <w:p>
+      <w:r>
+        <w:t xml:space="preserve">diff.chn &lt;- pred.chn.pre$mean - </w:t>
+      </w:r>
+      <w:proofErr w:type="gramStart"/>
+      <w:r>
+        <w:t>ts.chn[</w:t>
+      </w:r>
+      <w:proofErr w:type="gramEnd"/>
+      <w:r>
+        <w:t>88:95]</w:t>
+      </w:r>
+    </w:p>
+    <w:p/>
+    <w:p>
+      <w:r>
+        <w:t>autoplot(diff.chn) + theme_</w:t>
+      </w:r>
+      <w:proofErr w:type="gramStart"/>
+      <w:r>
+        <w:t>bw(</w:t>
+      </w:r>
+      <w:proofErr w:type="gramEnd"/>
+      <w:r>
+        <w:t xml:space="preserve">)+ </w:t>
+      </w:r>
+    </w:p>
+    <w:p>
+      <w:proofErr w:type="gramStart"/>
+      <w:r>
+        <w:t>labs(</w:t>
+      </w:r>
+      <w:proofErr w:type="gramEnd"/>
+      <w:r>
+        <w:t>title="China: Sarima Model Forecasted Exports vs. Realized Post-Intervention"  , subtitle="SARIMA (1,0,0)(0,1,0)", y="", x="",</w:t>
+      </w:r>
+    </w:p>
+    <w:p>
+      <w:r>
+        <w:t>caption=" Y = Forecasted Values - Realized Values</w:t>
+      </w:r>
+      <w:proofErr w:type="gramStart"/>
+      <w:r>
+        <w:t>")+</w:t>
+      </w:r>
+      <w:proofErr w:type="gramEnd"/>
+    </w:p>
+    <w:p>
+      <w:r>
+        <w:t xml:space="preserve">  </w:t>
+      </w:r>
+      <w:proofErr w:type="gramStart"/>
+      <w:r>
+        <w:t>theme(</w:t>
+      </w:r>
+      <w:proofErr w:type="gramEnd"/>
+      <w:r>
+        <w:t>plot.title = element_text( face = "bold", size = "19.5"))+</w:t>
+      </w:r>
+    </w:p>
+    <w:p>
+      <w:r>
+        <w:lastRenderedPageBreak/>
+        <w:t xml:space="preserve">  </w:t>
+      </w:r>
+      <w:proofErr w:type="gramStart"/>
+      <w:r>
+        <w:t>theme(</w:t>
+      </w:r>
+      <w:proofErr w:type="gramEnd"/>
+      <w:r>
+        <w:t>plot.subtitle = element_text( face = "italic", size = "12"))+</w:t>
+      </w:r>
+    </w:p>
+    <w:p>
+      <w:r>
+        <w:t xml:space="preserve">  </w:t>
+      </w:r>
+      <w:proofErr w:type="gramStart"/>
+      <w:r>
+        <w:t>theme(</w:t>
+      </w:r>
+      <w:proofErr w:type="gramEnd"/>
+      <w:r>
+        <w:t>axis.text.x =element_text(size=13.5, vjust = -.75)</w:t>
+      </w:r>
+    </w:p>
+    <w:p>
+      <w:r>
+        <w:t xml:space="preserve">        , axis.</w:t>
+      </w:r>
+      <w:proofErr w:type="gramStart"/>
+      <w:r>
+        <w:t>text.y</w:t>
+      </w:r>
+      <w:proofErr w:type="gramEnd"/>
+      <w:r>
+        <w:t xml:space="preserve"> = element_text(size = 13.5 ),</w:t>
+      </w:r>
+    </w:p>
+    <w:p>
+      <w:r>
+        <w:t xml:space="preserve">        </w:t>
+      </w:r>
+      <w:proofErr w:type="gramStart"/>
+      <w:r>
+        <w:t>legend.title</w:t>
+      </w:r>
+      <w:proofErr w:type="gramEnd"/>
+      <w:r>
+        <w:t xml:space="preserve">=element_text(face = "bold",size=11), </w:t>
+      </w:r>
+    </w:p>
+    <w:p>
+      <w:r>
+        <w:t xml:space="preserve">        legend.text=element_</w:t>
+      </w:r>
+      <w:proofErr w:type="gramStart"/>
+      <w:r>
+        <w:t>text(</w:t>
+      </w:r>
+      <w:proofErr w:type="gramEnd"/>
+      <w:r>
+        <w:t>size=10, face = "bold"),</w:t>
+      </w:r>
+    </w:p>
+    <w:p>
+      <w:r>
+        <w:t xml:space="preserve">        </w:t>
+      </w:r>
+      <w:proofErr w:type="gramStart"/>
+      <w:r>
+        <w:t>plot.caption</w:t>
+      </w:r>
+      <w:proofErr w:type="gramEnd"/>
+      <w:r>
+        <w:t xml:space="preserve"> = element_text (size = 12))</w:t>
+      </w:r>
+    </w:p>
+    <w:p/>
+    <w:p>
+      <w:r>
+        <w:t>#Step 3- Fit best fitting pre-intervention model to entire China Series</w:t>
+      </w:r>
+    </w:p>
+    <w:p/>
+    <w:p>
+      <w:r>
+        <w:t xml:space="preserve">arima.chn &lt;- </w:t>
+      </w:r>
+      <w:proofErr w:type="gramStart"/>
+      <w:r>
+        <w:t>Arima(</w:t>
+      </w:r>
+      <w:proofErr w:type="gramEnd"/>
+      <w:r>
+        <w:t xml:space="preserve">ts.chn, include.mean = TRUE,include.constant = TRUE, order = c(1,0,0), seasonal = c(0,1,2), </w:t>
+      </w:r>
+    </w:p>
+    <w:p>
+      <w:r>
+        <w:t xml:space="preserve"> xreg = xreg)</w:t>
+      </w:r>
+    </w:p>
+    <w:p/>
+    <w:p>
+      <w:r>
+        <w:t>summary(arima.chn)</w:t>
+      </w:r>
+    </w:p>
+    <w:p/>
+    <w:p>
+      <w:r>
+        <w:t>autoplot(arima.chn$</w:t>
+      </w:r>
+      <w:proofErr w:type="gramStart"/>
+      <w:r>
+        <w:t>residuals)+</w:t>
+      </w:r>
+      <w:proofErr w:type="gramEnd"/>
+      <w:r>
+        <w:t xml:space="preserve"> theme_bw()+</w:t>
+      </w:r>
+    </w:p>
+    <w:p>
+      <w:proofErr w:type="gramStart"/>
+      <w:r>
+        <w:t>labs(</w:t>
+      </w:r>
+      <w:proofErr w:type="gramEnd"/>
+      <w:r>
+        <w:t>title="China: Intervention Analysis Residuals"  , subtitle="SARIMA (1,0,0)(0,1,2)", y="", x="",</w:t>
+      </w:r>
+    </w:p>
+    <w:p>
+      <w:r>
+        <w:t xml:space="preserve">     caption=" Y = Forecasted Values - Realized Values</w:t>
+      </w:r>
+      <w:proofErr w:type="gramStart"/>
+      <w:r>
+        <w:t>")+</w:t>
+      </w:r>
+      <w:proofErr w:type="gramEnd"/>
+    </w:p>
+    <w:p>
+      <w:r>
+        <w:t xml:space="preserve">  </w:t>
+      </w:r>
+      <w:proofErr w:type="gramStart"/>
+      <w:r>
+        <w:t>theme(</w:t>
+      </w:r>
+      <w:proofErr w:type="gramEnd"/>
+      <w:r>
+        <w:t>plot.title = element_text( face = "bold", size = "19.5"))+</w:t>
+      </w:r>
+    </w:p>
+    <w:p>
+      <w:r>
+        <w:t xml:space="preserve">  </w:t>
+      </w:r>
+      <w:proofErr w:type="gramStart"/>
+      <w:r>
+        <w:t>theme(</w:t>
+      </w:r>
+      <w:proofErr w:type="gramEnd"/>
+      <w:r>
+        <w:t>plot.subtitle = element_text( face = "italic", size = "12"))+</w:t>
+      </w:r>
+    </w:p>
+    <w:p>
+      <w:r>
+        <w:t xml:space="preserve">  </w:t>
+      </w:r>
+      <w:proofErr w:type="gramStart"/>
+      <w:r>
+        <w:t>theme(</w:t>
+      </w:r>
+      <w:proofErr w:type="gramEnd"/>
+      <w:r>
+        <w:t>axis.text.x =element_text(size=13.5, vjust = -.75)</w:t>
+      </w:r>
+    </w:p>
+    <w:p>
+      <w:r>
+        <w:t xml:space="preserve">        , axis.</w:t>
+      </w:r>
+      <w:proofErr w:type="gramStart"/>
+      <w:r>
+        <w:t>text.y</w:t>
+      </w:r>
+      <w:proofErr w:type="gramEnd"/>
+      <w:r>
+        <w:t xml:space="preserve"> = element_text(size = 13.5 ),</w:t>
+      </w:r>
+    </w:p>
+    <w:p>
+      <w:r>
+        <w:t xml:space="preserve">        </w:t>
+      </w:r>
+      <w:proofErr w:type="gramStart"/>
+      <w:r>
+        <w:t>legend.title</w:t>
+      </w:r>
+      <w:proofErr w:type="gramEnd"/>
+      <w:r>
+        <w:t xml:space="preserve">=element_text(face = "bold",size=11), </w:t>
+      </w:r>
+    </w:p>
+    <w:p>
+      <w:r>
+        <w:t xml:space="preserve">        legend.text=element_</w:t>
+      </w:r>
+      <w:proofErr w:type="gramStart"/>
+      <w:r>
+        <w:t>text(</w:t>
+      </w:r>
+      <w:proofErr w:type="gramEnd"/>
+      <w:r>
+        <w:t>size=10, face = "bold"),</w:t>
+      </w:r>
+    </w:p>
+    <w:p>
+      <w:r>
+        <w:t xml:space="preserve">        </w:t>
+      </w:r>
+      <w:proofErr w:type="gramStart"/>
+      <w:r>
+        <w:t>plot.caption</w:t>
+      </w:r>
+      <w:proofErr w:type="gramEnd"/>
+      <w:r>
+        <w:t xml:space="preserve"> = element_text (size = 12))</w:t>
+      </w:r>
+    </w:p>
+    <w:p/>
+    <w:p/>
+    <w:p>
+      <w:r>
+        <w:t>acf(arima.chn$residuals)</w:t>
+      </w:r>
+    </w:p>
+    <w:p/>
+    <w:p>
+      <w:r>
+        <w:t>######################################################</w:t>
+      </w:r>
+    </w:p>
+    <w:p/>
+    <w:p/>
+    <w:p>
+      <w:r>
+        <w:t xml:space="preserve">#Model fit for European Union pre-intervention </w:t>
+      </w:r>
+    </w:p>
+    <w:p>
+      <w:r>
+        <w:t xml:space="preserve">ts.eu &lt;- </w:t>
+      </w:r>
+      <w:proofErr w:type="gramStart"/>
+      <w:r>
+        <w:t>ts(</w:t>
+      </w:r>
+      <w:proofErr w:type="gramEnd"/>
+      <w:r>
+        <w:t>eu$exports, frequency = 12)</w:t>
+      </w:r>
+    </w:p>
+    <w:p>
+      <w:r>
+        <w:t xml:space="preserve">ts.pre.eu &lt;- </w:t>
+      </w:r>
+      <w:proofErr w:type="gramStart"/>
+      <w:r>
+        <w:t>ts(</w:t>
+      </w:r>
+      <w:proofErr w:type="gramEnd"/>
+      <w:r>
+        <w:t>eu[eu$date &lt; "2018-04-01",]$exports, frequency = 12)</w:t>
+      </w:r>
+    </w:p>
+    <w:p/>
+    <w:p>
+      <w:r>
+        <w:t xml:space="preserve">arima.eu.pre &lt;- </w:t>
+      </w:r>
+      <w:proofErr w:type="gramStart"/>
+      <w:r>
+        <w:t>auto.arima</w:t>
+      </w:r>
+      <w:proofErr w:type="gramEnd"/>
+      <w:r>
+        <w:t xml:space="preserve"> (ts.pre.eu, trace = TRUE, seasonal = TRUE, allowdrift = TRUE,</w:t>
+      </w:r>
+    </w:p>
+    <w:p>
+      <w:r>
+        <w:t xml:space="preserve">                           allowmean = TRUE)</w:t>
+      </w:r>
+    </w:p>
+    <w:p/>
+    <w:p>
+      <w:proofErr w:type="gramStart"/>
+      <w:r>
+        <w:t>arima.eu.pre</w:t>
+      </w:r>
+      <w:proofErr w:type="gramEnd"/>
+      <w:r>
+        <w:t>1 &lt;- Arima (ts.pre.eu, include.mean = TRUE, include.drift = TRUE,</w:t>
+      </w:r>
+    </w:p>
+    <w:p>
+      <w:r>
+        <w:t xml:space="preserve">               order = </w:t>
+      </w:r>
+      <w:proofErr w:type="gramStart"/>
+      <w:r>
+        <w:t>c(</w:t>
+      </w:r>
+      <w:proofErr w:type="gramEnd"/>
+      <w:r>
+        <w:t>2,0,3), seasonal = c(1,1,2))</w:t>
+      </w:r>
+    </w:p>
+    <w:p/>
+    <w:p>
+      <w:r>
+        <w:t>summary(arima.eu.pre)</w:t>
+      </w:r>
+    </w:p>
+    <w:p>
+      <w:r>
+        <w:t>summary(</w:t>
+      </w:r>
+      <w:proofErr w:type="gramStart"/>
+      <w:r>
+        <w:t>arima.eu.pre</w:t>
+      </w:r>
+      <w:proofErr w:type="gramEnd"/>
+      <w:r>
+        <w:t>1)</w:t>
+      </w:r>
+    </w:p>
+    <w:p/>
+    <w:p>
+      <w:r>
+        <w:t>autoplot(acf(</w:t>
+      </w:r>
+      <w:proofErr w:type="gramStart"/>
+      <w:r>
+        <w:t>arima.eu.pre</w:t>
+      </w:r>
+      <w:proofErr w:type="gramEnd"/>
+      <w:r>
+        <w:t>1$residuals))</w:t>
+      </w:r>
+    </w:p>
+    <w:p>
+      <w:r>
+        <w:t xml:space="preserve">pred.eu &lt;- </w:t>
+      </w:r>
+      <w:proofErr w:type="gramStart"/>
+      <w:r>
+        <w:t>forecast(</w:t>
+      </w:r>
+      <w:proofErr w:type="gramEnd"/>
+      <w:r>
+        <w:t>arima.eu.pre1, h = 8)</w:t>
+      </w:r>
+    </w:p>
+    <w:p>
+      <w:r>
+        <w:t>diff.pred.eu &lt;- pred.eu$mean - ts.eu[length(ts.eu-7</w:t>
+      </w:r>
+      <w:proofErr w:type="gramStart"/>
+      <w:r>
+        <w:t>):length</w:t>
+      </w:r>
+      <w:proofErr w:type="gramEnd"/>
+      <w:r>
+        <w:t>(ts.eu)]</w:t>
+      </w:r>
+    </w:p>
+    <w:p/>
+    <w:p>
+      <w:r>
+        <w:t>#EU plot suggests a gradually increasing intervention effect. This makes sense</w:t>
+      </w:r>
+    </w:p>
+    <w:p>
+      <w:r>
+        <w:t xml:space="preserve">#Intuitively </w:t>
+      </w:r>
+    </w:p>
+    <w:p/>
+    <w:p>
+      <w:r>
+        <w:t>plot(diff.pred.eu)</w:t>
+      </w:r>
+    </w:p>
+    <w:p>
+      <w:r>
+        <w:t xml:space="preserve">  </w:t>
+      </w:r>
+    </w:p>
+    <w:p>
+      <w:r>
+        <w:t xml:space="preserve">arima.eu &lt;- Arima (ts.eu, order = </w:t>
+      </w:r>
+      <w:proofErr w:type="gramStart"/>
+      <w:r>
+        <w:t>c(</w:t>
+      </w:r>
+      <w:proofErr w:type="gramEnd"/>
+      <w:r>
+        <w:t>2,0,3), seasonal = c(1,1,2), xreg = xreg,</w:t>
+      </w:r>
+    </w:p>
+    <w:p>
+      <w:r>
+        <w:t xml:space="preserve">                  </w:t>
+      </w:r>
+      <w:proofErr w:type="gramStart"/>
+      <w:r>
+        <w:t>include.mean</w:t>
+      </w:r>
+      <w:proofErr w:type="gramEnd"/>
+      <w:r>
+        <w:t xml:space="preserve"> = TRUE, include.drift = TRUE)</w:t>
+      </w:r>
+    </w:p>
+    <w:p>
+      <w:r>
+        <w:t>summary(arima.eu)</w:t>
+      </w:r>
+    </w:p>
+    <w:p/>
+    <w:p>
+      <w:r>
+        <w:t>autoplot(arima.eu$residuals) + theme_</w:t>
+      </w:r>
+      <w:proofErr w:type="gramStart"/>
+      <w:r>
+        <w:t>bw(</w:t>
+      </w:r>
+      <w:proofErr w:type="gramEnd"/>
+      <w:r>
+        <w:t>)+</w:t>
+      </w:r>
+    </w:p>
+    <w:p>
+      <w:r>
+        <w:t xml:space="preserve">  </w:t>
+      </w:r>
+      <w:proofErr w:type="gramStart"/>
+      <w:r>
+        <w:t>labs(</w:t>
+      </w:r>
+      <w:proofErr w:type="gramEnd"/>
+      <w:r>
+        <w:t>title="European Union: Intervention Analysis Residuals"  , subtitle="SARIMA (3,0,1)(0,1,2)[12]", y="", x="",</w:t>
+      </w:r>
+    </w:p>
+    <w:p>
+      <w:r>
+        <w:t xml:space="preserve">       caption=" Y = Forecasted Values - Realized Values</w:t>
+      </w:r>
+      <w:proofErr w:type="gramStart"/>
+      <w:r>
+        <w:t>")+</w:t>
+      </w:r>
+      <w:proofErr w:type="gramEnd"/>
+    </w:p>
+    <w:p>
+      <w:r>
+        <w:t xml:space="preserve">  </w:t>
+      </w:r>
+      <w:proofErr w:type="gramStart"/>
+      <w:r>
+        <w:t>theme(</w:t>
+      </w:r>
+      <w:proofErr w:type="gramEnd"/>
+      <w:r>
+        <w:t>plot.title = element_text( face = "bold", size = "19.5"))+</w:t>
+      </w:r>
+    </w:p>
+    <w:p>
+      <w:r>
+        <w:t xml:space="preserve">  </w:t>
+      </w:r>
+      <w:proofErr w:type="gramStart"/>
+      <w:r>
+        <w:t>theme(</w:t>
+      </w:r>
+      <w:proofErr w:type="gramEnd"/>
+      <w:r>
+        <w:t>plot.subtitle = element_text( face = "italic", size = "12"))+</w:t>
+      </w:r>
+    </w:p>
+    <w:p>
+      <w:r>
+        <w:t xml:space="preserve">  </w:t>
+      </w:r>
+      <w:proofErr w:type="gramStart"/>
+      <w:r>
+        <w:t>theme(</w:t>
+      </w:r>
+      <w:proofErr w:type="gramEnd"/>
+      <w:r>
+        <w:t>axis.text.x =element_text(size=13.5, vjust = -.75)</w:t>
+      </w:r>
+    </w:p>
+    <w:p>
+      <w:r>
+        <w:t xml:space="preserve">        , axis.</w:t>
+      </w:r>
+      <w:proofErr w:type="gramStart"/>
+      <w:r>
+        <w:t>text.y</w:t>
+      </w:r>
+      <w:proofErr w:type="gramEnd"/>
+      <w:r>
+        <w:t xml:space="preserve"> = element_text(size = 13.5 ),</w:t>
+      </w:r>
+    </w:p>
+    <w:p>
+      <w:r>
+        <w:t xml:space="preserve">        </w:t>
+      </w:r>
+      <w:proofErr w:type="gramStart"/>
+      <w:r>
+        <w:t>legend.title</w:t>
+      </w:r>
+      <w:proofErr w:type="gramEnd"/>
+      <w:r>
+        <w:t xml:space="preserve">=element_text(face = "bold",size=11), </w:t>
+      </w:r>
+    </w:p>
+    <w:p>
+      <w:r>
+        <w:t xml:space="preserve">        legend.text=element_</w:t>
+      </w:r>
+      <w:proofErr w:type="gramStart"/>
+      <w:r>
+        <w:t>text(</w:t>
+      </w:r>
+      <w:proofErr w:type="gramEnd"/>
+      <w:r>
+        <w:t>size=10, face = "bold"),</w:t>
+      </w:r>
+    </w:p>
+    <w:p>
+      <w:r>
+        <w:t xml:space="preserve">        </w:t>
+      </w:r>
+      <w:proofErr w:type="gramStart"/>
+      <w:r>
+        <w:t>plot.caption</w:t>
+      </w:r>
+      <w:proofErr w:type="gramEnd"/>
+      <w:r>
+        <w:t xml:space="preserve"> = element_text (size = 12))</w:t>
+      </w:r>
+    </w:p>
+    <w:p>
+      <w:r>
+        <w:t>acf(arima.eu$residuals)</w:t>
+      </w:r>
+    </w:p>
+    <w:p/>
+    <w:p>
+      <w:r>
+        <w:t>plot(ts.eu)</w:t>
+      </w:r>
+    </w:p>
+    <w:p>
+      <w:proofErr w:type="gramStart"/>
+      <w:r>
+        <w:t>lines(</w:t>
+      </w:r>
+      <w:proofErr w:type="gramEnd"/>
+      <w:r>
+        <w:t>arima.eu$fitted, type = "l", col = "red")</w:t>
+      </w:r>
+    </w:p>
+    <w:p/>
+    <w:p>
+      <w:r>
+        <w:t>################################################</w:t>
+      </w:r>
+    </w:p>
+    <w:p>
+      <w:r>
+        <w:t xml:space="preserve">#Model fit for Grand Total pre-intervention </w:t>
+      </w:r>
+    </w:p>
+    <w:p/>
+    <w:p>
+      <w:r>
+        <w:t xml:space="preserve">tot &lt;- </w:t>
+      </w:r>
+      <w:proofErr w:type="gramStart"/>
+      <w:r>
+        <w:t>df[</w:t>
+      </w:r>
+      <w:proofErr w:type="gramEnd"/>
+      <w:r>
+        <w:t>df$country == "GRAND TOTAL",]</w:t>
+      </w:r>
+    </w:p>
+    <w:p>
+      <w:r>
+        <w:t xml:space="preserve">tot.pre &lt;- </w:t>
+      </w:r>
+      <w:proofErr w:type="gramStart"/>
+      <w:r>
+        <w:t>tot[</w:t>
+      </w:r>
+      <w:proofErr w:type="gramEnd"/>
+      <w:r>
+        <w:t>tot$date &lt; "2018-04-01",]</w:t>
+      </w:r>
+    </w:p>
+    <w:p>
+      <w:r>
+        <w:t xml:space="preserve">ts.tot.pre &lt;- </w:t>
+      </w:r>
+      <w:proofErr w:type="gramStart"/>
+      <w:r>
+        <w:t>ts(</w:t>
+      </w:r>
+      <w:proofErr w:type="gramEnd"/>
+      <w:r>
+        <w:t>tot.pre$exports, frequency = 12)</w:t>
+      </w:r>
+    </w:p>
+    <w:p>
+      <w:r>
+        <w:t xml:space="preserve">ts.tot &lt;- </w:t>
+      </w:r>
+      <w:proofErr w:type="gramStart"/>
+      <w:r>
+        <w:t>ts(</w:t>
+      </w:r>
+      <w:proofErr w:type="gramEnd"/>
+      <w:r>
+        <w:t>tot$exports, frequency = 12)</w:t>
+      </w:r>
+    </w:p>
+    <w:p/>
+    <w:p>
+      <w:r>
+        <w:t xml:space="preserve">arima.tot.pre &lt;- </w:t>
+      </w:r>
+      <w:proofErr w:type="gramStart"/>
+      <w:r>
+        <w:t>auto.arima</w:t>
+      </w:r>
+      <w:proofErr w:type="gramEnd"/>
+      <w:r>
+        <w:t>(ts.tot.pre, trace = TRUE, seasonal = TRUE, allowdrift = TRUE, allowmean = TRUE)</w:t>
+      </w:r>
+    </w:p>
+    <w:p>
+      <w:proofErr w:type="gramStart"/>
+      <w:r>
+        <w:t>arima.tot.pre</w:t>
+      </w:r>
+      <w:proofErr w:type="gramEnd"/>
+      <w:r>
+        <w:t>1 &lt;- Arima(ts.tot.pre, order = c(1,0,0), seasonal = c(0,1,2),</w:t>
+      </w:r>
+    </w:p>
+    <w:p>
+      <w:r>
+        <w:t xml:space="preserve">   </w:t>
+      </w:r>
+      <w:proofErr w:type="gramStart"/>
+      <w:r>
+        <w:t>include.mean</w:t>
+      </w:r>
+      <w:proofErr w:type="gramEnd"/>
+      <w:r>
+        <w:t xml:space="preserve"> = TRUE, include.drift = TRUE)</w:t>
+      </w:r>
+    </w:p>
+    <w:p/>
+    <w:p>
+      <w:r>
+        <w:t>summary(arima.tot.pre)</w:t>
+      </w:r>
+    </w:p>
+    <w:p>
+      <w:r>
+        <w:lastRenderedPageBreak/>
+        <w:t>summary(</w:t>
+      </w:r>
+      <w:proofErr w:type="gramStart"/>
+      <w:r>
+        <w:t>arima.tot.pre</w:t>
+      </w:r>
+      <w:proofErr w:type="gramEnd"/>
+      <w:r>
+        <w:t>1)</w:t>
+      </w:r>
+    </w:p>
+    <w:p>
+      <w:r>
+        <w:t>autoplot(acf(arima.tot.pre$residuals))</w:t>
+      </w:r>
+    </w:p>
+    <w:p>
+      <w:r>
+        <w:t>plot(ts.tot.pre)</w:t>
+      </w:r>
+    </w:p>
+    <w:p>
+      <w:proofErr w:type="gramStart"/>
+      <w:r>
+        <w:t>lines(</w:t>
+      </w:r>
+      <w:proofErr w:type="gramEnd"/>
+      <w:r>
+        <w:t>arima.tot.pre$fitted, type = "l", col = "red")</w:t>
+      </w:r>
+    </w:p>
+    <w:p>
+      <w:proofErr w:type="gramStart"/>
+      <w:r>
+        <w:t>tot.post.pred</w:t>
+      </w:r>
+      <w:proofErr w:type="gramEnd"/>
+      <w:r>
+        <w:t xml:space="preserve"> &lt;- forecast(arima.tot.pre, h = 8)</w:t>
+      </w:r>
+    </w:p>
+    <w:p/>
+    <w:p>
+      <w:r>
+        <w:t xml:space="preserve">#Prediction from </w:t>
+      </w:r>
+      <w:proofErr w:type="gramStart"/>
+      <w:r>
+        <w:t>pre intervention</w:t>
+      </w:r>
+      <w:proofErr w:type="gramEnd"/>
+      <w:r>
+        <w:t>, suggests that the intervention should start</w:t>
+      </w:r>
+    </w:p>
+    <w:p>
+      <w:r>
+        <w:t xml:space="preserve"># in September. </w:t>
+      </w:r>
+    </w:p>
+    <w:p>
+      <w:r>
+        <w:t>post &lt;- tot$</w:t>
+      </w:r>
+      <w:proofErr w:type="gramStart"/>
+      <w:r>
+        <w:t>exports[</w:t>
+      </w:r>
+      <w:proofErr w:type="gramEnd"/>
+      <w:r>
+        <w:t>232:239]</w:t>
+      </w:r>
+    </w:p>
+    <w:p>
+      <w:proofErr w:type="gramStart"/>
+      <w:r>
+        <w:t>plot(</w:t>
+      </w:r>
+      <w:proofErr w:type="gramEnd"/>
+      <w:r>
+        <w:t>x = seq(1:8), tot.post.pred$mean , type = "l", col = "red")</w:t>
+      </w:r>
+    </w:p>
+    <w:p>
+      <w:proofErr w:type="gramStart"/>
+      <w:r>
+        <w:t>lines(</w:t>
+      </w:r>
+      <w:proofErr w:type="gramEnd"/>
+      <w:r>
+        <w:t>post, type = "l")</w:t>
+      </w:r>
+    </w:p>
+    <w:p/>
+    <w:p>
+      <w:r>
+        <w:t xml:space="preserve">pred.diff.tot &lt;- </w:t>
+      </w:r>
+      <w:proofErr w:type="gramStart"/>
+      <w:r>
+        <w:t>tot.post.pred</w:t>
+      </w:r>
+      <w:proofErr w:type="gramEnd"/>
+      <w:r>
+        <w:t>$mean - tot$exports[length(tot$exports - 7):length(tot$exports)]</w:t>
+      </w:r>
+    </w:p>
+    <w:p/>
+    <w:p>
+      <w:r>
+        <w:t>plot(pred.diff.tot)</w:t>
+      </w:r>
+    </w:p>
+    <w:p/>
+    <w:p>
+      <w:r>
+        <w:t xml:space="preserve">arima.tot &lt;- Arima (ts.tot, order = </w:t>
+      </w:r>
+      <w:proofErr w:type="gramStart"/>
+      <w:r>
+        <w:t>c(</w:t>
+      </w:r>
+      <w:proofErr w:type="gramEnd"/>
+      <w:r>
+        <w:t>2,0,3), seasonal = c(0,1,2),include.mean = TRUE,</w:t>
+      </w:r>
+    </w:p>
+    <w:p>
+      <w:r>
+        <w:t xml:space="preserve">  </w:t>
+      </w:r>
+      <w:proofErr w:type="gramStart"/>
+      <w:r>
+        <w:t>include.drift</w:t>
+      </w:r>
+      <w:proofErr w:type="gramEnd"/>
+      <w:r>
+        <w:t xml:space="preserve"> =  TRUE,  xreg = xreg)</w:t>
+      </w:r>
+    </w:p>
+    <w:p/>
+    <w:p/>
+    <w:p/>
+    <w:p>
+      <w:r>
+        <w:t>#### Fit intervention model</w:t>
+      </w:r>
+    </w:p>
+    <w:p/>
+    <w:p>
+      <w:r>
+        <w:t xml:space="preserve">arima.tot &lt;- Arima (ts.tot, order = </w:t>
+      </w:r>
+      <w:proofErr w:type="gramStart"/>
+      <w:r>
+        <w:t>c(</w:t>
+      </w:r>
+      <w:proofErr w:type="gramEnd"/>
+      <w:r>
+        <w:t>2,0,3), seasonal = c(0,1,2),include.mean = TRUE,</w:t>
+      </w:r>
+    </w:p>
+    <w:p>
+      <w:r>
+        <w:t xml:space="preserve">                    </w:t>
+      </w:r>
+      <w:proofErr w:type="gramStart"/>
+      <w:r>
+        <w:t>include.drift</w:t>
+      </w:r>
+      <w:proofErr w:type="gramEnd"/>
+      <w:r>
+        <w:t xml:space="preserve"> =  TRUE,  xreg = xreg)</w:t>
+      </w:r>
+    </w:p>
+    <w:p/>
+    <w:p>
+      <w:r>
+        <w:t>summary(arima.tot)</w:t>
+      </w:r>
+    </w:p>
+    <w:p>
+      <w:r>
+        <w:t>plot(arima.tot$residuals)</w:t>
+      </w:r>
+    </w:p>
+    <w:p/>
+    <w:p/>
+    <w:p>
+      <w:r>
+        <w:t xml:space="preserve">#Monthly soybean exports to EU and CHINA plot </w:t>
+      </w:r>
+    </w:p>
+    <w:p/>
+    <w:p>
+      <w:r>
+        <w:t xml:space="preserve">df1 &lt;- </w:t>
+      </w:r>
+      <w:proofErr w:type="gramStart"/>
+      <w:r>
+        <w:t>df[</w:t>
+      </w:r>
+      <w:proofErr w:type="gramEnd"/>
+      <w:r>
+        <w:t>!df$country == "GRAND TOTAL",]</w:t>
+      </w:r>
+    </w:p>
+    <w:p>
+      <w:r>
+        <w:t xml:space="preserve">p &lt;- </w:t>
+      </w:r>
+      <w:proofErr w:type="gramStart"/>
+      <w:r>
+        <w:t>ggplot(</w:t>
+      </w:r>
+      <w:proofErr w:type="gramEnd"/>
+      <w:r>
+        <w:t>df1, aes (x = date, y = exports, color = country))+</w:t>
+      </w:r>
+    </w:p>
+    <w:p>
+      <w:r>
+        <w:t xml:space="preserve">  geom_</w:t>
+      </w:r>
+      <w:proofErr w:type="gramStart"/>
+      <w:r>
+        <w:t>line(</w:t>
+      </w:r>
+      <w:proofErr w:type="gramEnd"/>
+      <w:r>
+        <w:t>stat = "identity")+</w:t>
+      </w:r>
+    </w:p>
+    <w:p>
+      <w:r>
+        <w:t xml:space="preserve">  theme_</w:t>
+      </w:r>
+      <w:proofErr w:type="gramStart"/>
+      <w:r>
+        <w:t>bw(</w:t>
+      </w:r>
+      <w:proofErr w:type="gramEnd"/>
+      <w:r>
+        <w:t xml:space="preserve">) + </w:t>
+      </w:r>
+    </w:p>
+    <w:p>
+      <w:proofErr w:type="gramStart"/>
+      <w:r>
+        <w:t>labs(</w:t>
+      </w:r>
+      <w:proofErr w:type="gramEnd"/>
+      <w:r>
+        <w:t>title="Monthly Soybean Exports to China and EU", subtitle="Metric Tons", y="", x="",</w:t>
+      </w:r>
+    </w:p>
+    <w:p>
+      <w:r>
+        <w:t xml:space="preserve">    caption="Source: Foreign Agriculture Service, Export Query System</w:t>
+      </w:r>
+      <w:proofErr w:type="gramStart"/>
+      <w:r>
+        <w:t>")+</w:t>
+      </w:r>
+      <w:proofErr w:type="gramEnd"/>
+    </w:p>
+    <w:p>
+      <w:r>
+        <w:t xml:space="preserve">  </w:t>
+      </w:r>
+      <w:proofErr w:type="gramStart"/>
+      <w:r>
+        <w:t>theme(</w:t>
+      </w:r>
+      <w:proofErr w:type="gramEnd"/>
+      <w:r>
+        <w:t>plot.title = element_text( face = "bold", size = "19.5"))+</w:t>
+      </w:r>
+    </w:p>
+    <w:p>
+      <w:r>
+        <w:t xml:space="preserve">  </w:t>
+      </w:r>
+      <w:proofErr w:type="gramStart"/>
+      <w:r>
+        <w:t>theme(</w:t>
+      </w:r>
+      <w:proofErr w:type="gramEnd"/>
+      <w:r>
+        <w:t>plot.subtitle = element_text( face = "italic", size = "12"))+</w:t>
+      </w:r>
+    </w:p>
+    <w:p>
+      <w:r>
+        <w:t xml:space="preserve">  </w:t>
+      </w:r>
+      <w:proofErr w:type="gramStart"/>
+      <w:r>
+        <w:t>theme(</w:t>
+      </w:r>
+      <w:proofErr w:type="gramEnd"/>
+      <w:r>
+        <w:t>plot.caption = element_text(size = 13))+</w:t>
+      </w:r>
+    </w:p>
+    <w:p>
+      <w:r>
+        <w:t xml:space="preserve">  </w:t>
+      </w:r>
+      <w:proofErr w:type="gramStart"/>
+      <w:r>
+        <w:t>theme(</w:t>
+      </w:r>
+      <w:proofErr w:type="gramEnd"/>
+      <w:r>
+        <w:t>axis.text.x =element_text(size=13.5, vjust = -.75)</w:t>
+      </w:r>
+    </w:p>
+    <w:p>
+      <w:r>
+        <w:t xml:space="preserve">        , axis.</w:t>
+      </w:r>
+      <w:proofErr w:type="gramStart"/>
+      <w:r>
+        <w:t>text.y</w:t>
+      </w:r>
+      <w:proofErr w:type="gramEnd"/>
+      <w:r>
+        <w:t xml:space="preserve"> = element_text(size = 13.5 ),</w:t>
+      </w:r>
+    </w:p>
+    <w:p>
+      <w:r>
+        <w:t xml:space="preserve">        </w:t>
+      </w:r>
+      <w:proofErr w:type="gramStart"/>
+      <w:r>
+        <w:t>legend.title</w:t>
+      </w:r>
+      <w:proofErr w:type="gramEnd"/>
+      <w:r>
+        <w:t xml:space="preserve">=element_text(face = "bold",size=11), </w:t>
+      </w:r>
+    </w:p>
+    <w:p>
+      <w:r>
+        <w:lastRenderedPageBreak/>
+        <w:t xml:space="preserve">        legend.text=element_</w:t>
+      </w:r>
+      <w:proofErr w:type="gramStart"/>
+      <w:r>
+        <w:t>text(</w:t>
+      </w:r>
+      <w:proofErr w:type="gramEnd"/>
+      <w:r>
+        <w:t>size=10, face = "bold"))+</w:t>
+      </w:r>
+    </w:p>
+    <w:p>
+      <w:r>
+        <w:t xml:space="preserve">   </w:t>
+      </w:r>
+      <w:proofErr w:type="gramStart"/>
+      <w:r>
+        <w:t>theme(</w:t>
+      </w:r>
+      <w:proofErr w:type="gramEnd"/>
+      <w:r>
+        <w:t>legend.position = c(.15,.75))+</w:t>
+      </w:r>
+    </w:p>
+    <w:p>
+      <w:r>
+        <w:t xml:space="preserve">  scale_color_</w:t>
+      </w:r>
+      <w:proofErr w:type="gramStart"/>
+      <w:r>
+        <w:t>manual(</w:t>
+      </w:r>
+      <w:proofErr w:type="gramEnd"/>
+      <w:r>
+        <w:t>labels = c("China", "EU"), values = c("blue", "red"))+</w:t>
+      </w:r>
+    </w:p>
+    <w:p>
+      <w:r>
+        <w:t xml:space="preserve">  labs(color='')</w:t>
+      </w:r>
+    </w:p>
+    <w:p>
+      <w:r>
+        <w:t>p</w:t>
+      </w:r>
+    </w:p>
+    <w:p/>
+    <w:p/>
+    <w:p>
+      <w:r>
+        <w:t xml:space="preserve">#Total Monthly Soybean Exports Plot </w:t>
+      </w:r>
+    </w:p>
+    <w:p/>
+    <w:p>
+      <w:proofErr w:type="gramStart"/>
+      <w:r>
+        <w:t>ggplot(</w:t>
+      </w:r>
+      <w:proofErr w:type="gramEnd"/>
+      <w:r>
+        <w:t>tot, aes(x = date, y = exports))+</w:t>
+      </w:r>
+    </w:p>
+    <w:p>
+      <w:r>
+        <w:t xml:space="preserve">  geom_</w:t>
+      </w:r>
+      <w:proofErr w:type="gramStart"/>
+      <w:r>
+        <w:t>line(</w:t>
+      </w:r>
+      <w:proofErr w:type="gramEnd"/>
+      <w:r>
+        <w:t>)+</w:t>
+      </w:r>
+    </w:p>
+    <w:p>
+      <w:r>
+        <w:t xml:space="preserve">  theme_</w:t>
+      </w:r>
+      <w:proofErr w:type="gramStart"/>
+      <w:r>
+        <w:t>bw(</w:t>
+      </w:r>
+      <w:proofErr w:type="gramEnd"/>
+      <w:r>
+        <w:t>)+</w:t>
+      </w:r>
+    </w:p>
+    <w:p>
+      <w:r>
+        <w:t xml:space="preserve">  </w:t>
+      </w:r>
+      <w:proofErr w:type="gramStart"/>
+      <w:r>
+        <w:t>labs(</w:t>
+      </w:r>
+      <w:proofErr w:type="gramEnd"/>
+      <w:r>
+        <w:t>title="US Total Monthly Soybean Exports", subtitle="Metric Tons", y="", x="",</w:t>
+      </w:r>
+    </w:p>
+    <w:p>
+      <w:r>
+        <w:t xml:space="preserve">       caption="Source: Foreign Agriculture Service, Export Query System</w:t>
+      </w:r>
+      <w:proofErr w:type="gramStart"/>
+      <w:r>
+        <w:t>")+</w:t>
+      </w:r>
+      <w:proofErr w:type="gramEnd"/>
+    </w:p>
+    <w:p>
+      <w:r>
+        <w:t xml:space="preserve">  </w:t>
+      </w:r>
+      <w:proofErr w:type="gramStart"/>
+      <w:r>
+        <w:t>theme(</w:t>
+      </w:r>
+      <w:proofErr w:type="gramEnd"/>
+      <w:r>
+        <w:t>plot.title = element_text( face = "bold", size = "19.5"))+</w:t>
+      </w:r>
+    </w:p>
+    <w:p>
+      <w:r>
+        <w:t xml:space="preserve">  </w:t>
+      </w:r>
+      <w:proofErr w:type="gramStart"/>
+      <w:r>
+        <w:t>theme(</w:t>
+      </w:r>
+      <w:proofErr w:type="gramEnd"/>
+      <w:r>
+        <w:t>plot.subtitle = element_text( face = "italic", size = "12"))+</w:t>
+      </w:r>
+    </w:p>
+    <w:p>
+      <w:r>
+        <w:t xml:space="preserve">  #</w:t>
+      </w:r>
+      <w:proofErr w:type="gramStart"/>
+      <w:r>
+        <w:t>theme(</w:t>
+      </w:r>
+      <w:proofErr w:type="gramEnd"/>
+      <w:r>
+        <w:t>plot.caption = element_text(size = 13))+</w:t>
+      </w:r>
+    </w:p>
+    <w:p>
+      <w:r>
+        <w:t xml:space="preserve">  </w:t>
+      </w:r>
+      <w:proofErr w:type="gramStart"/>
+      <w:r>
+        <w:t>theme(</w:t>
+      </w:r>
+      <w:proofErr w:type="gramEnd"/>
+      <w:r>
+        <w:t>axis.text.x =element_text(size=13.5, vjust = -.75)</w:t>
+      </w:r>
+    </w:p>
+    <w:p>
+      <w:r>
+        <w:t xml:space="preserve">        , axis.</w:t>
+      </w:r>
+      <w:proofErr w:type="gramStart"/>
+      <w:r>
+        <w:t>text.y</w:t>
+      </w:r>
+      <w:proofErr w:type="gramEnd"/>
+      <w:r>
+        <w:t xml:space="preserve"> = element_text(size = 13.5 ),</w:t>
+      </w:r>
+    </w:p>
+    <w:p>
+      <w:r>
+        <w:t xml:space="preserve">        </w:t>
+      </w:r>
+      <w:proofErr w:type="gramStart"/>
+      <w:r>
+        <w:t>legend.title</w:t>
+      </w:r>
+      <w:proofErr w:type="gramEnd"/>
+      <w:r>
+        <w:t xml:space="preserve">=element_text(face = "bold",size=11), </w:t>
+      </w:r>
+    </w:p>
+    <w:p>
+      <w:r>
+        <w:t xml:space="preserve">        legend.text=element_</w:t>
+      </w:r>
+      <w:proofErr w:type="gramStart"/>
+      <w:r>
+        <w:t>text(</w:t>
+      </w:r>
+      <w:proofErr w:type="gramEnd"/>
+      <w:r>
+        <w:t>size=10, face = "bold"),</w:t>
+      </w:r>
+    </w:p>
+    <w:p>
+      <w:r>
+        <w:t xml:space="preserve">        </w:t>
+      </w:r>
+      <w:proofErr w:type="gramStart"/>
+      <w:r>
+        <w:t>plot.caption</w:t>
+      </w:r>
+      <w:proofErr w:type="gramEnd"/>
+      <w:r>
+        <w:t xml:space="preserve"> = element_text (size = 12))+</w:t>
+      </w:r>
+    </w:p>
+    <w:p>
+      <w:r>
+        <w:t xml:space="preserve">  </w:t>
+      </w:r>
+      <w:proofErr w:type="gramStart"/>
+      <w:r>
+        <w:t>labs(</w:t>
+      </w:r>
+      <w:proofErr w:type="gramEnd"/>
+      <w:r>
+        <w:t>color='Export Destination')</w:t>
+      </w:r>
+    </w:p>
+    <w:p/>
+    <w:p>
+      <w:r>
+        <w:t>#Total Exports Series Model residuals</w:t>
+      </w:r>
+    </w:p>
+    <w:p/>
+    <w:p>
+      <w:r>
+        <w:t>autoplot(arima.tot$residuals) + theme_</w:t>
+      </w:r>
+      <w:proofErr w:type="gramStart"/>
+      <w:r>
+        <w:t>bw(</w:t>
+      </w:r>
+      <w:proofErr w:type="gramEnd"/>
+      <w:r>
+        <w:t>)+</w:t>
+      </w:r>
+    </w:p>
+    <w:p>
+      <w:r>
+        <w:t xml:space="preserve">  </w:t>
+      </w:r>
+      <w:proofErr w:type="gramStart"/>
+      <w:r>
+        <w:t>labs(</w:t>
+      </w:r>
+      <w:proofErr w:type="gramEnd"/>
+      <w:r>
+        <w:t>title="Total Exports Residual Series"  , subtitle="SARIMA (2,0,3)(0,1,2)[12]", y="", x="",</w:t>
+      </w:r>
+    </w:p>
+    <w:p>
+      <w:r>
+        <w:t xml:space="preserve">       caption="</w:t>
+      </w:r>
+      <w:proofErr w:type="gramStart"/>
+      <w:r>
+        <w:t>")+</w:t>
+      </w:r>
+      <w:proofErr w:type="gramEnd"/>
+    </w:p>
+    <w:p>
+      <w:r>
+        <w:t xml:space="preserve">  </w:t>
+      </w:r>
+      <w:proofErr w:type="gramStart"/>
+      <w:r>
+        <w:t>theme(</w:t>
+      </w:r>
+      <w:proofErr w:type="gramEnd"/>
+      <w:r>
+        <w:t>plot.title = element_text( face = "bold", size = "19.5"))+</w:t>
+      </w:r>
+    </w:p>
+    <w:p>
+      <w:r>
+        <w:t xml:space="preserve">  </w:t>
+      </w:r>
+      <w:proofErr w:type="gramStart"/>
+      <w:r>
+        <w:t>theme(</w:t>
+      </w:r>
+      <w:proofErr w:type="gramEnd"/>
+      <w:r>
+        <w:t>plot.subtitle = element_text( face = "italic", size = "12"))+</w:t>
+      </w:r>
+    </w:p>
+    <w:p>
+      <w:r>
+        <w:t xml:space="preserve">  </w:t>
+      </w:r>
+      <w:proofErr w:type="gramStart"/>
+      <w:r>
+        <w:t>theme(</w:t>
+      </w:r>
+      <w:proofErr w:type="gramEnd"/>
+      <w:r>
+        <w:t>axis.text.x =element_text(size=13.5, vjust = -.75)</w:t>
+      </w:r>
+    </w:p>
+    <w:p>
+      <w:r>
+        <w:t xml:space="preserve">        , axis.</w:t>
+      </w:r>
+      <w:proofErr w:type="gramStart"/>
+      <w:r>
+        <w:t>text.y</w:t>
+      </w:r>
+      <w:proofErr w:type="gramEnd"/>
+      <w:r>
+        <w:t xml:space="preserve"> = element_text(size = 13.5 ),</w:t>
+      </w:r>
+    </w:p>
+    <w:p>
+      <w:r>
+        <w:t xml:space="preserve">        </w:t>
+      </w:r>
+      <w:proofErr w:type="gramStart"/>
+      <w:r>
+        <w:t>legend.title</w:t>
+      </w:r>
+      <w:proofErr w:type="gramEnd"/>
+      <w:r>
+        <w:t xml:space="preserve">=element_text(face = "bold",size=11), </w:t>
+      </w:r>
+    </w:p>
+    <w:p>
+      <w:r>
+        <w:t xml:space="preserve">        legend.text=element_</w:t>
+      </w:r>
+      <w:proofErr w:type="gramStart"/>
+      <w:r>
+        <w:t>text(</w:t>
+      </w:r>
+      <w:proofErr w:type="gramEnd"/>
+      <w:r>
+        <w:t>size=10, face = "bold"),</w:t>
+      </w:r>
+    </w:p>
+    <w:p>
+      <w:r>
+        <w:t xml:space="preserve">        </w:t>
+      </w:r>
+      <w:proofErr w:type="gramStart"/>
+      <w:r>
+        <w:t>plot.caption</w:t>
+      </w:r>
+      <w:proofErr w:type="gramEnd"/>
+      <w:r>
+        <w:t xml:space="preserve"> = element_text (size = 12))</w:t>
+      </w:r>
+    </w:p>
+    <w:p>
+      <w:r>
+        <w:t>acf(arima.tot$residuals)</w:t>
+      </w:r>
+    </w:p>
+    <w:p/>
+    <w:p/>
+    <w:p>
+      <w:r>
+        <w:t xml:space="preserve">#Exports to China series Residuals </w:t>
+      </w:r>
+    </w:p>
+    <w:p/>
+    <w:p>
+      <w:r>
+        <w:t>autoplot(arima.chn$residuals) + theme_</w:t>
+      </w:r>
+      <w:proofErr w:type="gramStart"/>
+      <w:r>
+        <w:t>bw(</w:t>
+      </w:r>
+      <w:proofErr w:type="gramEnd"/>
+      <w:r>
+        <w:t>)+</w:t>
+      </w:r>
+    </w:p>
+    <w:p>
+      <w:r>
+        <w:t xml:space="preserve">  </w:t>
+      </w:r>
+      <w:proofErr w:type="gramStart"/>
+      <w:r>
+        <w:t>labs(</w:t>
+      </w:r>
+      <w:proofErr w:type="gramEnd"/>
+      <w:r>
+        <w:t>title="Exports to China Residual Series"  , subtitle="SARIMA (1,0,0)(0,1,2)[12]", y="", x="",</w:t>
+      </w:r>
+    </w:p>
+    <w:p>
+      <w:r>
+        <w:t xml:space="preserve">       caption="</w:t>
+      </w:r>
+      <w:proofErr w:type="gramStart"/>
+      <w:r>
+        <w:t>")+</w:t>
+      </w:r>
+      <w:proofErr w:type="gramEnd"/>
+    </w:p>
+    <w:p>
+      <w:r>
+        <w:lastRenderedPageBreak/>
+        <w:t xml:space="preserve">  </w:t>
+      </w:r>
+      <w:proofErr w:type="gramStart"/>
+      <w:r>
+        <w:t>theme(</w:t>
+      </w:r>
+      <w:proofErr w:type="gramEnd"/>
+      <w:r>
+        <w:t>plot.title = element_text( face = "bold", size = "19.5"))+</w:t>
+      </w:r>
+    </w:p>
+    <w:p>
+      <w:r>
+        <w:t xml:space="preserve">  </w:t>
+      </w:r>
+      <w:proofErr w:type="gramStart"/>
+      <w:r>
+        <w:t>theme(</w:t>
+      </w:r>
+      <w:proofErr w:type="gramEnd"/>
+      <w:r>
+        <w:t>plot.subtitle = element_text( face = "italic", size = "12"))+</w:t>
+      </w:r>
+    </w:p>
+    <w:p>
+      <w:r>
+        <w:t xml:space="preserve">  </w:t>
+      </w:r>
+      <w:proofErr w:type="gramStart"/>
+      <w:r>
+        <w:t>theme(</w:t>
+      </w:r>
+      <w:proofErr w:type="gramEnd"/>
+      <w:r>
+        <w:t>axis.text.x =element_text(size=13.5, vjust = -.75)</w:t>
+      </w:r>
+    </w:p>
+    <w:p>
+      <w:r>
+        <w:t xml:space="preserve">        , axis.</w:t>
+      </w:r>
+      <w:proofErr w:type="gramStart"/>
+      <w:r>
+        <w:t>text.y</w:t>
+      </w:r>
+      <w:proofErr w:type="gramEnd"/>
+      <w:r>
+        <w:t xml:space="preserve"> = element_text(size = 13.5 ),</w:t>
+      </w:r>
+    </w:p>
+    <w:p>
+      <w:r>
+        <w:t xml:space="preserve">        </w:t>
+      </w:r>
+      <w:proofErr w:type="gramStart"/>
+      <w:r>
+        <w:t>legend.title</w:t>
+      </w:r>
+      <w:proofErr w:type="gramEnd"/>
+      <w:r>
+        <w:t xml:space="preserve">=element_text(face = "bold",size=11), </w:t>
+      </w:r>
+    </w:p>
+    <w:p>
+      <w:r>
+        <w:t xml:space="preserve">        legend.text=element_</w:t>
+      </w:r>
+      <w:proofErr w:type="gramStart"/>
+      <w:r>
+        <w:t>text(</w:t>
+      </w:r>
+      <w:proofErr w:type="gramEnd"/>
+      <w:r>
+        <w:t>size=10, face = "bold"),</w:t>
+      </w:r>
+    </w:p>
+    <w:p>
+      <w:r>
+        <w:t xml:space="preserve">        </w:t>
+      </w:r>
+      <w:proofErr w:type="gramStart"/>
+      <w:r>
+        <w:t>plot.caption</w:t>
+      </w:r>
+      <w:proofErr w:type="gramEnd"/>
+      <w:r>
+        <w:t xml:space="preserve"> = element_text (size = 12))</w:t>
+      </w:r>
+    </w:p>
+    <w:p/>
+    <w:p>
+      <w:r>
+        <w:t xml:space="preserve">#Exports to EU model residuals </w:t>
+      </w:r>
+    </w:p>
+    <w:p>
+      <w:r>
+        <w:t>autoplot(arima.eu$residuals) + theme_</w:t>
+      </w:r>
+      <w:proofErr w:type="gramStart"/>
+      <w:r>
+        <w:t>bw(</w:t>
+      </w:r>
+      <w:proofErr w:type="gramEnd"/>
+      <w:r>
+        <w:t>)+</w:t>
+      </w:r>
+    </w:p>
+    <w:p>
+      <w:r>
+        <w:t xml:space="preserve">  </w:t>
+      </w:r>
+      <w:proofErr w:type="gramStart"/>
+      <w:r>
+        <w:t>labs(</w:t>
+      </w:r>
+      <w:proofErr w:type="gramEnd"/>
+      <w:r>
+        <w:t>title="Exports to EU: Intervention Analysis Residuals"  , subtitle="SARIMA (2,0,3)(0,1,2)[12]", y="", x="",</w:t>
+      </w:r>
+    </w:p>
+    <w:p>
+      <w:r>
+        <w:t xml:space="preserve">       caption=" Y = Forecasted Values - Realized Values</w:t>
+      </w:r>
+      <w:proofErr w:type="gramStart"/>
+      <w:r>
+        <w:t>")+</w:t>
+      </w:r>
+      <w:proofErr w:type="gramEnd"/>
+    </w:p>
+    <w:p>
+      <w:r>
+        <w:t xml:space="preserve">  </w:t>
+      </w:r>
+      <w:proofErr w:type="gramStart"/>
+      <w:r>
+        <w:t>theme(</w:t>
+      </w:r>
+      <w:proofErr w:type="gramEnd"/>
+      <w:r>
+        <w:t>plot.title = element_text( face = "bold", size = "19.5"))+</w:t>
+      </w:r>
+    </w:p>
+    <w:p>
+      <w:r>
+        <w:t xml:space="preserve">  </w:t>
+      </w:r>
+      <w:proofErr w:type="gramStart"/>
+      <w:r>
+        <w:t>theme(</w:t>
+      </w:r>
+      <w:proofErr w:type="gramEnd"/>
+      <w:r>
+        <w:t>plot.subtitle = element_text( face = "italic", size = "12"))+</w:t>
+      </w:r>
+    </w:p>
+    <w:p>
+      <w:r>
+        <w:t xml:space="preserve">  </w:t>
+      </w:r>
+      <w:proofErr w:type="gramStart"/>
+      <w:r>
+        <w:t>theme(</w:t>
+      </w:r>
+      <w:proofErr w:type="gramEnd"/>
+      <w:r>
+        <w:t>axis.text.x =element_text(size=13.5, vjust = -.75)</w:t>
+      </w:r>
+    </w:p>
+    <w:p>
+      <w:r>
+        <w:t xml:space="preserve">        , axis.</w:t>
+      </w:r>
+      <w:proofErr w:type="gramStart"/>
+      <w:r>
+        <w:t>text.y</w:t>
+      </w:r>
+      <w:proofErr w:type="gramEnd"/>
+      <w:r>
+        <w:t xml:space="preserve"> = element_text(size = 13.5 ),</w:t>
+      </w:r>
+    </w:p>
+    <w:p>
+      <w:r>
+        <w:t xml:space="preserve">        </w:t>
+      </w:r>
+      <w:proofErr w:type="gramStart"/>
+      <w:r>
+        <w:t>legend.title</w:t>
+      </w:r>
+      <w:proofErr w:type="gramEnd"/>
+      <w:r>
+        <w:t xml:space="preserve">=element_text(face = "bold",size=11), </w:t>
+      </w:r>
+    </w:p>
+    <w:p>
+      <w:r>
+        <w:t xml:space="preserve">        legend.text=element_</w:t>
+      </w:r>
+      <w:proofErr w:type="gramStart"/>
+      <w:r>
+        <w:t>text(</w:t>
+      </w:r>
+      <w:proofErr w:type="gramEnd"/>
+      <w:r>
+        <w:t>size=10, face = "bold"),</w:t>
+      </w:r>
+    </w:p>
+    <w:p>
+      <w:r>
+        <w:t xml:space="preserve">       </w:t>
+      </w:r>
+      <w:proofErr w:type="gramStart"/>
+      <w:r>
+        <w:t>plot.caption</w:t>
+      </w:r>
+      <w:proofErr w:type="gramEnd"/>
+      <w:r>
+        <w:t xml:space="preserve"> = element_text (size = 12))</w:t>
+      </w:r>
+    </w:p>
+    <w:p/>
+    <w:p/>
+    <w:p/>
+    <w:p/>
+    <w:p/>
+    <w:p/>
+    <w:p/>
+    <w:p/>
+    <w:p/>
+    <w:p/>
+    <w:p/>
+    <w:p/>
+    <w:p/>
+    <w:p/>
+    <w:p/>
+    <w:p/>
+    <w:p/>
+    <w:p/>
+    <w:p/>
+    <w:p/>
+    <w:p/>
+    <w:p/>
+    <w:p/>
+    <w:p/>
+    <w:p>
+      <w:r>
+        <w:lastRenderedPageBreak/>
+        <w:t xml:space="preserve"># TITLE: Price Series Analysis </w:t>
+      </w:r>
+    </w:p>
+    <w:p>
+      <w:r>
+        <w:t>#Author: Christopher Montgomery</w:t>
+      </w:r>
+    </w:p>
+    <w:p>
+      <w:r>
+        <w:t>#Last Revised: 12/12/2018</w:t>
+      </w:r>
+    </w:p>
+    <w:p/>
+    <w:p/>
+    <w:p>
+      <w:r>
+        <w:t>#Here are some libraries we will be needing</w:t>
+      </w:r>
+    </w:p>
+    <w:p/>
+    <w:p>
+      <w:r>
+        <w:t>library("Quandl")</w:t>
+      </w:r>
+    </w:p>
+    <w:p>
+      <w:r>
+        <w:t>library("dplyr")</w:t>
+      </w:r>
+    </w:p>
+    <w:p>
+      <w:r>
+        <w:t>library("ggplot2")</w:t>
+      </w:r>
+    </w:p>
+    <w:p>
+      <w:r>
+        <w:t>library("lubridate")</w:t>
+      </w:r>
+    </w:p>
+    <w:p>
+      <w:r>
+        <w:t>library("ggfortify")</w:t>
+      </w:r>
+    </w:p>
+    <w:p>
+      <w:r>
+        <w:t>library("tidyr")</w:t>
+      </w:r>
+    </w:p>
+    <w:p>
+      <w:r>
+        <w:t>library("tseries")</w:t>
+      </w:r>
+    </w:p>
+    <w:p>
+      <w:r>
+        <w:t>library("forecast")</w:t>
+      </w:r>
+    </w:p>
+    <w:p>
+      <w:r>
+        <w:t>library("ggfortify")</w:t>
+      </w:r>
+    </w:p>
+    <w:p/>
+    <w:p>
+      <w:r>
+        <w:t>#Brazil soybean prices per 60kg bag USD</w:t>
+      </w:r>
+    </w:p>
+    <w:p/>
+    <w:p>
+      <w:r>
+        <w:t>Quandl.api_key("1G_nWZYYtdegKrybsgz4")</w:t>
+      </w:r>
+    </w:p>
+    <w:p>
+      <w:r>
+        <w:t>bra &lt;- Quandl("CEPEA/SOYBEAN")</w:t>
+      </w:r>
+    </w:p>
+    <w:p>
+      <w:r>
+        <w:t xml:space="preserve">bra &lt;- </w:t>
+      </w:r>
+      <w:proofErr w:type="gramStart"/>
+      <w:r>
+        <w:t>bra[</w:t>
+      </w:r>
+      <w:proofErr w:type="gramEnd"/>
+      <w:r>
+        <w:t>,1:2]</w:t>
+      </w:r>
+    </w:p>
+    <w:p>
+      <w:r>
+        <w:t xml:space="preserve">colnames(bra) &lt;- </w:t>
+      </w:r>
+      <w:proofErr w:type="gramStart"/>
+      <w:r>
+        <w:t>c(</w:t>
+      </w:r>
+      <w:proofErr w:type="gramEnd"/>
+      <w:r>
+        <w:t>"date", "price")</w:t>
+      </w:r>
+    </w:p>
+    <w:p>
+      <w:r>
+        <w:t>bra$origin &lt;- "BRA"</w:t>
+      </w:r>
+    </w:p>
+    <w:p/>
+    <w:p>
+      <w:r>
+        <w:t>#bushel of soybeans = 60 pounds. 1 KG = 2.20462 pounds Convert brazil prices to bushels</w:t>
+      </w:r>
+    </w:p>
+    <w:p>
+      <w:r>
+        <w:t>bra$price &lt;- bra$price / 2.20462</w:t>
+      </w:r>
+    </w:p>
+    <w:p/>
+    <w:p>
+      <w:r>
+        <w:t xml:space="preserve">#US soybean prices per bushel </w:t>
+      </w:r>
+    </w:p>
+    <w:p>
+      <w:r>
+        <w:t>us &lt;- Quandl("TFGRAIN/SOYBEANS")</w:t>
+      </w:r>
+    </w:p>
+    <w:p>
+      <w:r>
+        <w:t>us &lt;- us [,1:2]</w:t>
+      </w:r>
+    </w:p>
+    <w:p>
+      <w:r>
+        <w:t>colnames(us) &lt;- c("date","price")</w:t>
+      </w:r>
+    </w:p>
+    <w:p>
+      <w:r>
+        <w:t>us$origin &lt;- "USA"</w:t>
+      </w:r>
+    </w:p>
+    <w:p>
+      <w:r>
+        <w:t>#us$price &lt;- log(us$price)</w:t>
+      </w:r>
+    </w:p>
+    <w:p/>
+    <w:p>
+      <w:r>
+        <w:t>#This ensures our data covers the same lengths of time</w:t>
+      </w:r>
+    </w:p>
+    <w:p>
+      <w:r>
+        <w:t xml:space="preserve">bra &lt;- </w:t>
+      </w:r>
+      <w:proofErr w:type="gramStart"/>
+      <w:r>
+        <w:t>bra[</w:t>
+      </w:r>
+      <w:proofErr w:type="gramEnd"/>
+      <w:r>
+        <w:t>bra$date %in% us$date,]</w:t>
+      </w:r>
+    </w:p>
+    <w:p>
+      <w:r>
+        <w:t xml:space="preserve">us &lt;- </w:t>
+      </w:r>
+      <w:proofErr w:type="gramStart"/>
+      <w:r>
+        <w:t>us[</w:t>
+      </w:r>
+      <w:proofErr w:type="gramEnd"/>
+      <w:r>
+        <w:t>us$date %in% bra$date,]</w:t>
+      </w:r>
+    </w:p>
+    <w:p/>
+    <w:p>
+      <w:r>
+        <w:t xml:space="preserve">#Merge Frames. </w:t>
+      </w:r>
+      <w:proofErr w:type="gramStart"/>
+      <w:r>
+        <w:t>df.wide</w:t>
+      </w:r>
+      <w:proofErr w:type="gramEnd"/>
+      <w:r>
+        <w:t xml:space="preserve"> houses data in wide format </w:t>
+      </w:r>
+    </w:p>
+    <w:p>
+      <w:r>
+        <w:t xml:space="preserve">df &lt;- </w:t>
+      </w:r>
+      <w:proofErr w:type="gramStart"/>
+      <w:r>
+        <w:t>rbind(</w:t>
+      </w:r>
+      <w:proofErr w:type="gramEnd"/>
+      <w:r>
+        <w:t>us, bra)</w:t>
+      </w:r>
+    </w:p>
+    <w:p>
+      <w:r>
+        <w:t xml:space="preserve">df &lt;- </w:t>
+      </w:r>
+      <w:proofErr w:type="gramStart"/>
+      <w:r>
+        <w:t>spread(</w:t>
+      </w:r>
+      <w:proofErr w:type="gramEnd"/>
+      <w:r>
+        <w:t>df, origin, price)</w:t>
+      </w:r>
+    </w:p>
+    <w:p>
+      <w:r>
+        <w:t>df$spread &lt;- df$USA - df$BRA</w:t>
+      </w:r>
+    </w:p>
+    <w:p>
+      <w:r>
+        <w:t xml:space="preserve">df &lt;- </w:t>
+      </w:r>
+      <w:proofErr w:type="gramStart"/>
+      <w:r>
+        <w:t>na.omit</w:t>
+      </w:r>
+      <w:proofErr w:type="gramEnd"/>
+      <w:r>
+        <w:t>(df)</w:t>
+      </w:r>
+    </w:p>
+    <w:p/>
+    <w:p>
+      <w:proofErr w:type="gramStart"/>
+      <w:r>
+        <w:t>plot(</w:t>
+      </w:r>
+      <w:proofErr w:type="gramEnd"/>
+      <w:r>
+        <w:t>df$spread, type = "l")</w:t>
+      </w:r>
+    </w:p>
+    <w:p>
+      <w:r>
+        <w:t>test&lt;- df$USA</w:t>
+      </w:r>
+    </w:p>
+    <w:p/>
+    <w:p>
+      <w:r>
+        <w:t xml:space="preserve">#This plot shows the </w:t>
+      </w:r>
+      <w:proofErr w:type="gramStart"/>
+      <w:r>
+        <w:t>two price</w:t>
+      </w:r>
+      <w:proofErr w:type="gramEnd"/>
+      <w:r>
+        <w:t xml:space="preserve"> series and spread. It's </w:t>
+      </w:r>
+      <w:proofErr w:type="gramStart"/>
+      <w:r>
+        <w:t>pretty clear</w:t>
+      </w:r>
+      <w:proofErr w:type="gramEnd"/>
+      <w:r>
+        <w:t xml:space="preserve"> that we see significant co-movement</w:t>
+      </w:r>
+    </w:p>
+    <w:p/>
+    <w:p>
+      <w:proofErr w:type="gramStart"/>
+      <w:r>
+        <w:t>ggplot(</w:t>
+      </w:r>
+      <w:proofErr w:type="gramEnd"/>
+      <w:r>
+        <w:t>df, aes(x = date, y = USA ))+</w:t>
+      </w:r>
+    </w:p>
+    <w:p>
+      <w:r>
+        <w:t xml:space="preserve">  theme_</w:t>
+      </w:r>
+      <w:proofErr w:type="gramStart"/>
+      <w:r>
+        <w:t>bw(</w:t>
+      </w:r>
+      <w:proofErr w:type="gramEnd"/>
+      <w:r>
+        <w:t>)+ geom_line(col = "red")+</w:t>
+      </w:r>
+    </w:p>
+    <w:p>
+      <w:r>
+        <w:t xml:space="preserve">  #geom_</w:t>
+      </w:r>
+      <w:proofErr w:type="gramStart"/>
+      <w:r>
+        <w:t>line(</w:t>
+      </w:r>
+      <w:proofErr w:type="gramEnd"/>
+      <w:r>
+        <w:t xml:space="preserve">aes(y = df$BRA), col = "blue")+ </w:t>
+      </w:r>
+    </w:p>
+    <w:p>
+      <w:r>
+        <w:t xml:space="preserve">  geom_</w:t>
+      </w:r>
+      <w:proofErr w:type="gramStart"/>
+      <w:r>
+        <w:t>line(</w:t>
+      </w:r>
+      <w:proofErr w:type="gramEnd"/>
+      <w:r>
+        <w:t>aes(y = df$spread))+</w:t>
+      </w:r>
+    </w:p>
+    <w:p>
+      <w:r>
+        <w:t xml:space="preserve">  </w:t>
+      </w:r>
+    </w:p>
+    <w:p>
+      <w:r>
+        <w:t xml:space="preserve">  </w:t>
+      </w:r>
+      <w:proofErr w:type="gramStart"/>
+      <w:r>
+        <w:t>labs(</w:t>
+      </w:r>
+      <w:proofErr w:type="gramEnd"/>
+      <w:r>
+        <w:t>title="US Soybean Prices"  , subtitle="Per 60 KG", y="", x="",</w:t>
+      </w:r>
+    </w:p>
+    <w:p>
+      <w:r>
+        <w:t xml:space="preserve">       caption="*Black series denotes spread relative to Brazilian soybeans. Verticle line signals intervention\n Source: CBOT</w:t>
+      </w:r>
+      <w:proofErr w:type="gramStart"/>
+      <w:r>
+        <w:t>")+</w:t>
+      </w:r>
+      <w:proofErr w:type="gramEnd"/>
+    </w:p>
+    <w:p>
+      <w:r>
+        <w:t xml:space="preserve">  </w:t>
+      </w:r>
+      <w:proofErr w:type="gramStart"/>
+      <w:r>
+        <w:t>theme(</w:t>
+      </w:r>
+      <w:proofErr w:type="gramEnd"/>
+      <w:r>
+        <w:t>plot.title = element_text( face = "bold", size = "19.5"))+</w:t>
+      </w:r>
+    </w:p>
+    <w:p>
+      <w:r>
+        <w:t xml:space="preserve">  </w:t>
+      </w:r>
+      <w:proofErr w:type="gramStart"/>
+      <w:r>
+        <w:t>theme(</w:t>
+      </w:r>
+      <w:proofErr w:type="gramEnd"/>
+      <w:r>
+        <w:t>plot.subtitle = element_text( face = "italic", size = "12"))+</w:t>
+      </w:r>
+    </w:p>
+    <w:p>
+      <w:r>
+        <w:t xml:space="preserve">  </w:t>
+      </w:r>
+      <w:proofErr w:type="gramStart"/>
+      <w:r>
+        <w:t>theme(</w:t>
+      </w:r>
+      <w:proofErr w:type="gramEnd"/>
+      <w:r>
+        <w:t>axis.text.x =element_text(size=13.5, vjust = -.75)</w:t>
+      </w:r>
+    </w:p>
+    <w:p>
+      <w:r>
+        <w:t xml:space="preserve">        , axis.</w:t>
+      </w:r>
+      <w:proofErr w:type="gramStart"/>
+      <w:r>
+        <w:t>text.y</w:t>
+      </w:r>
+      <w:proofErr w:type="gramEnd"/>
+      <w:r>
+        <w:t xml:space="preserve"> = element_text(size = 13.5 ),</w:t>
+      </w:r>
+    </w:p>
+    <w:p>
+      <w:r>
+        <w:t xml:space="preserve">        </w:t>
+      </w:r>
+      <w:proofErr w:type="gramStart"/>
+      <w:r>
+        <w:t>legend.title</w:t>
+      </w:r>
+      <w:proofErr w:type="gramEnd"/>
+      <w:r>
+        <w:t xml:space="preserve">=element_text(face = "bold",size=11), </w:t>
+      </w:r>
+    </w:p>
+    <w:p>
+      <w:r>
+        <w:t xml:space="preserve">        legend.text=element_</w:t>
+      </w:r>
+      <w:proofErr w:type="gramStart"/>
+      <w:r>
+        <w:t>text(</w:t>
+      </w:r>
+      <w:proofErr w:type="gramEnd"/>
+      <w:r>
+        <w:t>size=10, face = "bold"),</w:t>
+      </w:r>
+    </w:p>
+    <w:p>
+      <w:r>
+        <w:t xml:space="preserve">        </w:t>
+      </w:r>
+      <w:proofErr w:type="gramStart"/>
+      <w:r>
+        <w:t>plot.caption</w:t>
+      </w:r>
+      <w:proofErr w:type="gramEnd"/>
+      <w:r>
+        <w:t xml:space="preserve"> = element_text (size = 11, vjust = 5))+</w:t>
+      </w:r>
+    </w:p>
+    <w:p>
+      <w:r>
+        <w:t xml:space="preserve">   geom_vline(xintercept=</w:t>
+      </w:r>
+      <w:proofErr w:type="gramStart"/>
+      <w:r>
+        <w:t>as.Date</w:t>
+      </w:r>
+      <w:proofErr w:type="gramEnd"/>
+      <w:r>
+        <w:t>("2018-04-01"), linetype = "dashed")</w:t>
+      </w:r>
+    </w:p>
+    <w:p>
       <w:bookmarkStart w:id="0" w:name="_GoBack"/>
       <w:bookmarkEnd w:id="0"/>
+    </w:p>
+    <w:p>
+      <w:r>
+        <w:t xml:space="preserve">df$intervention &lt;- </w:t>
+      </w:r>
+      <w:proofErr w:type="gramStart"/>
+      <w:r>
+        <w:t>ifelse(</w:t>
+      </w:r>
+      <w:proofErr w:type="gramEnd"/>
+      <w:r>
+        <w:t>df$date &gt; "2018-04-03", 1, 0)</w:t>
+      </w:r>
+    </w:p>
+    <w:p>
+      <w:r>
+        <w:t>df$time &lt;- seq(nrow(df))</w:t>
+      </w:r>
+    </w:p>
+    <w:p>
+      <w:r>
+        <w:t xml:space="preserve">df$time &lt;- df$time - </w:t>
+      </w:r>
+      <w:proofErr w:type="gramStart"/>
+      <w:r>
+        <w:t>df[</w:t>
+      </w:r>
+      <w:proofErr w:type="gramEnd"/>
+      <w:r>
+        <w:t>df$date == "2018-04-03",]$time</w:t>
+      </w:r>
+    </w:p>
+    <w:p>
+      <w:proofErr w:type="gramStart"/>
+      <w:r>
+        <w:t>df[</w:t>
+      </w:r>
+      <w:proofErr w:type="gramEnd"/>
+      <w:r>
+        <w:t>df$time &lt; 1,]$time &lt;- 0</w:t>
+      </w:r>
+    </w:p>
+    <w:p/>
+    <w:p>
+      <w:r>
+        <w:t xml:space="preserve">xreg &lt;- </w:t>
+      </w:r>
+      <w:proofErr w:type="gramStart"/>
+      <w:r>
+        <w:t>df[</w:t>
+      </w:r>
+      <w:proofErr w:type="gramEnd"/>
+      <w:r>
+        <w:t>c("intervention", "time")]</w:t>
+      </w:r>
+    </w:p>
+    <w:p/>
+    <w:p>
+      <w:r>
+        <w:t xml:space="preserve">#Firt Arima to pre-intervention </w:t>
+      </w:r>
+    </w:p>
+    <w:p/>
+    <w:p>
+      <w:r>
+        <w:t>ts &lt;- ts(df$USA)</w:t>
+      </w:r>
+    </w:p>
+    <w:p>
+      <w:r>
+        <w:t xml:space="preserve">ts.pre&lt;- </w:t>
+      </w:r>
+      <w:proofErr w:type="gramStart"/>
+      <w:r>
+        <w:t>ts(</w:t>
+      </w:r>
+      <w:proofErr w:type="gramEnd"/>
+      <w:r>
+        <w:t>df[df$date &lt; "2018-04-03",]$USA)</w:t>
+      </w:r>
+    </w:p>
+    <w:p>
+      <w:proofErr w:type="gramStart"/>
+      <w:r>
+        <w:t>pre.arima</w:t>
+      </w:r>
+      <w:proofErr w:type="gramEnd"/>
+      <w:r>
+        <w:t xml:space="preserve"> &lt;- auto.arima(ts.pre, allowdrift = TRUE, allowmean = TRUE,</w:t>
+      </w:r>
+    </w:p>
+    <w:p>
+      <w:r>
+        <w:t xml:space="preserve">                    trace = TRUE)</w:t>
+      </w:r>
+    </w:p>
+    <w:p>
+      <w:r>
+        <w:t>summary(</w:t>
+      </w:r>
+      <w:proofErr w:type="gramStart"/>
+      <w:r>
+        <w:t>pre.arima</w:t>
+      </w:r>
+      <w:proofErr w:type="gramEnd"/>
+      <w:r>
+        <w:t>)</w:t>
+      </w:r>
+    </w:p>
+    <w:p>
+      <w:r>
+        <w:t>autoplot(acf(</w:t>
+      </w:r>
+      <w:proofErr w:type="gramStart"/>
+      <w:r>
+        <w:t>pre.arima</w:t>
+      </w:r>
+      <w:proofErr w:type="gramEnd"/>
+      <w:r>
+        <w:t>$residuals))</w:t>
+      </w:r>
+    </w:p>
+    <w:p/>
+    <w:p>
+      <w:proofErr w:type="gramStart"/>
+      <w:r>
+        <w:t>pre.arima</w:t>
+      </w:r>
+      <w:proofErr w:type="gramEnd"/>
+      <w:r>
+        <w:t>2 &lt;- Arima(ts.pre, order = c(1,1,1), include.mean = TRUE, include.constant = TRUE)</w:t>
+      </w:r>
+    </w:p>
+    <w:p>
+      <w:r>
+        <w:t>summary(</w:t>
+      </w:r>
+      <w:proofErr w:type="gramStart"/>
+      <w:r>
+        <w:t>pre.arima</w:t>
+      </w:r>
+      <w:proofErr w:type="gramEnd"/>
+      <w:r>
+        <w:t xml:space="preserve">2) </w:t>
+      </w:r>
+    </w:p>
+    <w:p>
+      <w:r>
+        <w:t>autoplot(acf(</w:t>
+      </w:r>
+      <w:proofErr w:type="gramStart"/>
+      <w:r>
+        <w:t>pre.arima</w:t>
+      </w:r>
+      <w:proofErr w:type="gramEnd"/>
+      <w:r>
+        <w:t>2$residuals))</w:t>
+      </w:r>
+    </w:p>
+    <w:p>
+      <w:proofErr w:type="gramStart"/>
+      <w:r>
+        <w:t>plot(</w:t>
+      </w:r>
+      <w:proofErr w:type="gramEnd"/>
+      <w:r>
+        <w:t>pre.arima2$residuals, type = "l")</w:t>
+      </w:r>
+    </w:p>
+    <w:p/>
+    <w:p>
+      <w:r>
+        <w:t xml:space="preserve">arima3 &lt;- </w:t>
+      </w:r>
+      <w:proofErr w:type="gramStart"/>
+      <w:r>
+        <w:t>Arima(</w:t>
+      </w:r>
+      <w:proofErr w:type="gramEnd"/>
+      <w:r>
+        <w:t>ts.pre, order = c(1,1,0), include.mean = TRUE, include.constant = TRUE)</w:t>
+      </w:r>
+    </w:p>
+    <w:p>
+      <w:r>
+        <w:t>summary(</w:t>
+      </w:r>
+      <w:proofErr w:type="gramStart"/>
+      <w:r>
+        <w:t>pre.arima</w:t>
+      </w:r>
+      <w:proofErr w:type="gramEnd"/>
+      <w:r>
+        <w:t xml:space="preserve">3) </w:t>
+      </w:r>
+    </w:p>
+    <w:p>
+      <w:r>
+        <w:t>autoplot(acf(</w:t>
+      </w:r>
+      <w:proofErr w:type="gramStart"/>
+      <w:r>
+        <w:t>pre.arima</w:t>
+      </w:r>
+      <w:proofErr w:type="gramEnd"/>
+      <w:r>
+        <w:t>3$residuals))</w:t>
+      </w:r>
+    </w:p>
+    <w:p/>
+    <w:p>
+      <w:r>
+        <w:t xml:space="preserve">arima4 &lt;- </w:t>
+      </w:r>
+      <w:proofErr w:type="gramStart"/>
+      <w:r>
+        <w:t>Arima(</w:t>
+      </w:r>
+      <w:proofErr w:type="gramEnd"/>
+      <w:r>
+        <w:t>ts.pre, order = c(1,1,1), include.mean = TRUE, include.constant = TRUE)</w:t>
+      </w:r>
+    </w:p>
+    <w:p>
+      <w:r>
+        <w:t>summary(</w:t>
+      </w:r>
+      <w:proofErr w:type="gramStart"/>
+      <w:r>
+        <w:t>pre.arima</w:t>
+      </w:r>
+      <w:proofErr w:type="gramEnd"/>
+      <w:r>
+        <w:t xml:space="preserve">4) </w:t>
+      </w:r>
+    </w:p>
+    <w:p>
+      <w:r>
+        <w:t>autoplot(acf(</w:t>
+      </w:r>
+      <w:proofErr w:type="gramStart"/>
+      <w:r>
+        <w:t>pre.arima</w:t>
+      </w:r>
+      <w:proofErr w:type="gramEnd"/>
+      <w:r>
+        <w:t>4$residuals))</w:t>
+      </w:r>
+    </w:p>
+    <w:p/>
+    <w:p>
+      <w:r>
+        <w:t xml:space="preserve">#Apply </w:t>
+      </w:r>
+      <w:proofErr w:type="gramStart"/>
+      <w:r>
+        <w:t>arima(</w:t>
+      </w:r>
+      <w:proofErr w:type="gramEnd"/>
+      <w:r>
+        <w:t>0,1,0) to full series including exogenous regressors</w:t>
+      </w:r>
+    </w:p>
+    <w:p/>
+    <w:p>
+      <w:proofErr w:type="gramStart"/>
+      <w:r>
+        <w:t>full.arima</w:t>
+      </w:r>
+      <w:proofErr w:type="gramEnd"/>
+      <w:r>
+        <w:t xml:space="preserve"> &lt;- Arima(df$USA, order = c(0,1,0),include.mean = TRUE,</w:t>
+      </w:r>
+    </w:p>
+    <w:p>
+      <w:r>
+        <w:t xml:space="preserve">                    </w:t>
+      </w:r>
+      <w:proofErr w:type="gramStart"/>
+      <w:r>
+        <w:t>include.drift</w:t>
+      </w:r>
+      <w:proofErr w:type="gramEnd"/>
+      <w:r>
+        <w:t xml:space="preserve"> = TRUE, xreg = (xreg))</w:t>
+      </w:r>
+    </w:p>
+    <w:p/>
+    <w:p>
+      <w:r>
+        <w:t>summary(</w:t>
+      </w:r>
+      <w:proofErr w:type="gramStart"/>
+      <w:r>
+        <w:t>full.arima</w:t>
+      </w:r>
+      <w:proofErr w:type="gramEnd"/>
+      <w:r>
+        <w:t>)</w:t>
+      </w:r>
+    </w:p>
+    <w:p/>
+    <w:p/>
+    <w:p>
+      <w:proofErr w:type="gramStart"/>
+      <w:r>
+        <w:t>plot(</w:t>
+      </w:r>
+      <w:proofErr w:type="gramEnd"/>
+      <w:r>
+        <w:t>df$spread, type = "l")</w:t>
+      </w:r>
+    </w:p>
+    <w:p>
+      <w:proofErr w:type="gramStart"/>
+      <w:r>
+        <w:t>lines(</w:t>
+      </w:r>
+      <w:proofErr w:type="gramEnd"/>
+      <w:r>
+        <w:t>arima$fitted, type = "l", color = "red")</w:t>
+      </w:r>
+    </w:p>
+    <w:p/>
+    <w:p>
+      <w:proofErr w:type="gramStart"/>
+      <w:r>
+        <w:t>plot(</w:t>
+      </w:r>
+      <w:proofErr w:type="gramEnd"/>
+      <w:r>
+        <w:t>arima$fitted, type = "l", col = "red")</w:t>
+      </w:r>
+    </w:p>
+    <w:p>
+      <w:r>
+        <w:t>plot(arima$residuals)</w:t>
+      </w:r>
     </w:p>
     <w:sectPr>
       <w:pgSz w:w="12240" w:h="15840"/>
@@ -6572,10 +9804,7 @@
         <w:footnoteRef/>
       </w:r>
       <w:r>
-        <w:t xml:space="preserve"> Author’s calculation from </w:t>
-      </w:r>
-      <w:r>
-        <w:t>Foreign Agriculture’s Global Agricultural Trade System (GATS)</w:t>
+        <w:t xml:space="preserve"> Author’s calculation from Foreign Agriculture’s Global Agricultural Trade System (GATS)</w:t>
       </w:r>
     </w:p>
   </w:footnote>
@@ -6591,22 +9820,7 @@
         <w:footnoteRef/>
       </w:r>
       <w:r>
-        <w:t xml:space="preserve"> For example, Google </w:t>
-      </w:r>
-      <w:r>
-        <w:t>search</w:t>
-      </w:r>
-      <w:r>
-        <w:t xml:space="preserve"> data show the highest relative search frequency for the term “soybeans”</w:t>
-      </w:r>
-      <w:r>
-        <w:t xml:space="preserve"> since 2005</w:t>
-      </w:r>
-      <w:r>
-        <w:t xml:space="preserve"> occurred in July 2018, the month in which China’s </w:t>
-      </w:r>
-      <w:r>
-        <w:t xml:space="preserve">soybean tariff was implemented. </w:t>
+        <w:t xml:space="preserve"> For example, Google search data show the highest relative search frequency for the term “soybeans” since 2005 occurred in July 2018, the month in which China’s soybean tariff was implemented. </w:t>
       </w:r>
       <w:hyperlink r:id="rId1" w:history="1">
         <w:r>
@@ -6633,34 +9847,14 @@
         <w:footnoteRef/>
       </w:r>
       <w:r>
-        <w:t xml:space="preserve"> For an introductory analysis on tariff theory, see Krugman, Paul.</w:t>
-      </w:r>
-      <w:r>
-        <w:t xml:space="preserve"> Obstfeld, Maurice</w:t>
-      </w:r>
-      <w:r>
-        <w:t xml:space="preserve">.  </w:t>
+        <w:t xml:space="preserve"> For an introductory analysis on tariff theory, see Krugman, Paul. Obstfeld, Maurice.  </w:t>
       </w:r>
       <w:r>
         <w:rPr>
           <w:i/>
           <w:iCs/>
         </w:rPr>
-        <w:t xml:space="preserve">International </w:t>
-      </w:r>
-      <w:r>
-        <w:rPr>
-          <w:i/>
-          <w:iCs/>
-        </w:rPr>
-        <w:t>Economics</w:t>
-      </w:r>
-      <w:r>
-        <w:rPr>
-          <w:i/>
-          <w:iCs/>
-        </w:rPr>
-        <w:t xml:space="preserve">: Theory and Policy. </w:t>
+        <w:t xml:space="preserve">International Economics: Theory and Policy. </w:t>
       </w:r>
       <w:r>
         <w:t>Pearson. 2009</w:t>
@@ -6679,31 +9873,7 @@
         <w:footnoteRef/>
       </w:r>
       <w:r>
-        <w:t xml:space="preserve"> </w:t>
-      </w:r>
-      <w:proofErr w:type="spellStart"/>
-      <w:r>
-        <w:t>Broda</w:t>
-      </w:r>
-      <w:proofErr w:type="spellEnd"/>
-      <w:r>
-        <w:t xml:space="preserve">, Christian. </w:t>
-      </w:r>
-      <w:proofErr w:type="spellStart"/>
-      <w:r>
-        <w:t>Limao</w:t>
-      </w:r>
-      <w:proofErr w:type="spellEnd"/>
-      <w:r>
-        <w:t xml:space="preserve">, </w:t>
-      </w:r>
-      <w:proofErr w:type="spellStart"/>
-      <w:r>
-        <w:t>Nuno</w:t>
-      </w:r>
-      <w:proofErr w:type="spellEnd"/>
-      <w:r>
-        <w:t xml:space="preserve">. Weinstein, David. “Optimal Tariffs and Market Power: The Evidence.” </w:t>
+        <w:t xml:space="preserve"> Broda, Christian. Limao, Nuno. Weinstein, David. “Optimal Tariffs and Market Power: The Evidence.” </w:t>
       </w:r>
       <w:r>
         <w:rPr>
@@ -6766,10 +9936,7 @@
         <w:footnoteRef/>
       </w:r>
       <w:r>
-        <w:t xml:space="preserve"> Measured in metric tons</w:t>
-      </w:r>
-      <w:r>
-        <w:t>.</w:t>
+        <w:t xml:space="preserve"> Measured in metric tons.</w:t>
       </w:r>
     </w:p>
   </w:footnote>
@@ -6833,10 +10000,7 @@
         <w:footnoteRef/>
       </w:r>
       <w:r>
-        <w:t xml:space="preserve"> For the sake of simplicity and paper time and length constraints the author has elected to </w:t>
-      </w:r>
-      <w:r>
-        <w:t xml:space="preserve">leave a GARCH fit for future analysis. </w:t>
+        <w:t xml:space="preserve"> For the sake of simplicity and paper time and length constraints the author has elected to leave a GARCH fit for future analysis. </w:t>
       </w:r>
     </w:p>
   </w:footnote>
@@ -6852,16 +10016,7 @@
         <w:footnoteRef/>
       </w:r>
       <w:r>
-        <w:t xml:space="preserve"> Typically, </w:t>
-      </w:r>
-      <w:r>
-        <w:t xml:space="preserve">American </w:t>
-      </w:r>
-      <w:r>
-        <w:t xml:space="preserve">soybean growing season occurs </w:t>
-      </w:r>
-      <w:r>
-        <w:t xml:space="preserve">between May and July while harvesting occurs between October and December. Seasons vary based on annual climate. </w:t>
+        <w:t xml:space="preserve"> Typically, American soybean growing season occurs between May and July while harvesting occurs between October and December. Seasons vary based on annual climate. </w:t>
       </w:r>
       <w:hyperlink r:id="rId2" w:history="1">
         <w:r>

</xml_diff>